<commit_message>
Miscellaneous changes to support test on revised osis2mod
</commit_message>
<xml_diff>
--- a/Support/converterUserGuide.docx
+++ b/Support/converterUserGuide.docx
@@ -656,7 +656,7 @@
             </w:rPr>
             <w:fldChar w:fldCharType="separate"/>
           </w:r>
-          <w:hyperlink w:anchor="_Toc140128877" w:history="1">
+          <w:hyperlink w:anchor="_Toc144024227" w:history="1">
             <w:r>
               <w:rPr>
                 <w:rStyle w:val="Hyperlink"/>
@@ -697,7 +697,7 @@
               <w:rPr>
                 <w:webHidden/>
               </w:rPr>
-              <w:instrText xml:space="preserve"> PAGEREF _Toc140128877 \h </w:instrText>
+              <w:instrText xml:space="preserve"> PAGEREF _Toc144024227 \h </w:instrText>
             </w:r>
             <w:r>
               <w:rPr>
@@ -737,7 +737,7 @@
               <w14:ligatures w14:val="standardContextual"/>
             </w:rPr>
           </w:pPr>
-          <w:hyperlink w:anchor="_Toc140128878" w:history="1">
+          <w:hyperlink w:anchor="_Toc144024228" w:history="1">
             <w:r>
               <w:rPr>
                 <w:rStyle w:val="Hyperlink"/>
@@ -778,7 +778,7 @@
               <w:rPr>
                 <w:webHidden/>
               </w:rPr>
-              <w:instrText xml:space="preserve"> PAGEREF _Toc140128878 \h </w:instrText>
+              <w:instrText xml:space="preserve"> PAGEREF _Toc144024228 \h </w:instrText>
             </w:r>
             <w:r>
               <w:rPr>
@@ -818,7 +818,7 @@
               <w14:ligatures w14:val="standardContextual"/>
             </w:rPr>
           </w:pPr>
-          <w:hyperlink w:anchor="_Toc140128879" w:history="1">
+          <w:hyperlink w:anchor="_Toc144024229" w:history="1">
             <w:r>
               <w:rPr>
                 <w:rStyle w:val="Hyperlink"/>
@@ -859,7 +859,7 @@
               <w:rPr>
                 <w:webHidden/>
               </w:rPr>
-              <w:instrText xml:space="preserve"> PAGEREF _Toc140128879 \h </w:instrText>
+              <w:instrText xml:space="preserve"> PAGEREF _Toc144024229 \h </w:instrText>
             </w:r>
             <w:r>
               <w:rPr>
@@ -899,7 +899,7 @@
               <w14:ligatures w14:val="standardContextual"/>
             </w:rPr>
           </w:pPr>
-          <w:hyperlink w:anchor="_Toc140128880" w:history="1">
+          <w:hyperlink w:anchor="_Toc144024230" w:history="1">
             <w:r>
               <w:rPr>
                 <w:rStyle w:val="Hyperlink"/>
@@ -940,7 +940,7 @@
               <w:rPr>
                 <w:webHidden/>
               </w:rPr>
-              <w:instrText xml:space="preserve"> PAGEREF _Toc140128880 \h </w:instrText>
+              <w:instrText xml:space="preserve"> PAGEREF _Toc144024230 \h </w:instrText>
             </w:r>
             <w:r>
               <w:rPr>
@@ -979,7 +979,7 @@
               <w14:ligatures w14:val="standardContextual"/>
             </w:rPr>
           </w:pPr>
-          <w:hyperlink w:anchor="_Toc140128881" w:history="1">
+          <w:hyperlink w:anchor="_Toc144024231" w:history="1">
             <w:r>
               <w:rPr>
                 <w:rStyle w:val="Hyperlink"/>
@@ -1019,7 +1019,7 @@
               <w:rPr>
                 <w:webHidden/>
               </w:rPr>
-              <w:instrText xml:space="preserve"> PAGEREF _Toc140128881 \h </w:instrText>
+              <w:instrText xml:space="preserve"> PAGEREF _Toc144024231 \h </w:instrText>
             </w:r>
             <w:r>
               <w:rPr>
@@ -1058,7 +1058,7 @@
               <w14:ligatures w14:val="standardContextual"/>
             </w:rPr>
           </w:pPr>
-          <w:hyperlink w:anchor="_Toc140128882" w:history="1">
+          <w:hyperlink w:anchor="_Toc144024232" w:history="1">
             <w:r>
               <w:rPr>
                 <w:rStyle w:val="Hyperlink"/>
@@ -1098,7 +1098,7 @@
               <w:rPr>
                 <w:webHidden/>
               </w:rPr>
-              <w:instrText xml:space="preserve"> PAGEREF _Toc140128882 \h </w:instrText>
+              <w:instrText xml:space="preserve"> PAGEREF _Toc144024232 \h </w:instrText>
             </w:r>
             <w:r>
               <w:rPr>
@@ -1138,7 +1138,7 @@
               <w14:ligatures w14:val="standardContextual"/>
             </w:rPr>
           </w:pPr>
-          <w:hyperlink w:anchor="_Toc140128883" w:history="1">
+          <w:hyperlink w:anchor="_Toc144024233" w:history="1">
             <w:r>
               <w:rPr>
                 <w:rStyle w:val="Hyperlink"/>
@@ -1179,7 +1179,7 @@
               <w:rPr>
                 <w:webHidden/>
               </w:rPr>
-              <w:instrText xml:space="preserve"> PAGEREF _Toc140128883 \h </w:instrText>
+              <w:instrText xml:space="preserve"> PAGEREF _Toc144024233 \h </w:instrText>
             </w:r>
             <w:r>
               <w:rPr>
@@ -1219,7 +1219,7 @@
               <w14:ligatures w14:val="standardContextual"/>
             </w:rPr>
           </w:pPr>
-          <w:hyperlink w:anchor="_Toc140128884" w:history="1">
+          <w:hyperlink w:anchor="_Toc144024234" w:history="1">
             <w:r>
               <w:rPr>
                 <w:rStyle w:val="Hyperlink"/>
@@ -1260,7 +1260,7 @@
               <w:rPr>
                 <w:webHidden/>
               </w:rPr>
-              <w:instrText xml:space="preserve"> PAGEREF _Toc140128884 \h </w:instrText>
+              <w:instrText xml:space="preserve"> PAGEREF _Toc144024234 \h </w:instrText>
             </w:r>
             <w:r>
               <w:rPr>
@@ -1299,7 +1299,7 @@
               <w14:ligatures w14:val="standardContextual"/>
             </w:rPr>
           </w:pPr>
-          <w:hyperlink w:anchor="_Toc140128885" w:history="1">
+          <w:hyperlink w:anchor="_Toc144024235" w:history="1">
             <w:r>
               <w:rPr>
                 <w:rStyle w:val="Hyperlink"/>
@@ -1339,7 +1339,7 @@
               <w:rPr>
                 <w:webHidden/>
               </w:rPr>
-              <w:instrText xml:space="preserve"> PAGEREF _Toc140128885 \h </w:instrText>
+              <w:instrText xml:space="preserve"> PAGEREF _Toc144024235 \h </w:instrText>
             </w:r>
             <w:r>
               <w:rPr>
@@ -1378,7 +1378,7 @@
               <w14:ligatures w14:val="standardContextual"/>
             </w:rPr>
           </w:pPr>
-          <w:hyperlink w:anchor="_Toc140128886" w:history="1">
+          <w:hyperlink w:anchor="_Toc144024236" w:history="1">
             <w:r>
               <w:rPr>
                 <w:rStyle w:val="Hyperlink"/>
@@ -1418,7 +1418,7 @@
               <w:rPr>
                 <w:webHidden/>
               </w:rPr>
-              <w:instrText xml:space="preserve"> PAGEREF _Toc140128886 \h </w:instrText>
+              <w:instrText xml:space="preserve"> PAGEREF _Toc144024236 \h </w:instrText>
             </w:r>
             <w:r>
               <w:rPr>
@@ -1457,7 +1457,7 @@
               <w14:ligatures w14:val="standardContextual"/>
             </w:rPr>
           </w:pPr>
-          <w:hyperlink w:anchor="_Toc140128887" w:history="1">
+          <w:hyperlink w:anchor="_Toc144024237" w:history="1">
             <w:r>
               <w:rPr>
                 <w:rStyle w:val="Hyperlink"/>
@@ -1497,7 +1497,7 @@
               <w:rPr>
                 <w:webHidden/>
               </w:rPr>
-              <w:instrText xml:space="preserve"> PAGEREF _Toc140128887 \h </w:instrText>
+              <w:instrText xml:space="preserve"> PAGEREF _Toc144024237 \h </w:instrText>
             </w:r>
             <w:r>
               <w:rPr>
@@ -1537,7 +1537,7 @@
               <w14:ligatures w14:val="standardContextual"/>
             </w:rPr>
           </w:pPr>
-          <w:hyperlink w:anchor="_Toc140128888" w:history="1">
+          <w:hyperlink w:anchor="_Toc144024238" w:history="1">
             <w:r>
               <w:rPr>
                 <w:rStyle w:val="Hyperlink"/>
@@ -1578,7 +1578,7 @@
               <w:rPr>
                 <w:webHidden/>
               </w:rPr>
-              <w:instrText xml:space="preserve"> PAGEREF _Toc140128888 \h </w:instrText>
+              <w:instrText xml:space="preserve"> PAGEREF _Toc144024238 \h </w:instrText>
             </w:r>
             <w:r>
               <w:rPr>
@@ -1617,7 +1617,7 @@
               <w14:ligatures w14:val="standardContextual"/>
             </w:rPr>
           </w:pPr>
-          <w:hyperlink w:anchor="_Toc140128889" w:history="1">
+          <w:hyperlink w:anchor="_Toc144024239" w:history="1">
             <w:r>
               <w:rPr>
                 <w:rStyle w:val="Hyperlink"/>
@@ -1657,7 +1657,7 @@
               <w:rPr>
                 <w:webHidden/>
               </w:rPr>
-              <w:instrText xml:space="preserve"> PAGEREF _Toc140128889 \h </w:instrText>
+              <w:instrText xml:space="preserve"> PAGEREF _Toc144024239 \h </w:instrText>
             </w:r>
             <w:r>
               <w:rPr>
@@ -1696,7 +1696,7 @@
               <w14:ligatures w14:val="standardContextual"/>
             </w:rPr>
           </w:pPr>
-          <w:hyperlink w:anchor="_Toc140128890" w:history="1">
+          <w:hyperlink w:anchor="_Toc144024240" w:history="1">
             <w:r>
               <w:rPr>
                 <w:rStyle w:val="Hyperlink"/>
@@ -1736,7 +1736,7 @@
               <w:rPr>
                 <w:webHidden/>
               </w:rPr>
-              <w:instrText xml:space="preserve"> PAGEREF _Toc140128890 \h </w:instrText>
+              <w:instrText xml:space="preserve"> PAGEREF _Toc144024240 \h </w:instrText>
             </w:r>
             <w:r>
               <w:rPr>
@@ -1775,7 +1775,7 @@
               <w14:ligatures w14:val="standardContextual"/>
             </w:rPr>
           </w:pPr>
-          <w:hyperlink w:anchor="_Toc140128891" w:history="1">
+          <w:hyperlink w:anchor="_Toc144024241" w:history="1">
             <w:r>
               <w:rPr>
                 <w:rStyle w:val="Hyperlink"/>
@@ -1815,7 +1815,7 @@
               <w:rPr>
                 <w:webHidden/>
               </w:rPr>
-              <w:instrText xml:space="preserve"> PAGEREF _Toc140128891 \h </w:instrText>
+              <w:instrText xml:space="preserve"> PAGEREF _Toc144024241 \h </w:instrText>
             </w:r>
             <w:r>
               <w:rPr>
@@ -1854,7 +1854,7 @@
               <w14:ligatures w14:val="standardContextual"/>
             </w:rPr>
           </w:pPr>
-          <w:hyperlink w:anchor="_Toc140128892" w:history="1">
+          <w:hyperlink w:anchor="_Toc144024242" w:history="1">
             <w:r>
               <w:rPr>
                 <w:rStyle w:val="Hyperlink"/>
@@ -1894,7 +1894,7 @@
               <w:rPr>
                 <w:webHidden/>
               </w:rPr>
-              <w:instrText xml:space="preserve"> PAGEREF _Toc140128892 \h </w:instrText>
+              <w:instrText xml:space="preserve"> PAGEREF _Toc144024242 \h </w:instrText>
             </w:r>
             <w:r>
               <w:rPr>
@@ -1933,7 +1933,7 @@
               <w14:ligatures w14:val="standardContextual"/>
             </w:rPr>
           </w:pPr>
-          <w:hyperlink w:anchor="_Toc140128893" w:history="1">
+          <w:hyperlink w:anchor="_Toc144024243" w:history="1">
             <w:r>
               <w:rPr>
                 <w:rStyle w:val="Hyperlink"/>
@@ -1973,7 +1973,7 @@
               <w:rPr>
                 <w:webHidden/>
               </w:rPr>
-              <w:instrText xml:space="preserve"> PAGEREF _Toc140128893 \h </w:instrText>
+              <w:instrText xml:space="preserve"> PAGEREF _Toc144024243 \h </w:instrText>
             </w:r>
             <w:r>
               <w:rPr>
@@ -2013,7 +2013,7 @@
               <w14:ligatures w14:val="standardContextual"/>
             </w:rPr>
           </w:pPr>
-          <w:hyperlink w:anchor="_Toc140128894" w:history="1">
+          <w:hyperlink w:anchor="_Toc144024244" w:history="1">
             <w:r>
               <w:rPr>
                 <w:rStyle w:val="Hyperlink"/>
@@ -2054,7 +2054,7 @@
               <w:rPr>
                 <w:webHidden/>
               </w:rPr>
-              <w:instrText xml:space="preserve"> PAGEREF _Toc140128894 \h </w:instrText>
+              <w:instrText xml:space="preserve"> PAGEREF _Toc144024244 \h </w:instrText>
             </w:r>
             <w:r>
               <w:rPr>
@@ -2093,7 +2093,7 @@
               <w14:ligatures w14:val="standardContextual"/>
             </w:rPr>
           </w:pPr>
-          <w:hyperlink w:anchor="_Toc140128895" w:history="1">
+          <w:hyperlink w:anchor="_Toc144024245" w:history="1">
             <w:r>
               <w:rPr>
                 <w:rStyle w:val="Hyperlink"/>
@@ -2133,7 +2133,7 @@
               <w:rPr>
                 <w:webHidden/>
               </w:rPr>
-              <w:instrText xml:space="preserve"> PAGEREF _Toc140128895 \h </w:instrText>
+              <w:instrText xml:space="preserve"> PAGEREF _Toc144024245 \h </w:instrText>
             </w:r>
             <w:r>
               <w:rPr>
@@ -2172,7 +2172,7 @@
               <w14:ligatures w14:val="standardContextual"/>
             </w:rPr>
           </w:pPr>
-          <w:hyperlink w:anchor="_Toc140128896" w:history="1">
+          <w:hyperlink w:anchor="_Toc144024246" w:history="1">
             <w:r>
               <w:rPr>
                 <w:rStyle w:val="Hyperlink"/>
@@ -2212,7 +2212,7 @@
               <w:rPr>
                 <w:webHidden/>
               </w:rPr>
-              <w:instrText xml:space="preserve"> PAGEREF _Toc140128896 \h </w:instrText>
+              <w:instrText xml:space="preserve"> PAGEREF _Toc144024246 \h </w:instrText>
             </w:r>
             <w:r>
               <w:rPr>
@@ -2251,7 +2251,7 @@
               <w14:ligatures w14:val="standardContextual"/>
             </w:rPr>
           </w:pPr>
-          <w:hyperlink w:anchor="_Toc140128897" w:history="1">
+          <w:hyperlink w:anchor="_Toc144024247" w:history="1">
             <w:r>
               <w:rPr>
                 <w:rStyle w:val="Hyperlink"/>
@@ -2291,7 +2291,7 @@
               <w:rPr>
                 <w:webHidden/>
               </w:rPr>
-              <w:instrText xml:space="preserve"> PAGEREF _Toc140128897 \h </w:instrText>
+              <w:instrText xml:space="preserve"> PAGEREF _Toc144024247 \h </w:instrText>
             </w:r>
             <w:r>
               <w:rPr>
@@ -2330,7 +2330,7 @@
               <w14:ligatures w14:val="standardContextual"/>
             </w:rPr>
           </w:pPr>
-          <w:hyperlink w:anchor="_Toc140128898" w:history="1">
+          <w:hyperlink w:anchor="_Toc144024248" w:history="1">
             <w:r>
               <w:rPr>
                 <w:rStyle w:val="Hyperlink"/>
@@ -2370,7 +2370,7 @@
               <w:rPr>
                 <w:webHidden/>
               </w:rPr>
-              <w:instrText xml:space="preserve"> PAGEREF _Toc140128898 \h </w:instrText>
+              <w:instrText xml:space="preserve"> PAGEREF _Toc144024248 \h </w:instrText>
             </w:r>
             <w:r>
               <w:rPr>
@@ -2409,7 +2409,7 @@
               <w14:ligatures w14:val="standardContextual"/>
             </w:rPr>
           </w:pPr>
-          <w:hyperlink w:anchor="_Toc140128899" w:history="1">
+          <w:hyperlink w:anchor="_Toc144024249" w:history="1">
             <w:r>
               <w:rPr>
                 <w:rStyle w:val="Hyperlink"/>
@@ -2449,7 +2449,7 @@
               <w:rPr>
                 <w:webHidden/>
               </w:rPr>
-              <w:instrText xml:space="preserve"> PAGEREF _Toc140128899 \h </w:instrText>
+              <w:instrText xml:space="preserve"> PAGEREF _Toc144024249 \h </w:instrText>
             </w:r>
             <w:r>
               <w:rPr>
@@ -2488,7 +2488,7 @@
               <w14:ligatures w14:val="standardContextual"/>
             </w:rPr>
           </w:pPr>
-          <w:hyperlink w:anchor="_Toc140128900" w:history="1">
+          <w:hyperlink w:anchor="_Toc144024250" w:history="1">
             <w:r>
               <w:rPr>
                 <w:rStyle w:val="Hyperlink"/>
@@ -2528,7 +2528,7 @@
               <w:rPr>
                 <w:webHidden/>
               </w:rPr>
-              <w:instrText xml:space="preserve"> PAGEREF _Toc140128900 \h </w:instrText>
+              <w:instrText xml:space="preserve"> PAGEREF _Toc144024250 \h </w:instrText>
             </w:r>
             <w:r>
               <w:rPr>
@@ -2568,7 +2568,7 @@
               <w14:ligatures w14:val="standardContextual"/>
             </w:rPr>
           </w:pPr>
-          <w:hyperlink w:anchor="_Toc140128901" w:history="1">
+          <w:hyperlink w:anchor="_Toc144024251" w:history="1">
             <w:r>
               <w:rPr>
                 <w:rStyle w:val="Hyperlink"/>
@@ -2609,7 +2609,7 @@
               <w:rPr>
                 <w:webHidden/>
               </w:rPr>
-              <w:instrText xml:space="preserve"> PAGEREF _Toc140128901 \h </w:instrText>
+              <w:instrText xml:space="preserve"> PAGEREF _Toc144024251 \h </w:instrText>
             </w:r>
             <w:r>
               <w:rPr>
@@ -2649,7 +2649,7 @@
               <w14:ligatures w14:val="standardContextual"/>
             </w:rPr>
           </w:pPr>
-          <w:hyperlink w:anchor="_Toc140128902" w:history="1">
+          <w:hyperlink w:anchor="_Toc144024252" w:history="1">
             <w:r>
               <w:rPr>
                 <w:rStyle w:val="Hyperlink"/>
@@ -2690,7 +2690,7 @@
               <w:rPr>
                 <w:webHidden/>
               </w:rPr>
-              <w:instrText xml:space="preserve"> PAGEREF _Toc140128902 \h </w:instrText>
+              <w:instrText xml:space="preserve"> PAGEREF _Toc144024252 \h </w:instrText>
             </w:r>
             <w:r>
               <w:rPr>
@@ -2729,7 +2729,7 @@
               <w14:ligatures w14:val="standardContextual"/>
             </w:rPr>
           </w:pPr>
-          <w:hyperlink w:anchor="_Toc140128903" w:history="1">
+          <w:hyperlink w:anchor="_Toc144024253" w:history="1">
             <w:r>
               <w:rPr>
                 <w:rStyle w:val="Hyperlink"/>
@@ -2769,7 +2769,7 @@
               <w:rPr>
                 <w:webHidden/>
               </w:rPr>
-              <w:instrText xml:space="preserve"> PAGEREF _Toc140128903 \h </w:instrText>
+              <w:instrText xml:space="preserve"> PAGEREF _Toc144024253 \h </w:instrText>
             </w:r>
             <w:r>
               <w:rPr>
@@ -2808,7 +2808,7 @@
               <w14:ligatures w14:val="standardContextual"/>
             </w:rPr>
           </w:pPr>
-          <w:hyperlink w:anchor="_Toc140128904" w:history="1">
+          <w:hyperlink w:anchor="_Toc144024254" w:history="1">
             <w:r>
               <w:rPr>
                 <w:rStyle w:val="Hyperlink"/>
@@ -2848,7 +2848,7 @@
               <w:rPr>
                 <w:webHidden/>
               </w:rPr>
-              <w:instrText xml:space="preserve"> PAGEREF _Toc140128904 \h </w:instrText>
+              <w:instrText xml:space="preserve"> PAGEREF _Toc144024254 \h </w:instrText>
             </w:r>
             <w:r>
               <w:rPr>
@@ -2888,7 +2888,7 @@
               <w14:ligatures w14:val="standardContextual"/>
             </w:rPr>
           </w:pPr>
-          <w:hyperlink w:anchor="_Toc140128905" w:history="1">
+          <w:hyperlink w:anchor="_Toc144024255" w:history="1">
             <w:r>
               <w:rPr>
                 <w:rStyle w:val="Hyperlink"/>
@@ -2929,7 +2929,7 @@
               <w:rPr>
                 <w:webHidden/>
               </w:rPr>
-              <w:instrText xml:space="preserve"> PAGEREF _Toc140128905 \h </w:instrText>
+              <w:instrText xml:space="preserve"> PAGEREF _Toc144024255 \h </w:instrText>
             </w:r>
             <w:r>
               <w:rPr>
@@ -2968,7 +2968,7 @@
               <w14:ligatures w14:val="standardContextual"/>
             </w:rPr>
           </w:pPr>
-          <w:hyperlink w:anchor="_Toc140128906" w:history="1">
+          <w:hyperlink w:anchor="_Toc144024256" w:history="1">
             <w:r>
               <w:rPr>
                 <w:rStyle w:val="Hyperlink"/>
@@ -3008,7 +3008,7 @@
               <w:rPr>
                 <w:webHidden/>
               </w:rPr>
-              <w:instrText xml:space="preserve"> PAGEREF _Toc140128906 \h </w:instrText>
+              <w:instrText xml:space="preserve"> PAGEREF _Toc144024256 \h </w:instrText>
             </w:r>
             <w:r>
               <w:rPr>
@@ -3047,7 +3047,7 @@
               <w14:ligatures w14:val="standardContextual"/>
             </w:rPr>
           </w:pPr>
-          <w:hyperlink w:anchor="_Toc140128907" w:history="1">
+          <w:hyperlink w:anchor="_Toc144024257" w:history="1">
             <w:r>
               <w:rPr>
                 <w:rStyle w:val="Hyperlink"/>
@@ -3087,7 +3087,7 @@
               <w:rPr>
                 <w:webHidden/>
               </w:rPr>
-              <w:instrText xml:space="preserve"> PAGEREF _Toc140128907 \h </w:instrText>
+              <w:instrText xml:space="preserve"> PAGEREF _Toc144024257 \h </w:instrText>
             </w:r>
             <w:r>
               <w:rPr>
@@ -3127,7 +3127,7 @@
               <w14:ligatures w14:val="standardContextual"/>
             </w:rPr>
           </w:pPr>
-          <w:hyperlink w:anchor="_Toc140128908" w:history="1">
+          <w:hyperlink w:anchor="_Toc144024258" w:history="1">
             <w:r>
               <w:rPr>
                 <w:rStyle w:val="Hyperlink"/>
@@ -3168,7 +3168,7 @@
               <w:rPr>
                 <w:webHidden/>
               </w:rPr>
-              <w:instrText xml:space="preserve"> PAGEREF _Toc140128908 \h </w:instrText>
+              <w:instrText xml:space="preserve"> PAGEREF _Toc144024258 \h </w:instrText>
             </w:r>
             <w:r>
               <w:rPr>
@@ -3208,7 +3208,7 @@
               <w14:ligatures w14:val="standardContextual"/>
             </w:rPr>
           </w:pPr>
-          <w:hyperlink w:anchor="_Toc140128909" w:history="1">
+          <w:hyperlink w:anchor="_Toc144024259" w:history="1">
             <w:r>
               <w:rPr>
                 <w:rStyle w:val="Hyperlink"/>
@@ -3249,7 +3249,7 @@
               <w:rPr>
                 <w:webHidden/>
               </w:rPr>
-              <w:instrText xml:space="preserve"> PAGEREF _Toc140128909 \h </w:instrText>
+              <w:instrText xml:space="preserve"> PAGEREF _Toc144024259 \h </w:instrText>
             </w:r>
             <w:r>
               <w:rPr>
@@ -3302,7 +3302,7 @@
         <w:pStyle w:val="Heading1"/>
       </w:pPr>
       <w:bookmarkStart w:id="0" w:name="_Ref139883805"/>
-      <w:bookmarkStart w:id="1" w:name="_Toc140128877"/>
+      <w:bookmarkStart w:id="1" w:name="_Toc144024227"/>
       <w:r>
         <w:lastRenderedPageBreak/>
         <w:t>Introduction</w:t>
@@ -4649,12 +4649,10 @@
       <w:r>
         <w:t>USX and OSIS are ‘official’ XML dialects.  USX is a living standard (</w:t>
       </w:r>
-      <w:proofErr w:type="spellStart"/>
       <w:proofErr w:type="gramStart"/>
       <w:r>
         <w:t>ie</w:t>
       </w:r>
-      <w:proofErr w:type="spellEnd"/>
       <w:proofErr w:type="gramEnd"/>
       <w:r>
         <w:t xml:space="preserve"> it continues to be subject to change), and is controlled by UBS.  OSIS is </w:t>
@@ -4662,12 +4660,10 @@
       <w:r>
         <w:t>moribund (</w:t>
       </w:r>
-      <w:proofErr w:type="spellStart"/>
       <w:proofErr w:type="gramStart"/>
       <w:r>
         <w:t>ie</w:t>
       </w:r>
-      <w:proofErr w:type="spellEnd"/>
       <w:proofErr w:type="gramEnd"/>
       <w:r>
         <w:t xml:space="preserve"> it is no longer subject to change).</w:t>
@@ -4789,7 +4785,7 @@
       <w:pPr>
         <w:pStyle w:val="Heading1"/>
       </w:pPr>
-      <w:bookmarkStart w:id="2" w:name="_Toc140128878"/>
+      <w:bookmarkStart w:id="2" w:name="_Toc144024228"/>
       <w:r>
         <w:lastRenderedPageBreak/>
         <w:t xml:space="preserve">Using the </w:t>
@@ -5077,7 +5073,7 @@
         <w:pStyle w:val="Heading1"/>
       </w:pPr>
       <w:bookmarkStart w:id="3" w:name="_Ref139883565"/>
-      <w:bookmarkStart w:id="4" w:name="_Toc140128879"/>
+      <w:bookmarkStart w:id="4" w:name="_Toc144024229"/>
       <w:r>
         <w:lastRenderedPageBreak/>
         <w:t>Installing the tool and configuring the environment</w:t>
@@ -5210,7 +5206,7 @@
         <w:pStyle w:val="Heading1"/>
       </w:pPr>
       <w:bookmarkStart w:id="5" w:name="_Ref139883610"/>
-      <w:bookmarkStart w:id="6" w:name="_Toc140128880"/>
+      <w:bookmarkStart w:id="6" w:name="_Toc144024230"/>
       <w:r>
         <w:lastRenderedPageBreak/>
         <w:t>Creating a folder structure</w:t>
@@ -5297,7 +5293,7 @@
       <w:pPr>
         <w:pStyle w:val="Heading2"/>
       </w:pPr>
-      <w:bookmarkStart w:id="7" w:name="_Toc140128881"/>
+      <w:bookmarkStart w:id="7" w:name="_Toc144024231"/>
       <w:r>
         <w:t>The per-text root folder</w:t>
       </w:r>
@@ -5343,12 +5339,10 @@
       <w:r>
         <w:t>It doesn’t matter where you store this folder, although it may be convenient to co-locate folders for related texts (</w:t>
       </w:r>
-      <w:proofErr w:type="spellStart"/>
       <w:proofErr w:type="gramStart"/>
       <w:r>
         <w:t>eg</w:t>
       </w:r>
-      <w:proofErr w:type="spellEnd"/>
       <w:proofErr w:type="gramEnd"/>
       <w:r>
         <w:t xml:space="preserve"> all texts from the same publisher) so they can share configuration information.</w:t>
@@ -5393,7 +5387,6 @@
       <w:r>
         <w:t xml:space="preserve">Give the folder a name like </w:t>
       </w:r>
-      <w:proofErr w:type="spellStart"/>
       <w:proofErr w:type="gramStart"/>
       <w:r>
         <w:t>e</w:t>
@@ -5401,7 +5394,6 @@
       <w:r>
         <w:t>g</w:t>
       </w:r>
-      <w:proofErr w:type="spellEnd"/>
       <w:proofErr w:type="gramEnd"/>
       <w:r>
         <w:t xml:space="preserve"> </w:t>
@@ -5502,7 +5494,7 @@
       <w:pPr>
         <w:pStyle w:val="Heading2"/>
       </w:pPr>
-      <w:bookmarkStart w:id="8" w:name="_Toc140128882"/>
+      <w:bookmarkStart w:id="8" w:name="_Toc144024232"/>
       <w:r>
         <w:t>The content of the per-text root folder</w:t>
       </w:r>
@@ -5713,7 +5705,7 @@
       </w:pPr>
       <w:bookmarkStart w:id="9" w:name="_Ref139878582"/>
       <w:bookmarkStart w:id="10" w:name="_Ref139964046"/>
-      <w:bookmarkStart w:id="11" w:name="_Toc140128883"/>
+      <w:bookmarkStart w:id="11" w:name="_Toc144024233"/>
       <w:r>
         <w:lastRenderedPageBreak/>
         <w:t>Preprocessing</w:t>
@@ -5999,7 +5991,7 @@
       </w:pPr>
       <w:bookmarkStart w:id="12" w:name="_Ref66346348"/>
       <w:bookmarkStart w:id="13" w:name="_Ref139898382"/>
-      <w:bookmarkStart w:id="14" w:name="_Toc140128884"/>
+      <w:bookmarkStart w:id="14" w:name="_Toc144024234"/>
       <w:r>
         <w:lastRenderedPageBreak/>
         <w:t>Configuration and metadata</w:t>
@@ -6063,7 +6055,7 @@
       <w:pPr>
         <w:pStyle w:val="Heading2"/>
       </w:pPr>
-      <w:bookmarkStart w:id="15" w:name="_Toc140128885"/>
+      <w:bookmarkStart w:id="15" w:name="_Toc144024235"/>
       <w:r>
         <w:t>Overview</w:t>
       </w:r>
@@ -6166,7 +6158,13 @@
         <w:t>but</w:t>
       </w:r>
       <w:r>
-        <w:t xml:space="preserve"> fortunately normally only a very little of it needs tailoring</w:t>
+        <w:t xml:space="preserve"> fortunately normally only a very </w:t>
+      </w:r>
+      <w:r>
+        <w:t>small proportion</w:t>
+      </w:r>
+      <w:r>
+        <w:t xml:space="preserve"> of it needs tailoring</w:t>
       </w:r>
       <w:r>
         <w:t xml:space="preserve"> to a particular text.  </w:t>
@@ -6179,7 +6177,7 @@
       <w:pPr>
         <w:pStyle w:val="Heading2"/>
       </w:pPr>
-      <w:bookmarkStart w:id="16" w:name="_Toc140128886"/>
+      <w:bookmarkStart w:id="16" w:name="_Toc144024236"/>
       <w:r>
         <w:t>Detail</w:t>
       </w:r>
@@ -6328,7 +6326,7 @@
         <w:pStyle w:val="Heading2"/>
       </w:pPr>
       <w:bookmarkStart w:id="17" w:name="_Ref139901976"/>
-      <w:bookmarkStart w:id="18" w:name="_Toc140128887"/>
+      <w:bookmarkStart w:id="18" w:name="_Toc144024237"/>
       <w:r>
         <w:lastRenderedPageBreak/>
         <w:t>Using a shared folder structure</w:t>
@@ -6345,7 +6343,19 @@
         </w:numPr>
       </w:pPr>
       <w:r>
-        <w:t xml:space="preserve">The configuration data supports a $include </w:t>
+        <w:t>The configuration data supports a</w:t>
+      </w:r>
+      <w:r>
+        <w:t>n ‘</w:t>
+      </w:r>
+      <w:r>
+        <w:t>include</w:t>
+      </w:r>
+      <w:r>
+        <w:t>’</w:t>
+      </w:r>
+      <w:r>
+        <w:t xml:space="preserve"> </w:t>
       </w:r>
       <w:r>
         <w:t>facility</w:t>
@@ -6425,7 +6435,7 @@
         <w:t xml:space="preserve">).  </w:t>
       </w:r>
       <w:r>
-        <w:t xml:space="preserve">Or, if you give a path which starts with none of these, the path is assumed to be relative to the file which contains the $include directive.  </w:t>
+        <w:t xml:space="preserve">Or, if you give a path which starts with none of these, the path is assumed to be relative to the file which contains the include directive.  </w:t>
       </w:r>
       <w:r>
         <w:t>In each case, you can then use all of the standard directory ma</w:t>
@@ -6434,7 +6444,32 @@
         <w:t>r</w:t>
       </w:r>
       <w:r>
-        <w:t>kers – ‘.’, ‘..’, ‘/’.</w:t>
+        <w:t xml:space="preserve">kers – </w:t>
+      </w:r>
+      <w:proofErr w:type="gramStart"/>
+      <w:r>
+        <w:t xml:space="preserve">  </w:t>
+      </w:r>
+      <w:r>
+        <w:t>.</w:t>
+      </w:r>
+      <w:proofErr w:type="gramEnd"/>
+      <w:r>
+        <w:t xml:space="preserve">   </w:t>
+      </w:r>
+      <w:proofErr w:type="gramStart"/>
+      <w:r>
+        <w:t xml:space="preserve">and   </w:t>
+      </w:r>
+      <w:r>
+        <w:t>..</w:t>
+      </w:r>
+      <w:proofErr w:type="gramEnd"/>
+      <w:r>
+        <w:t xml:space="preserve">   and   </w:t>
+      </w:r>
+      <w:r>
+        <w:t>/</w:t>
       </w:r>
     </w:p>
     <w:p>
@@ -6450,7 +6485,13 @@
         </w:rPr>
       </w:pPr>
       <w:r>
-        <w:t xml:space="preserve">This gives an easy way of sharing data.  For example, if you have a file containing </w:t>
+        <w:t>This gives an easy way of sharing data</w:t>
+      </w:r>
+      <w:r>
+        <w:t xml:space="preserve"> among texts</w:t>
+      </w:r>
+      <w:r>
+        <w:t xml:space="preserve">.  For example, if you have a file containing </w:t>
       </w:r>
       <w:r>
         <w:t>Hausa</w:t>
@@ -6494,7 +6535,7 @@
         <w:pStyle w:val="Heading1"/>
       </w:pPr>
       <w:bookmarkStart w:id="19" w:name="_Ref66349274"/>
-      <w:bookmarkStart w:id="20" w:name="_Toc140128888"/>
+      <w:bookmarkStart w:id="20" w:name="_Toc144024238"/>
       <w:r>
         <w:lastRenderedPageBreak/>
         <w:t>Running the converter</w:t>
@@ -6572,20 +6613,10 @@
     <w:p>
       <w:pPr>
         <w:pStyle w:val="Heading2"/>
-        <w:numPr>
-          <w:ilvl w:val="0"/>
-          <w:numId w:val="0"/>
-        </w:numPr>
-        <w:spacing w:before="0"/>
-        <w:ind w:left="576" w:hanging="576"/>
-      </w:pPr>
-    </w:p>
-    <w:p>
-      <w:pPr>
-        <w:pStyle w:val="Heading2"/>
-        <w:spacing w:before="0"/>
-      </w:pPr>
-      <w:bookmarkStart w:id="21" w:name="_Toc140128889"/>
+        <w:spacing w:before="400"/>
+        <w:ind w:left="578" w:hanging="578"/>
+      </w:pPr>
+      <w:bookmarkStart w:id="21" w:name="_Toc144024239"/>
       <w:r>
         <w:t>Generating a Sword module</w:t>
       </w:r>
@@ -6774,6 +6805,28 @@
       <w:r>
         <w:t xml:space="preserve"> folder mentioned earlier).</w:t>
       </w:r>
+      <w:r>
+        <w:t xml:space="preserve">  It may be either an absolute path or a relative one.  If relative, the system first tries to see if it can make sense of it relative to the current working directory.  If not, it looks for an environment variable </w:t>
+      </w:r>
+      <w:proofErr w:type="spellStart"/>
+      <w:r>
+        <w:rPr>
+          <w:smallCaps/>
+        </w:rPr>
+        <w:t>StepTextConverterDataRoot</w:t>
+      </w:r>
+      <w:proofErr w:type="spellEnd"/>
+      <w:r>
+        <w:t xml:space="preserve"> which should give an absolute path, and </w:t>
+      </w:r>
+      <w:proofErr w:type="spellStart"/>
+      <w:r>
+        <w:t>rootFolder</w:t>
+      </w:r>
+      <w:proofErr w:type="spellEnd"/>
+      <w:r>
+        <w:t xml:space="preserve"> is taken relative to that.</w:t>
+      </w:r>
     </w:p>
     <w:p>
       <w:pPr>
@@ -6993,7 +7046,7 @@
         <w:pStyle w:val="Heading2"/>
       </w:pPr>
       <w:bookmarkStart w:id="22" w:name="_Ref139951112"/>
-      <w:bookmarkStart w:id="23" w:name="_Toc140128890"/>
+      <w:bookmarkStart w:id="23" w:name="_Toc144024240"/>
       <w:r>
         <w:t>Evaluating versification schemes</w:t>
       </w:r>
@@ -7208,6 +7261,7 @@
         <w:pStyle w:val="JNormal"/>
       </w:pPr>
       <w:r>
+        <w:lastRenderedPageBreak/>
         <w:t xml:space="preserve">This command evaluates the extent to which each of the versification schemes built into osis2mod supports the versification actually present in the raw USX files.  It outputs a score table to </w:t>
       </w:r>
       <w:proofErr w:type="spellStart"/>
@@ -7224,7 +7278,6 @@
         <w:pStyle w:val="JNormal"/>
       </w:pPr>
       <w:r>
-        <w:lastRenderedPageBreak/>
         <w:t>If you are not intending to apply reversification, then you will need to use this output to select an appropriate scheme</w:t>
       </w:r>
       <w:r>
@@ -7275,7 +7328,7 @@
         <w:pStyle w:val="Heading2"/>
       </w:pPr>
       <w:bookmarkStart w:id="24" w:name="_Ref66349292"/>
-      <w:bookmarkStart w:id="25" w:name="_Toc140128891"/>
+      <w:bookmarkStart w:id="25" w:name="_Toc144024241"/>
       <w:r>
         <w:t>Checking the outputs</w:t>
       </w:r>
@@ -7384,7 +7437,7 @@
         <w:ind w:left="578" w:hanging="578"/>
       </w:pPr>
       <w:bookmarkStart w:id="26" w:name="_Ref66349446"/>
-      <w:bookmarkStart w:id="27" w:name="_Toc140128892"/>
+      <w:bookmarkStart w:id="27" w:name="_Toc144024242"/>
       <w:r>
         <w:t>The Sword module</w:t>
       </w:r>
@@ -7446,7 +7499,7 @@
         <w:pStyle w:val="Heading2"/>
         <w:ind w:left="578" w:hanging="578"/>
       </w:pPr>
-      <w:bookmarkStart w:id="28" w:name="_Toc140128893"/>
+      <w:bookmarkStart w:id="28" w:name="_Toc144024243"/>
       <w:r>
         <w:t>Additional information: t</w:t>
       </w:r>
@@ -7493,6 +7546,7 @@
           <w:i/>
           <w:iCs/>
         </w:rPr>
+        <w:lastRenderedPageBreak/>
         <w:t>textFeatures.json</w:t>
       </w:r>
       <w:proofErr w:type="spellEnd"/>
@@ -7517,7 +7571,6 @@
           <w:i/>
           <w:iCs/>
         </w:rPr>
-        <w:lastRenderedPageBreak/>
         <w:t>vernacularBibleStructure.json</w:t>
       </w:r>
       <w:proofErr w:type="spellEnd"/>
@@ -7577,7 +7630,7 @@
         <w:pStyle w:val="Heading1"/>
       </w:pPr>
       <w:bookmarkStart w:id="29" w:name="_Ref72852785"/>
-      <w:bookmarkStart w:id="30" w:name="_Toc140128894"/>
+      <w:bookmarkStart w:id="30" w:name="_Toc144024244"/>
       <w:r>
         <w:lastRenderedPageBreak/>
         <w:t>Philosophy and implementation</w:t>
@@ -7590,7 +7643,7 @@
         <w:pStyle w:val="Heading2"/>
         <w:spacing w:before="0"/>
       </w:pPr>
-      <w:bookmarkStart w:id="31" w:name="_Toc140128895"/>
+      <w:bookmarkStart w:id="31" w:name="_Toc144024245"/>
       <w:r>
         <w:t>Overview</w:t>
       </w:r>
@@ -9084,7 +9137,7 @@
       <w:pPr>
         <w:pStyle w:val="Heading2"/>
       </w:pPr>
-      <w:bookmarkStart w:id="32" w:name="_Toc140128896"/>
+      <w:bookmarkStart w:id="32" w:name="_Toc144024246"/>
       <w:r>
         <w:t>Folder structure</w:t>
       </w:r>
@@ -9470,7 +9523,6 @@
                 <w:szCs w:val="21"/>
               </w:rPr>
             </w:pPr>
-            <w:proofErr w:type="spellStart"/>
             <w:r>
               <w:rPr>
                 <w:sz w:val="21"/>
@@ -9478,7 +9530,6 @@
               </w:rPr>
               <w:t>Osis</w:t>
             </w:r>
-            <w:proofErr w:type="spellEnd"/>
           </w:p>
         </w:tc>
         <w:tc>
@@ -10269,7 +10320,7 @@
         <w:pStyle w:val="Heading2"/>
       </w:pPr>
       <w:bookmarkStart w:id="33" w:name="_Ref123804967"/>
-      <w:bookmarkStart w:id="34" w:name="_Toc140128897"/>
+      <w:bookmarkStart w:id="34" w:name="_Toc144024247"/>
       <w:r>
         <w:t>Enhanced USX – why and what</w:t>
       </w:r>
@@ -10487,7 +10538,6 @@
         </w:rPr>
         <w:t>(</w:t>
       </w:r>
-      <w:proofErr w:type="spellStart"/>
       <w:proofErr w:type="gramStart"/>
       <w:r>
         <w:rPr>
@@ -10496,7 +10546,6 @@
         </w:rPr>
         <w:t>ie</w:t>
       </w:r>
-      <w:proofErr w:type="spellEnd"/>
       <w:proofErr w:type="gramEnd"/>
       <w:r>
         <w:rPr>
@@ -10827,7 +10876,7 @@
         <w:pStyle w:val="Heading2"/>
       </w:pPr>
       <w:bookmarkStart w:id="35" w:name="_Ref66291315"/>
-      <w:bookmarkStart w:id="36" w:name="_Toc140128898"/>
+      <w:bookmarkStart w:id="36" w:name="_Toc144024248"/>
       <w:r>
         <w:t>Reversification</w:t>
       </w:r>
@@ -11009,7 +11058,7 @@
         <w:pStyle w:val="Heading2"/>
       </w:pPr>
       <w:bookmarkStart w:id="37" w:name="_Ref139965257"/>
-      <w:bookmarkStart w:id="38" w:name="_Toc140128899"/>
+      <w:bookmarkStart w:id="38" w:name="_Toc144024249"/>
       <w:r>
         <w:t>Non-compliance</w:t>
       </w:r>
@@ -11248,7 +11297,6 @@
         </w:rPr>
         <w:t>A number of the items which end up in the Sword config file subsequently appear on the STEP copyright page for the text.  Where these items are picked up automatically (</w:t>
       </w:r>
-      <w:proofErr w:type="spellStart"/>
       <w:proofErr w:type="gramStart"/>
       <w:r>
         <w:rPr>
@@ -11257,7 +11305,6 @@
         </w:rPr>
         <w:t>eg</w:t>
       </w:r>
-      <w:proofErr w:type="spellEnd"/>
       <w:proofErr w:type="gramEnd"/>
       <w:r>
         <w:rPr>
@@ -11326,7 +11373,7 @@
       <w:pPr>
         <w:pStyle w:val="Heading2"/>
       </w:pPr>
-      <w:bookmarkStart w:id="39" w:name="_Toc140128900"/>
+      <w:bookmarkStart w:id="39" w:name="_Toc144024250"/>
       <w:r>
         <w:t>Tools etc</w:t>
       </w:r>
@@ -11482,13 +11529,13 @@
       <w:pPr>
         <w:pStyle w:val="Heading1"/>
       </w:pPr>
-      <w:bookmarkStart w:id="40" w:name="_Ref66346559"/>
-      <w:bookmarkStart w:id="41" w:name="_Toc140128901"/>
+      <w:bookmarkStart w:id="40" w:name="_Toc144024251"/>
+      <w:bookmarkStart w:id="41" w:name="_Ref66346559"/>
       <w:r>
         <w:lastRenderedPageBreak/>
         <w:t>A note on debugging</w:t>
       </w:r>
-      <w:bookmarkEnd w:id="41"/>
+      <w:bookmarkEnd w:id="40"/>
     </w:p>
     <w:p>
       <w:pPr>
@@ -11541,7 +11588,7 @@
       </w:pPr>
       <w:bookmarkStart w:id="42" w:name="_Ref73039802"/>
       <w:bookmarkStart w:id="43" w:name="_Ref103161727"/>
-      <w:bookmarkStart w:id="44" w:name="_Toc140128902"/>
+      <w:bookmarkStart w:id="44" w:name="_Toc144024252"/>
       <w:r>
         <w:lastRenderedPageBreak/>
         <w:t>Gotchas</w:t>
@@ -11559,7 +11606,7 @@
         <w:spacing w:before="0"/>
         <w:ind w:left="578" w:hanging="578"/>
       </w:pPr>
-      <w:bookmarkStart w:id="45" w:name="_Toc140128903"/>
+      <w:bookmarkStart w:id="45" w:name="_Toc144024253"/>
       <w:r>
         <w:t>General</w:t>
       </w:r>
@@ -11715,12 +11762,10 @@
       <w:r>
         <w:t xml:space="preserve"> (</w:t>
       </w:r>
-      <w:proofErr w:type="spellStart"/>
       <w:proofErr w:type="gramStart"/>
       <w:r>
         <w:t>ie</w:t>
       </w:r>
-      <w:proofErr w:type="spellEnd"/>
       <w:proofErr w:type="gramEnd"/>
       <w:r>
         <w:t xml:space="preserve"> as bullet point lists)</w:t>
@@ -12023,12 +12068,10 @@
       <w:r>
         <w:t>: This came up in the context of elision processing, and I can’t immediately think it will be an issue elsewhere.  Anyway, with elision processing, you tend to end up with runs of empty verses, and for consistency’s sake, you really want them all to look the same (</w:t>
       </w:r>
-      <w:proofErr w:type="spellStart"/>
       <w:proofErr w:type="gramStart"/>
       <w:r>
         <w:t>ie</w:t>
       </w:r>
-      <w:proofErr w:type="spellEnd"/>
       <w:proofErr w:type="gramEnd"/>
       <w:r>
         <w:t xml:space="preserve"> to have the same content</w:t>
@@ -12169,7 +12212,7 @@
         <w:pStyle w:val="Heading2"/>
       </w:pPr>
       <w:bookmarkStart w:id="47" w:name="_Ref103413876"/>
-      <w:bookmarkStart w:id="48" w:name="_Toc140128904"/>
+      <w:bookmarkStart w:id="48" w:name="_Toc144024254"/>
       <w:r>
         <w:t>Tables</w:t>
       </w:r>
@@ -12450,7 +12493,7 @@
       <w:pPr>
         <w:pStyle w:val="Heading1"/>
       </w:pPr>
-      <w:bookmarkStart w:id="49" w:name="_Toc140128905"/>
+      <w:bookmarkStart w:id="49" w:name="_Toc144024255"/>
       <w:r>
         <w:lastRenderedPageBreak/>
         <w:t>Internals</w:t>
@@ -12537,7 +12580,7 @@
         <w:pStyle w:val="Heading2"/>
         <w:ind w:left="578" w:hanging="578"/>
       </w:pPr>
-      <w:bookmarkStart w:id="50" w:name="_Toc140128906"/>
+      <w:bookmarkStart w:id="50" w:name="_Toc144024256"/>
       <w:proofErr w:type="spellStart"/>
       <w:proofErr w:type="gramStart"/>
       <w:r>
@@ -12599,475 +12642,672 @@
       <w:r>
         <w:t>Parses, validates and possibly (</w:t>
       </w:r>
+      <w:proofErr w:type="gramStart"/>
+      <w:r>
+        <w:t>eg</w:t>
+      </w:r>
+      <w:proofErr w:type="gramEnd"/>
+      <w:r>
+        <w:t xml:space="preserve"> in light of reversification) remaps cross-references</w:t>
+      </w:r>
+      <w:r>
+        <w:t>.</w:t>
+      </w:r>
+    </w:p>
+    <w:p>
+      <w:pPr>
+        <w:pStyle w:val="ListBullet"/>
+      </w:pPr>
+      <w:proofErr w:type="spellStart"/>
+      <w:r>
+        <w:rPr>
+          <w:b/>
+          <w:bCs/>
+        </w:rPr>
+        <w:t>DataSummary</w:t>
+      </w:r>
+      <w:proofErr w:type="spellEnd"/>
+      <w:r>
+        <w:rPr>
+          <w:b/>
+          <w:bCs/>
+        </w:rPr>
+        <w:t>:</w:t>
+      </w:r>
+      <w:r>
+        <w:t xml:space="preserve"> Holds information about the text – which tags it uses etc.  The processing does not make use of this data, but I’m gathering it on the off chance it ever becomes useful for things like trying to find texts with particular characteristics.</w:t>
+      </w:r>
+    </w:p>
+    <w:p>
+      <w:pPr>
+        <w:pStyle w:val="ListBullet"/>
+      </w:pPr>
+      <w:proofErr w:type="spellStart"/>
+      <w:r>
+        <w:rPr>
+          <w:b/>
+          <w:bCs/>
+        </w:rPr>
+        <w:t>EmptyVerseHandler</w:t>
+      </w:r>
+      <w:proofErr w:type="spellEnd"/>
+      <w:r>
+        <w:rPr>
+          <w:b/>
+          <w:bCs/>
+        </w:rPr>
+        <w:t>:</w:t>
+      </w:r>
+      <w:r>
+        <w:t xml:space="preserve"> Empty verses turn up under a variety of different circumstances, and I felt it was convenient to have a common place for dealing with them.</w:t>
+      </w:r>
+    </w:p>
+    <w:p>
+      <w:pPr>
+        <w:pStyle w:val="ListBullet"/>
+      </w:pPr>
+      <w:proofErr w:type="spellStart"/>
+      <w:r>
+        <w:rPr>
+          <w:b/>
+          <w:bCs/>
+        </w:rPr>
+        <w:t>EnhancedUsxValidator</w:t>
+      </w:r>
+      <w:proofErr w:type="spellEnd"/>
+      <w:r>
+        <w:rPr>
+          <w:b/>
+          <w:bCs/>
+        </w:rPr>
+        <w:t>:</w:t>
+      </w:r>
+      <w:r>
+        <w:t xml:space="preserve"> Applies various types of validation to the enhanced USX.  In particular, this attempts to give some measure of confidence that things have not been screwed up in the course of processing</w:t>
+      </w:r>
+      <w:r>
+        <w:t xml:space="preserve"> – </w:t>
+      </w:r>
+      <w:proofErr w:type="gramStart"/>
+      <w:r>
+        <w:t>ie</w:t>
+      </w:r>
+      <w:proofErr w:type="gramEnd"/>
+      <w:r>
+        <w:t xml:space="preserve"> that verses still contain the right content.</w:t>
+      </w:r>
+    </w:p>
+    <w:p>
+      <w:pPr>
+        <w:pStyle w:val="ListBullet"/>
+      </w:pPr>
+      <w:r>
+        <w:rPr>
+          <w:b/>
+          <w:bCs/>
+        </w:rPr>
+        <w:t>Main:</w:t>
+      </w:r>
+      <w:r>
+        <w:t xml:space="preserve"> The main program.</w:t>
+      </w:r>
+    </w:p>
+    <w:p>
+      <w:pPr>
+        <w:pStyle w:val="ListBullet"/>
+      </w:pPr>
+      <w:proofErr w:type="spellStart"/>
+      <w:r>
+        <w:rPr>
+          <w:b/>
+          <w:bCs/>
+        </w:rPr>
+        <w:t>ReversificationData</w:t>
+      </w:r>
+      <w:proofErr w:type="spellEnd"/>
+      <w:r>
+        <w:rPr>
+          <w:b/>
+          <w:bCs/>
+        </w:rPr>
+        <w:t>:</w:t>
+      </w:r>
+      <w:r>
+        <w:t xml:space="preserve"> Reads and stores reversification data.  Note that this is used even on non-reversification runs, because the reversification data includes </w:t>
+      </w:r>
+      <w:r>
+        <w:t xml:space="preserve">some </w:t>
+      </w:r>
+      <w:r>
+        <w:t>information needed regardless of whether reversification is actually applied.</w:t>
+      </w:r>
+    </w:p>
+    <w:p>
+      <w:pPr>
+        <w:pStyle w:val="ListBullet"/>
+      </w:pPr>
+      <w:proofErr w:type="spellStart"/>
+      <w:r>
+        <w:rPr>
+          <w:b/>
+          <w:bCs/>
+        </w:rPr>
+        <w:t>ReversificationRuleEvaluator</w:t>
+      </w:r>
+      <w:proofErr w:type="spellEnd"/>
+      <w:r>
+        <w:rPr>
+          <w:b/>
+          <w:bCs/>
+        </w:rPr>
+        <w:t>:</w:t>
+      </w:r>
+      <w:r>
+        <w:t xml:space="preserve"> Evaluates the rules which determine which reversification data applies to a particular text.</w:t>
+      </w:r>
+    </w:p>
+    <w:p>
+      <w:pPr>
+        <w:pStyle w:val="ListBullet"/>
+      </w:pPr>
+      <w:proofErr w:type="spellStart"/>
+      <w:r>
+        <w:rPr>
+          <w:b/>
+          <w:bCs/>
+        </w:rPr>
+        <w:t>TextConverterController</w:t>
+      </w:r>
+      <w:proofErr w:type="spellEnd"/>
+      <w:r>
+        <w:t>: The overall controller for the conversion process.</w:t>
+      </w:r>
+    </w:p>
+    <w:p>
+      <w:pPr>
+        <w:pStyle w:val="ListBullet"/>
+      </w:pPr>
+      <w:proofErr w:type="spellStart"/>
+      <w:r>
+        <w:rPr>
+          <w:b/>
+          <w:bCs/>
+        </w:rPr>
+        <w:t>TextConverterProcessorBase</w:t>
+      </w:r>
+      <w:proofErr w:type="spellEnd"/>
+      <w:r>
+        <w:t>: A base class from which individual processing steps inherit.</w:t>
+      </w:r>
+    </w:p>
+    <w:p>
+      <w:pPr>
+        <w:pStyle w:val="ListBullet"/>
+      </w:pPr>
+      <w:proofErr w:type="spellStart"/>
+      <w:r>
+        <w:rPr>
+          <w:b/>
+          <w:bCs/>
+        </w:rPr>
+        <w:t>TextConverterProcessorEnhancedUsxToOsis</w:t>
+      </w:r>
+      <w:proofErr w:type="spellEnd"/>
+      <w:r>
+        <w:t>: Converts enhanced USX to OSIS.</w:t>
+      </w:r>
+    </w:p>
+    <w:p>
+      <w:pPr>
+        <w:pStyle w:val="ListBullet"/>
+      </w:pPr>
+      <w:proofErr w:type="spellStart"/>
+      <w:r>
+        <w:rPr>
+          <w:b/>
+          <w:bCs/>
+        </w:rPr>
+        <w:lastRenderedPageBreak/>
+        <w:t>TextConverterProcessorEvaluateVersificationSchemes</w:t>
+      </w:r>
+      <w:proofErr w:type="spellEnd"/>
+      <w:r>
+        <w:t xml:space="preserve">: Useful mainly when not </w:t>
+      </w:r>
+      <w:proofErr w:type="spellStart"/>
+      <w:r>
+        <w:t>reversifying</w:t>
+      </w:r>
+      <w:proofErr w:type="spellEnd"/>
+      <w:r>
+        <w:t>.  Evaluates the versification structure inherent in the raw USX against the various schemes supported by osis2mod, and recommends the one to use.</w:t>
+      </w:r>
+    </w:p>
+    <w:p>
+      <w:pPr>
+        <w:pStyle w:val="ListBullet"/>
+      </w:pPr>
+      <w:proofErr w:type="spellStart"/>
+      <w:r>
+        <w:rPr>
+          <w:b/>
+          <w:bCs/>
+        </w:rPr>
+        <w:t>TextConverterProcessorOsisToSword</w:t>
+      </w:r>
+      <w:proofErr w:type="spellEnd"/>
+      <w:r>
+        <w:t>: Creates a Sword module from OSIS,</w:t>
+      </w:r>
+    </w:p>
+    <w:p>
+      <w:pPr>
+        <w:pStyle w:val="ListBullet"/>
+      </w:pPr>
+      <w:proofErr w:type="spellStart"/>
+      <w:r>
+        <w:rPr>
+          <w:b/>
+          <w:bCs/>
+        </w:rPr>
+        <w:t>TextConverterProcessorReversification</w:t>
+      </w:r>
+      <w:proofErr w:type="spellEnd"/>
+      <w:r>
+        <w:t>: Controls reversification.</w:t>
+      </w:r>
+    </w:p>
+    <w:p>
+      <w:pPr>
+        <w:pStyle w:val="ListBullet"/>
+      </w:pPr>
+      <w:r>
+        <w:rPr>
+          <w:b/>
+          <w:bCs/>
+        </w:rPr>
+        <w:t>TextConverterProcessorUsxToEnhancedUsx1</w:t>
+      </w:r>
+      <w:r>
+        <w:t>: Handles aspects of the creation of enhanced USX which have to have been addressed before reversification, assuming reversification is applied.</w:t>
+      </w:r>
+    </w:p>
+    <w:p>
+      <w:pPr>
+        <w:pStyle w:val="ListBullet"/>
+      </w:pPr>
+      <w:r>
+        <w:rPr>
+          <w:b/>
+          <w:bCs/>
+        </w:rPr>
+        <w:t>TextConverterProcessorUsxToEnhancedUsx2</w:t>
+      </w:r>
+      <w:r>
+        <w:t>: Handles aspects of the creation of enhanced USX which have to have been addressed after reversification, assuming reversification is applied.</w:t>
+      </w:r>
+      <w:r>
+        <w:t xml:space="preserve">  The overall sequence is therefore </w:t>
+      </w:r>
+      <w:r>
+        <w:t>TextConverterProcessorUsxToEnhancedUsx1</w:t>
+      </w:r>
+      <w:r>
+        <w:t xml:space="preserve"> (always), followed by </w:t>
+      </w:r>
+      <w:proofErr w:type="spellStart"/>
+      <w:r>
+        <w:t>TextConverterProcessorReversification</w:t>
+      </w:r>
+      <w:proofErr w:type="spellEnd"/>
+      <w:r>
+        <w:t xml:space="preserve"> (sometimes), followed by </w:t>
+      </w:r>
+      <w:r>
+        <w:t>TextConverterProcessorUsxToEnhancedUsx2</w:t>
+      </w:r>
+      <w:r>
+        <w:t xml:space="preserve"> (sometimes).</w:t>
+      </w:r>
+    </w:p>
+    <w:p>
+      <w:pPr>
+        <w:pStyle w:val="ListBullet"/>
+      </w:pPr>
+      <w:proofErr w:type="spellStart"/>
+      <w:r>
+        <w:rPr>
+          <w:b/>
+          <w:bCs/>
+        </w:rPr>
+        <w:t>TextConverterProcessorVLToRawUsx</w:t>
+      </w:r>
+      <w:proofErr w:type="spellEnd"/>
+      <w:r>
+        <w:t>: Converts Verse-per-Line (VL) format to USX.  This is not integrated properly into the processing chain because it appears there is no common understanding of what constitutes VL, and therefore this is likely to need changing on an ad</w:t>
+      </w:r>
+      <w:r>
+        <w:t xml:space="preserve"> </w:t>
+      </w:r>
+      <w:r>
+        <w:t>hoc basis.</w:t>
+      </w:r>
+    </w:p>
+    <w:p>
+      <w:pPr>
+        <w:pStyle w:val="ListBullet"/>
+      </w:pPr>
+      <w:proofErr w:type="spellStart"/>
+      <w:r>
+        <w:rPr>
+          <w:b/>
+          <w:bCs/>
+        </w:rPr>
+        <w:t>TextConverterVersificationHealthCheck</w:t>
+      </w:r>
+      <w:proofErr w:type="spellEnd"/>
+      <w:r>
+        <w:t>: Checks that the chapter/verse structure is valid (</w:t>
+      </w:r>
+      <w:proofErr w:type="gramStart"/>
+      <w:r>
+        <w:t>eg</w:t>
+      </w:r>
+      <w:proofErr w:type="gramEnd"/>
+      <w:r>
+        <w:t xml:space="preserve"> that verses always appear within chapters).</w:t>
+      </w:r>
+    </w:p>
+    <w:p>
+      <w:pPr>
+        <w:pStyle w:val="Heading2"/>
+        <w:ind w:left="578" w:hanging="578"/>
+      </w:pPr>
+      <w:bookmarkStart w:id="51" w:name="_Toc144024257"/>
       <w:proofErr w:type="spellStart"/>
       <w:proofErr w:type="gramStart"/>
       <w:r>
-        <w:t>eg</w:t>
-      </w:r>
+        <w:t>org.stepbible</w:t>
+      </w:r>
+      <w:proofErr w:type="gramEnd"/>
+      <w:r>
+        <w:t>.textconverter.support</w:t>
+      </w:r>
+      <w:bookmarkEnd w:id="51"/>
       <w:proofErr w:type="spellEnd"/>
-      <w:proofErr w:type="gramEnd"/>
-      <w:r>
-        <w:t xml:space="preserve"> in light of reversification) remaps cross-references</w:t>
-      </w:r>
-      <w:r>
-        <w:t>.</w:t>
+    </w:p>
+    <w:p>
+      <w:r>
+        <w:t>Each of the elements below is a package, each containing various source files.  I summarise only the packages here, not their contents.</w:t>
       </w:r>
     </w:p>
     <w:p>
       <w:pPr>
         <w:pStyle w:val="ListBullet"/>
-      </w:pPr>
-      <w:proofErr w:type="spellStart"/>
-      <w:r>
         <w:rPr>
           <w:b/>
           <w:bCs/>
         </w:rPr>
-        <w:t>DataSummary</w:t>
-      </w:r>
-      <w:proofErr w:type="spellEnd"/>
+      </w:pPr>
+      <w:proofErr w:type="spellStart"/>
       <w:r>
         <w:rPr>
           <w:b/>
           <w:bCs/>
         </w:rPr>
-        <w:t>:</w:t>
-      </w:r>
-      <w:r>
-        <w:t xml:space="preserve"> Holds information about the text – which tags it uses etc.  The processing does not make use of this data, but I’m gathering it on the off chance it ever becomes useful for things like trying to find texts with particular characteristics.</w:t>
+        <w:t>bibledetails</w:t>
+      </w:r>
+      <w:proofErr w:type="spellEnd"/>
+      <w:r>
+        <w:t>: Holds details of the various Bibles – which books and chapters they contain, for instance.</w:t>
       </w:r>
     </w:p>
     <w:p>
       <w:pPr>
         <w:pStyle w:val="ListBullet"/>
-      </w:pPr>
-      <w:proofErr w:type="spellStart"/>
-      <w:r>
         <w:rPr>
           <w:b/>
           <w:bCs/>
         </w:rPr>
-        <w:t>EmptyVerseHandler</w:t>
-      </w:r>
-      <w:proofErr w:type="spellEnd"/>
+      </w:pPr>
+      <w:proofErr w:type="spellStart"/>
       <w:r>
         <w:rPr>
           <w:b/>
           <w:bCs/>
         </w:rPr>
-        <w:t>:</w:t>
-      </w:r>
-      <w:r>
-        <w:t xml:space="preserve"> Empty verses turn up under a variety of different circumstances, and I felt it was convenient to have a common place for dealing with them.</w:t>
+        <w:t>commandlineprocessor</w:t>
+      </w:r>
+      <w:proofErr w:type="spellEnd"/>
+      <w:r>
+        <w:t>: What it says on the tin.</w:t>
       </w:r>
     </w:p>
     <w:p>
       <w:pPr>
         <w:pStyle w:val="ListBullet"/>
-      </w:pPr>
-      <w:proofErr w:type="spellStart"/>
-      <w:r>
         <w:rPr>
           <w:b/>
           <w:bCs/>
         </w:rPr>
-        <w:t>EnhancedUsxValidator</w:t>
-      </w:r>
-      <w:proofErr w:type="spellEnd"/>
+      </w:pPr>
+      <w:proofErr w:type="spellStart"/>
       <w:r>
         <w:rPr>
           <w:b/>
           <w:bCs/>
         </w:rPr>
-        <w:t>:</w:t>
-      </w:r>
-      <w:r>
-        <w:t xml:space="preserve"> Applies various types of validation to the enhanced USX.  In particular, this attempts to give some measure of confidence that things have not been screwed up in the course of processing</w:t>
-      </w:r>
-      <w:r>
-        <w:t xml:space="preserve"> – </w:t>
-      </w:r>
-      <w:proofErr w:type="spellStart"/>
-      <w:proofErr w:type="gramStart"/>
-      <w:r>
-        <w:t>ie</w:t>
+        <w:t>configdata</w:t>
       </w:r>
       <w:proofErr w:type="spellEnd"/>
-      <w:proofErr w:type="gramEnd"/>
-      <w:r>
-        <w:t xml:space="preserve"> that verses still contain the right content.</w:t>
+      <w:r>
+        <w:t xml:space="preserve">: </w:t>
+      </w:r>
+      <w:r>
+        <w:t>Anything obtained from config files; details of standard file names and locations; etc</w:t>
+      </w:r>
+      <w:r>
+        <w:t>.</w:t>
       </w:r>
     </w:p>
     <w:p>
       <w:pPr>
         <w:pStyle w:val="ListBullet"/>
-      </w:pPr>
-      <w:r>
         <w:rPr>
           <w:b/>
           <w:bCs/>
         </w:rPr>
-        <w:t>Main:</w:t>
-      </w:r>
-      <w:r>
-        <w:t xml:space="preserve"> The main program.</w:t>
-      </w:r>
-    </w:p>
-    <w:p>
-      <w:pPr>
-        <w:pStyle w:val="ListBullet"/>
-      </w:pPr>
-      <w:proofErr w:type="spellStart"/>
+      </w:pPr>
       <w:r>
         <w:rPr>
           <w:b/>
           <w:bCs/>
         </w:rPr>
-        <w:t>ReversificationData</w:t>
-      </w:r>
-      <w:proofErr w:type="spellEnd"/>
+        <w:t>d</w:t>
+      </w:r>
       <w:r>
         <w:rPr>
           <w:b/>
           <w:bCs/>
         </w:rPr>
-        <w:t>:</w:t>
-      </w:r>
-      <w:r>
-        <w:t xml:space="preserve"> Reads and stores reversification data.  Note that this is used even on non-reversification runs, because the reversification data includes </w:t>
-      </w:r>
-      <w:r>
-        <w:t xml:space="preserve">some </w:t>
-      </w:r>
-      <w:r>
-        <w:t>information needed regardless of whether reversification is actually applied.</w:t>
+        <w:t>ebug</w:t>
+      </w:r>
+      <w:r>
+        <w:t>: Debug and logging.</w:t>
       </w:r>
     </w:p>
     <w:p>
       <w:pPr>
         <w:pStyle w:val="ListBullet"/>
-      </w:pPr>
-      <w:proofErr w:type="spellStart"/>
-      <w:r>
         <w:rPr>
           <w:b/>
           <w:bCs/>
         </w:rPr>
-        <w:t>ReversificationRuleEvaluator</w:t>
-      </w:r>
-      <w:proofErr w:type="spellEnd"/>
+      </w:pPr>
       <w:r>
         <w:rPr>
           <w:b/>
           <w:bCs/>
         </w:rPr>
-        <w:t>:</w:t>
-      </w:r>
-      <w:r>
-        <w:t xml:space="preserve"> Evaluates the rules which determine which reversification data applies to a particular text.</w:t>
-      </w:r>
-    </w:p>
-    <w:p>
-      <w:pPr>
-        <w:pStyle w:val="ListBullet"/>
-      </w:pPr>
-      <w:proofErr w:type="spellStart"/>
+        <w:t>iso</w:t>
+      </w:r>
       <w:r>
         <w:rPr>
           <w:b/>
           <w:bCs/>
         </w:rPr>
-        <w:t>TextConverterController</w:t>
-      </w:r>
-      <w:proofErr w:type="spellEnd"/>
-      <w:r>
-        <w:t>: The overall controller for the conversion process.</w:t>
+        <w:t>:</w:t>
+      </w:r>
+      <w:r>
+        <w:t xml:space="preserve"> </w:t>
+      </w:r>
+      <w:r>
+        <w:t>Language codes, locales, etc</w:t>
+      </w:r>
+      <w:r>
+        <w:t>.</w:t>
       </w:r>
     </w:p>
     <w:p>
       <w:pPr>
         <w:pStyle w:val="ListBullet"/>
-      </w:pPr>
-      <w:proofErr w:type="spellStart"/>
-      <w:r>
         <w:rPr>
           <w:b/>
           <w:bCs/>
         </w:rPr>
-        <w:t>TextConverterProcessorBase</w:t>
-      </w:r>
-      <w:proofErr w:type="spellEnd"/>
-      <w:r>
-        <w:t>: A base class from which individual processing steps inherit.</w:t>
-      </w:r>
-    </w:p>
-    <w:p>
-      <w:pPr>
-        <w:pStyle w:val="ListBullet"/>
-      </w:pPr>
-      <w:proofErr w:type="spellStart"/>
+      </w:pPr>
       <w:r>
         <w:rPr>
           <w:b/>
           <w:bCs/>
         </w:rPr>
-        <w:t>TextConverterProcessorEnhancedUsxToOsis</w:t>
-      </w:r>
-      <w:proofErr w:type="spellEnd"/>
-      <w:r>
-        <w:t>: Converts enhanced USX to OSIS.</w:t>
+        <w:t>miscellaneous</w:t>
+      </w:r>
+      <w:r>
+        <w:t xml:space="preserve">: </w:t>
+      </w:r>
+      <w:r>
+        <w:t>Dom-related code; locale-handling; string- and file- handling; etc, etc</w:t>
+      </w:r>
+      <w:r>
+        <w:t>.</w:t>
       </w:r>
     </w:p>
     <w:p>
       <w:pPr>
         <w:pStyle w:val="ListBullet"/>
       </w:pPr>
-      <w:proofErr w:type="spellStart"/>
       <w:r>
         <w:rPr>
           <w:b/>
           <w:bCs/>
         </w:rPr>
-        <w:lastRenderedPageBreak/>
-        <w:t>TextConverterProcessorEvaluateVersificationSchemes</w:t>
-      </w:r>
-      <w:proofErr w:type="spellEnd"/>
-      <w:r>
-        <w:t xml:space="preserve">: Useful mainly when not </w:t>
-      </w:r>
-      <w:proofErr w:type="spellStart"/>
-      <w:r>
-        <w:t>reversifying</w:t>
-      </w:r>
-      <w:proofErr w:type="spellEnd"/>
-      <w:r>
-        <w:t>.  Evaluates the versification structure inherent in the raw USX against the various schemes supported by osis2mod, and recommends the one to use.</w:t>
+        <w:t xml:space="preserve">ref: </w:t>
+      </w:r>
+      <w:r>
+        <w:t>Scripture reference handling.</w:t>
       </w:r>
     </w:p>
     <w:p>
       <w:pPr>
         <w:pStyle w:val="ListBullet"/>
-      </w:pPr>
-      <w:proofErr w:type="spellStart"/>
-      <w:r>
         <w:rPr>
           <w:b/>
           <w:bCs/>
         </w:rPr>
-        <w:t>TextConverterProcessorOsisToSword</w:t>
-      </w:r>
-      <w:proofErr w:type="spellEnd"/>
-      <w:r>
-        <w:t>: Creates a Sword module from OSIS,</w:t>
-      </w:r>
-    </w:p>
-    <w:p>
-      <w:pPr>
-        <w:pStyle w:val="ListBullet"/>
-      </w:pPr>
-      <w:proofErr w:type="spellStart"/>
+      </w:pPr>
       <w:r>
         <w:rPr>
           <w:b/>
           <w:bCs/>
         </w:rPr>
-        <w:t>TextConverterProcessorReversification</w:t>
-      </w:r>
-      <w:proofErr w:type="spellEnd"/>
-      <w:r>
-        <w:t>: Controls reversification.</w:t>
+        <w:t>shared</w:t>
+      </w:r>
+      <w:r>
+        <w:t>:</w:t>
+      </w:r>
+      <w:r>
+        <w:t xml:space="preserve"> Any data which needs to be shared and which has no other natural home</w:t>
+      </w:r>
+      <w:r>
+        <w:t>.</w:t>
       </w:r>
     </w:p>
     <w:p>
       <w:pPr>
         <w:pStyle w:val="ListBullet"/>
-      </w:pPr>
-      <w:r>
         <w:rPr>
           <w:b/>
           <w:bCs/>
         </w:rPr>
-        <w:t>TextConverterProcessorUsxToEnhancedUsx1</w:t>
-      </w:r>
-      <w:r>
-        <w:t>: Handles aspects of the creation of enhanced USX which have to have been addressed before reversification, assuming reversification is applied.</w:t>
-      </w:r>
-    </w:p>
-    <w:p>
-      <w:pPr>
-        <w:pStyle w:val="ListBullet"/>
       </w:pPr>
       <w:r>
         <w:rPr>
           <w:b/>
           <w:bCs/>
         </w:rPr>
-        <w:t>TextConverterProcessorUsxToEnhancedUsx2</w:t>
-      </w:r>
-      <w:r>
-        <w:t>: Handles aspects of the creation of enhanced USX which have to have been addressed after reversification, assuming reversification is applied.</w:t>
-      </w:r>
-      <w:r>
-        <w:t xml:space="preserve">  The overall sequence is therefore </w:t>
-      </w:r>
-      <w:r>
-        <w:t>TextConverterProcessorUsxToEnhancedUsx1</w:t>
-      </w:r>
-      <w:r>
-        <w:t xml:space="preserve"> (always), followed by </w:t>
-      </w:r>
-      <w:proofErr w:type="spellStart"/>
-      <w:r>
-        <w:t>TextConverterProcessorReversification</w:t>
-      </w:r>
-      <w:proofErr w:type="spellEnd"/>
-      <w:r>
-        <w:t xml:space="preserve"> (sometimes), followed by </w:t>
-      </w:r>
-      <w:r>
-        <w:t>TextConverterProcessorUsxToEnhancedUsx2</w:t>
-      </w:r>
-      <w:r>
-        <w:t xml:space="preserve"> (sometimes).</w:t>
-      </w:r>
-    </w:p>
-    <w:p>
-      <w:pPr>
-        <w:pStyle w:val="ListBullet"/>
-      </w:pPr>
-      <w:proofErr w:type="spellStart"/>
+        <w:t>r</w:t>
+      </w:r>
       <w:r>
         <w:rPr>
           <w:b/>
           <w:bCs/>
         </w:rPr>
-        <w:t>TextConverterProcessorVLToRawUsx</w:t>
-      </w:r>
-      <w:proofErr w:type="spellEnd"/>
-      <w:r>
-        <w:t>: Converts Verse-per-Line (VL) format to USX.  This is not integrated properly into the processing chain because it appears there is no common understanding of what constitutes VL, and therefore this is likely to need changing on an ad</w:t>
-      </w:r>
-      <w:r>
-        <w:t xml:space="preserve"> </w:t>
-      </w:r>
-      <w:r>
-        <w:t>hoc basis.</w:t>
+        <w:t>eferences</w:t>
+      </w:r>
+      <w:r>
+        <w:t>: Everything to do with parsing, storing and outputting scripture references.</w:t>
       </w:r>
     </w:p>
     <w:p>
       <w:pPr>
         <w:pStyle w:val="ListBullet"/>
-      </w:pPr>
-      <w:proofErr w:type="spellStart"/>
-      <w:r>
         <w:rPr>
           <w:b/>
           <w:bCs/>
         </w:rPr>
-        <w:t>TextConverterVersificationHealthCheck</w:t>
-      </w:r>
-      <w:proofErr w:type="spellEnd"/>
-      <w:r>
-        <w:t>: Checks that the chapter/verse structure is valid (</w:t>
-      </w:r>
+      </w:pPr>
       <w:proofErr w:type="spellStart"/>
-      <w:proofErr w:type="gramStart"/>
-      <w:r>
-        <w:t>eg</w:t>
-      </w:r>
-      <w:proofErr w:type="spellEnd"/>
-      <w:proofErr w:type="gramEnd"/>
-      <w:r>
-        <w:t xml:space="preserve"> that verses always appear within chapters).</w:t>
-      </w:r>
-    </w:p>
-    <w:p>
-      <w:pPr>
-        <w:pStyle w:val="Heading2"/>
-        <w:ind w:left="578" w:hanging="578"/>
-      </w:pPr>
-      <w:bookmarkStart w:id="51" w:name="_Toc140128907"/>
-      <w:proofErr w:type="spellStart"/>
-      <w:proofErr w:type="gramStart"/>
-      <w:r>
-        <w:t>org.stepbible</w:t>
-      </w:r>
-      <w:proofErr w:type="gramEnd"/>
-      <w:r>
-        <w:t>.textconverter.support</w:t>
-      </w:r>
-      <w:bookmarkEnd w:id="51"/>
-      <w:proofErr w:type="spellEnd"/>
-    </w:p>
-    <w:p>
-      <w:r>
-        <w:t>Each of the elements below is a package, each containing various source files.  I summarise only the packages here, not their contents.</w:t>
-      </w:r>
-    </w:p>
-    <w:p>
-      <w:pPr>
-        <w:pStyle w:val="ListBullet"/>
+      <w:r>
         <w:rPr>
           <w:b/>
           <w:bCs/>
         </w:rPr>
-      </w:pPr>
-      <w:proofErr w:type="spellStart"/>
-      <w:r>
+        <w:t>stepexception</w:t>
+      </w:r>
+      <w:proofErr w:type="spellEnd"/>
+      <w:r>
+        <w:t xml:space="preserve">: </w:t>
+      </w:r>
+      <w:r>
+        <w:t>STEP-specific exceptions</w:t>
+      </w:r>
+      <w:r>
+        <w:t>.</w:t>
+      </w:r>
+    </w:p>
+    <w:p>
+      <w:pPr>
+        <w:pStyle w:val="ListBullet"/>
         <w:rPr>
           <w:b/>
           <w:bCs/>
         </w:rPr>
-        <w:t>bibledetails</w:t>
-      </w:r>
-      <w:proofErr w:type="spellEnd"/>
-      <w:r>
-        <w:t>: Holds details of the various Bibles – which books and chapters they contain, for instance.</w:t>
-      </w:r>
-    </w:p>
-    <w:p>
-      <w:pPr>
-        <w:pStyle w:val="ListBullet"/>
+      </w:pPr>
+      <w:proofErr w:type="spellStart"/>
+      <w:r>
         <w:rPr>
           <w:b/>
           <w:bCs/>
         </w:rPr>
-      </w:pPr>
-      <w:proofErr w:type="spellStart"/>
-      <w:r>
-        <w:rPr>
-          <w:b/>
-          <w:bCs/>
-        </w:rPr>
-        <w:t>commandlineprocessor</w:t>
+        <w:t>usx</w:t>
       </w:r>
       <w:proofErr w:type="spellEnd"/>
       <w:r>
-        <w:t>: What it says on the tin.</w:t>
-      </w:r>
-    </w:p>
-    <w:p>
-      <w:pPr>
-        <w:pStyle w:val="ListBullet"/>
-        <w:rPr>
-          <w:b/>
-          <w:bCs/>
-        </w:rPr>
-      </w:pPr>
-      <w:proofErr w:type="spellStart"/>
-      <w:r>
-        <w:rPr>
-          <w:b/>
-          <w:bCs/>
-        </w:rPr>
-        <w:t>configdata</w:t>
-      </w:r>
-      <w:proofErr w:type="spellEnd"/>
-      <w:r>
         <w:t xml:space="preserve">: </w:t>
       </w:r>
       <w:r>
-        <w:t>Anything obtained from config files; details of standard file names and locations; etc</w:t>
+        <w:t>Information about USX tags – which contain canonical text, etc</w:t>
       </w:r>
       <w:r>
         <w:t>.</w:t>
@@ -13075,212 +13315,9 @@
     </w:p>
     <w:p>
       <w:pPr>
-        <w:pStyle w:val="ListBullet"/>
-        <w:rPr>
-          <w:b/>
-          <w:bCs/>
-        </w:rPr>
-      </w:pPr>
-      <w:r>
-        <w:rPr>
-          <w:b/>
-          <w:bCs/>
-        </w:rPr>
-        <w:t>d</w:t>
-      </w:r>
-      <w:r>
-        <w:rPr>
-          <w:b/>
-          <w:bCs/>
-        </w:rPr>
-        <w:t>ebug</w:t>
-      </w:r>
-      <w:r>
-        <w:t>: Debug and logging.</w:t>
-      </w:r>
-    </w:p>
-    <w:p>
-      <w:pPr>
-        <w:pStyle w:val="ListBullet"/>
-        <w:rPr>
-          <w:b/>
-          <w:bCs/>
-        </w:rPr>
-      </w:pPr>
-      <w:r>
-        <w:rPr>
-          <w:b/>
-          <w:bCs/>
-        </w:rPr>
-        <w:t>iso</w:t>
-      </w:r>
-      <w:r>
-        <w:rPr>
-          <w:b/>
-          <w:bCs/>
-        </w:rPr>
-        <w:t>:</w:t>
-      </w:r>
-      <w:r>
-        <w:t xml:space="preserve"> </w:t>
-      </w:r>
-      <w:r>
-        <w:t>Language codes, locales, etc</w:t>
-      </w:r>
-      <w:r>
-        <w:t>.</w:t>
-      </w:r>
-    </w:p>
-    <w:p>
-      <w:pPr>
-        <w:pStyle w:val="ListBullet"/>
-        <w:rPr>
-          <w:b/>
-          <w:bCs/>
-        </w:rPr>
-      </w:pPr>
-      <w:r>
-        <w:rPr>
-          <w:b/>
-          <w:bCs/>
-        </w:rPr>
-        <w:t>miscellaneous</w:t>
-      </w:r>
-      <w:r>
-        <w:t xml:space="preserve">: </w:t>
-      </w:r>
-      <w:r>
-        <w:t>Dom-related code; locale-handling; string- and file- handling; etc, etc</w:t>
-      </w:r>
-      <w:r>
-        <w:t>.</w:t>
-      </w:r>
-    </w:p>
-    <w:p>
-      <w:pPr>
-        <w:pStyle w:val="ListBullet"/>
-      </w:pPr>
-      <w:r>
-        <w:rPr>
-          <w:b/>
-          <w:bCs/>
-        </w:rPr>
-        <w:t xml:space="preserve">ref: </w:t>
-      </w:r>
-      <w:r>
-        <w:t>Scripture reference handling.</w:t>
-      </w:r>
-    </w:p>
-    <w:p>
-      <w:pPr>
-        <w:pStyle w:val="ListBullet"/>
-        <w:rPr>
-          <w:b/>
-          <w:bCs/>
-        </w:rPr>
-      </w:pPr>
-      <w:r>
-        <w:rPr>
-          <w:b/>
-          <w:bCs/>
-        </w:rPr>
-        <w:t>shared</w:t>
-      </w:r>
-      <w:r>
-        <w:t>:</w:t>
-      </w:r>
-      <w:r>
-        <w:t xml:space="preserve"> Any data which needs to be shared and which has no other natural home</w:t>
-      </w:r>
-      <w:r>
-        <w:t>.</w:t>
-      </w:r>
-    </w:p>
-    <w:p>
-      <w:pPr>
-        <w:pStyle w:val="ListBullet"/>
-        <w:rPr>
-          <w:b/>
-          <w:bCs/>
-        </w:rPr>
-      </w:pPr>
-      <w:r>
-        <w:rPr>
-          <w:b/>
-          <w:bCs/>
-        </w:rPr>
-        <w:t>r</w:t>
-      </w:r>
-      <w:r>
-        <w:rPr>
-          <w:b/>
-          <w:bCs/>
-        </w:rPr>
-        <w:t>eferences</w:t>
-      </w:r>
-      <w:r>
-        <w:t>: Everything to do with parsing, storing and outputting scripture references.</w:t>
-      </w:r>
-    </w:p>
-    <w:p>
-      <w:pPr>
-        <w:pStyle w:val="ListBullet"/>
-        <w:rPr>
-          <w:b/>
-          <w:bCs/>
-        </w:rPr>
-      </w:pPr>
-      <w:proofErr w:type="spellStart"/>
-      <w:r>
-        <w:rPr>
-          <w:b/>
-          <w:bCs/>
-        </w:rPr>
-        <w:t>stepexception</w:t>
-      </w:r>
-      <w:proofErr w:type="spellEnd"/>
-      <w:r>
-        <w:t xml:space="preserve">: </w:t>
-      </w:r>
-      <w:r>
-        <w:t>STEP-specific exceptions</w:t>
-      </w:r>
-      <w:r>
-        <w:t>.</w:t>
-      </w:r>
-    </w:p>
-    <w:p>
-      <w:pPr>
-        <w:pStyle w:val="ListBullet"/>
-        <w:rPr>
-          <w:b/>
-          <w:bCs/>
-        </w:rPr>
-      </w:pPr>
-      <w:proofErr w:type="spellStart"/>
-      <w:r>
-        <w:rPr>
-          <w:b/>
-          <w:bCs/>
-        </w:rPr>
-        <w:t>usx</w:t>
-      </w:r>
-      <w:proofErr w:type="spellEnd"/>
-      <w:r>
-        <w:t xml:space="preserve">: </w:t>
-      </w:r>
-      <w:r>
-        <w:t>Information about USX tags – which contain canonical text, etc</w:t>
-      </w:r>
-      <w:r>
-        <w:t>.</w:t>
-      </w:r>
-    </w:p>
-    <w:p>
-      <w:pPr>
         <w:pStyle w:val="Heading1"/>
       </w:pPr>
-      <w:bookmarkStart w:id="52" w:name="_Toc140128908"/>
+      <w:bookmarkStart w:id="52" w:name="_Toc144024258"/>
       <w:r>
         <w:lastRenderedPageBreak/>
         <w:t>Standard configuration files</w:t>
@@ -13313,7 +13350,7 @@
       <w:pPr>
         <w:pStyle w:val="Heading1"/>
       </w:pPr>
-      <w:bookmarkStart w:id="53" w:name="_Toc140128909"/>
+      <w:bookmarkStart w:id="53" w:name="_Toc144024259"/>
       <w:r>
         <w:lastRenderedPageBreak/>
         <w:t>Conversion policy</w:t>
@@ -13750,15 +13787,7 @@
       </w:r>
       <w:proofErr w:type="gramEnd"/>
       <w:r>
-        <w:t xml:space="preserve"> I have since been persuaded by DIB that there is no need to do so because of the way we are marking up </w:t>
-      </w:r>
-      <w:proofErr w:type="spellStart"/>
-      <w:r>
-        <w:t>reversified</w:t>
-      </w:r>
-      <w:proofErr w:type="spellEnd"/>
-      <w:r>
-        <w:t xml:space="preserve"> text.</w:t>
+        <w:t xml:space="preserve"> I have since been persuaded by DIB that there is no need to do so because of the way we are marking up reversified text.</w:t>
       </w:r>
     </w:p>
     <w:p>
@@ -13901,12 +13930,10 @@
       <w:r>
         <w:t>: We have seen quite a number of texts in which the cross references have not been checked.  This means we have to cater for a number of different kinds of errors.  If we have a reference which points to a part of the Bible which the text does not contain (for example a cross-reference in an NT-only text which points to the OT), I convert the cross-reference to plain text, but do nothing else.  If the cross-reference is syntactically invalid, or points to somewhere which looks right, but in fact is wrong (</w:t>
       </w:r>
-      <w:proofErr w:type="spellStart"/>
       <w:proofErr w:type="gramStart"/>
       <w:r>
         <w:t>eg</w:t>
       </w:r>
-      <w:proofErr w:type="spellEnd"/>
       <w:proofErr w:type="gramEnd"/>
       <w:r>
         <w:t xml:space="preserve"> Jn 3:999), I also tend to be fairly forgiving, on the grounds that it is probably still worth creating a text even if one or two references don’t work.  Where we have more significant problems is when it comes to parsing vernacular references …</w:t>
@@ -13991,7 +14018,7 @@
     <w:p>
       <w:bookmarkStart w:id="54" w:name="Yellow"/>
       <w:bookmarkStart w:id="55" w:name="Green"/>
-      <w:bookmarkEnd w:id="40"/>
+      <w:bookmarkEnd w:id="41"/>
       <w:bookmarkEnd w:id="54"/>
       <w:bookmarkEnd w:id="55"/>
     </w:p>
@@ -14068,16 +14095,7 @@
         <w:sz w:val="18"/>
         <w:szCs w:val="18"/>
       </w:rPr>
-      <w:t>10-Jul</w:t>
-    </w:r>
-    <w:r>
-      <w:rPr>
-        <w:i/>
-        <w:iCs/>
-        <w:sz w:val="18"/>
-        <w:szCs w:val="18"/>
-      </w:rPr>
-      <w:t>-23</w:t>
+      <w:t>27-Aug-23</w:t>
     </w:r>
     <w:r>
       <w:rPr>
@@ -14330,23 +14348,7 @@
         <w:footnoteRef/>
       </w:r>
       <w:r>
-        <w:t xml:space="preserve"> With .jar, you need to have the appropriate JVM installed and in the PATH.  With .</w:t>
-      </w:r>
-      <w:proofErr w:type="spellStart"/>
-      <w:r>
-        <w:t>py</w:t>
-      </w:r>
-      <w:proofErr w:type="spellEnd"/>
-      <w:r>
-        <w:t xml:space="preserve"> you need python.  With .</w:t>
-      </w:r>
-      <w:proofErr w:type="spellStart"/>
-      <w:r>
-        <w:t>js</w:t>
-      </w:r>
-      <w:proofErr w:type="spellEnd"/>
-      <w:r>
-        <w:t xml:space="preserve"> you need node.js.</w:t>
+        <w:t xml:space="preserve"> With .jar, you need to have the appropriate JVM installed and in the PATH.  With .py you need python.  With .js you need node.js.</w:t>
       </w:r>
     </w:p>
   </w:footnote>
@@ -14415,7 +14417,6 @@
       <w:r>
         <w:t xml:space="preserve"> Whether the underscore is added or not is configurable – </w:t>
       </w:r>
-      <w:proofErr w:type="spellStart"/>
       <w:r>
         <w:rPr>
           <w:rFonts w:ascii="Courier New" w:hAnsi="Courier New" w:cs="Courier New"/>
@@ -14424,11 +14425,9 @@
         </w:rPr>
         <w:t>stepDecorateModuleNamesWhereStepHasAddedValue</w:t>
       </w:r>
-      <w:proofErr w:type="spellEnd"/>
       <w:r>
         <w:t xml:space="preserve"> in </w:t>
       </w:r>
-      <w:proofErr w:type="spellStart"/>
       <w:r>
         <w:rPr>
           <w:i/>
@@ -14436,7 +14435,6 @@
         </w:rPr>
         <w:t>config.conf</w:t>
       </w:r>
-      <w:proofErr w:type="spellEnd"/>
       <w:r>
         <w:t>.</w:t>
       </w:r>
@@ -14490,15 +14488,7 @@
         <w:footnoteRef/>
       </w:r>
       <w:r>
-        <w:t xml:space="preserve"> As mentioned earlier, this is not actually entirely true.  We can cope with USFM input indirectly, because UBS’s </w:t>
-      </w:r>
-      <w:proofErr w:type="spellStart"/>
-      <w:r>
-        <w:t>Paratext</w:t>
-      </w:r>
-      <w:proofErr w:type="spellEnd"/>
-      <w:r>
-        <w:t xml:space="preserve"> tool can convert USFM to USX.  And I do have code to handle Verse-per-Line (VL) format input.  However, the code for the latter is not properly integrated with the rest of the system because it appears that there is no common view as to precisely what VL is.</w:t>
+        <w:t xml:space="preserve"> As mentioned earlier, this is not actually entirely true.  We can cope with USFM input indirectly, because UBS’s Paratext tool can convert USFM to USX.  And I do have code to handle Verse-per-Line (VL) format input.  However, the code for the latter is not properly integrated with the rest of the system because it appears that there is no common view as to precisely what VL is.</w:t>
       </w:r>
     </w:p>
   </w:footnote>
@@ -14514,15 +14504,7 @@
         <w:footnoteRef/>
       </w:r>
       <w:r>
-        <w:t xml:space="preserve"> </w:t>
-      </w:r>
-      <w:proofErr w:type="gramStart"/>
-      <w:r>
-        <w:t>Of course</w:t>
-      </w:r>
-      <w:proofErr w:type="gramEnd"/>
-      <w:r>
-        <w:t xml:space="preserve"> you are free to pre-process the text entirely outside the ambit of the converter, and present </w:t>
+        <w:t xml:space="preserve"> Of course you are free to pre-process the text entirely outside the ambit of the converter, and present </w:t>
       </w:r>
       <w:r>
         <w:t>the converter</w:t>
@@ -14615,15 +14597,7 @@
         <w:t>right at the start of another paragraph</w:t>
       </w:r>
       <w:r>
-        <w:t xml:space="preserve"> – </w:t>
-      </w:r>
-      <w:proofErr w:type="gramStart"/>
-      <w:r>
-        <w:t>ie</w:t>
-      </w:r>
-      <w:proofErr w:type="gramEnd"/>
-      <w:r>
-        <w:t xml:space="preserve"> the </w:t>
+        <w:t xml:space="preserve"> – ie the </w:t>
       </w:r>
       <w:r>
         <w:t>verse</w:t>

</xml_diff>

<commit_message>
Misc changes after IDEA messed things up.
</commit_message>
<xml_diff>
--- a/Support/converterUserGuide.docx
+++ b/Support/converterUserGuide.docx
@@ -656,7 +656,7 @@
             </w:rPr>
             <w:fldChar w:fldCharType="separate"/>
           </w:r>
-          <w:hyperlink w:anchor="_Toc144024227" w:history="1">
+          <w:hyperlink w:anchor="_Toc146359007" w:history="1">
             <w:r>
               <w:rPr>
                 <w:rStyle w:val="Hyperlink"/>
@@ -697,7 +697,7 @@
               <w:rPr>
                 <w:webHidden/>
               </w:rPr>
-              <w:instrText xml:space="preserve"> PAGEREF _Toc144024227 \h </w:instrText>
+              <w:instrText xml:space="preserve"> PAGEREF _Toc146359007 \h </w:instrText>
             </w:r>
             <w:r>
               <w:rPr>
@@ -737,7 +737,7 @@
               <w14:ligatures w14:val="standardContextual"/>
             </w:rPr>
           </w:pPr>
-          <w:hyperlink w:anchor="_Toc144024228" w:history="1">
+          <w:hyperlink w:anchor="_Toc146359008" w:history="1">
             <w:r>
               <w:rPr>
                 <w:rStyle w:val="Hyperlink"/>
@@ -778,7 +778,7 @@
               <w:rPr>
                 <w:webHidden/>
               </w:rPr>
-              <w:instrText xml:space="preserve"> PAGEREF _Toc144024228 \h </w:instrText>
+              <w:instrText xml:space="preserve"> PAGEREF _Toc146359008 \h </w:instrText>
             </w:r>
             <w:r>
               <w:rPr>
@@ -818,7 +818,7 @@
               <w14:ligatures w14:val="standardContextual"/>
             </w:rPr>
           </w:pPr>
-          <w:hyperlink w:anchor="_Toc144024229" w:history="1">
+          <w:hyperlink w:anchor="_Toc146359009" w:history="1">
             <w:r>
               <w:rPr>
                 <w:rStyle w:val="Hyperlink"/>
@@ -859,7 +859,7 @@
               <w:rPr>
                 <w:webHidden/>
               </w:rPr>
-              <w:instrText xml:space="preserve"> PAGEREF _Toc144024229 \h </w:instrText>
+              <w:instrText xml:space="preserve"> PAGEREF _Toc146359009 \h </w:instrText>
             </w:r>
             <w:r>
               <w:rPr>
@@ -899,7 +899,7 @@
               <w14:ligatures w14:val="standardContextual"/>
             </w:rPr>
           </w:pPr>
-          <w:hyperlink w:anchor="_Toc144024230" w:history="1">
+          <w:hyperlink w:anchor="_Toc146359010" w:history="1">
             <w:r>
               <w:rPr>
                 <w:rStyle w:val="Hyperlink"/>
@@ -940,7 +940,7 @@
               <w:rPr>
                 <w:webHidden/>
               </w:rPr>
-              <w:instrText xml:space="preserve"> PAGEREF _Toc144024230 \h </w:instrText>
+              <w:instrText xml:space="preserve"> PAGEREF _Toc146359010 \h </w:instrText>
             </w:r>
             <w:r>
               <w:rPr>
@@ -979,7 +979,7 @@
               <w14:ligatures w14:val="standardContextual"/>
             </w:rPr>
           </w:pPr>
-          <w:hyperlink w:anchor="_Toc144024231" w:history="1">
+          <w:hyperlink w:anchor="_Toc146359011" w:history="1">
             <w:r>
               <w:rPr>
                 <w:rStyle w:val="Hyperlink"/>
@@ -1019,7 +1019,7 @@
               <w:rPr>
                 <w:webHidden/>
               </w:rPr>
-              <w:instrText xml:space="preserve"> PAGEREF _Toc144024231 \h </w:instrText>
+              <w:instrText xml:space="preserve"> PAGEREF _Toc146359011 \h </w:instrText>
             </w:r>
             <w:r>
               <w:rPr>
@@ -1058,7 +1058,7 @@
               <w14:ligatures w14:val="standardContextual"/>
             </w:rPr>
           </w:pPr>
-          <w:hyperlink w:anchor="_Toc144024232" w:history="1">
+          <w:hyperlink w:anchor="_Toc146359012" w:history="1">
             <w:r>
               <w:rPr>
                 <w:rStyle w:val="Hyperlink"/>
@@ -1098,7 +1098,7 @@
               <w:rPr>
                 <w:webHidden/>
               </w:rPr>
-              <w:instrText xml:space="preserve"> PAGEREF _Toc144024232 \h </w:instrText>
+              <w:instrText xml:space="preserve"> PAGEREF _Toc146359012 \h </w:instrText>
             </w:r>
             <w:r>
               <w:rPr>
@@ -1138,7 +1138,7 @@
               <w14:ligatures w14:val="standardContextual"/>
             </w:rPr>
           </w:pPr>
-          <w:hyperlink w:anchor="_Toc144024233" w:history="1">
+          <w:hyperlink w:anchor="_Toc146359013" w:history="1">
             <w:r>
               <w:rPr>
                 <w:rStyle w:val="Hyperlink"/>
@@ -1179,7 +1179,7 @@
               <w:rPr>
                 <w:webHidden/>
               </w:rPr>
-              <w:instrText xml:space="preserve"> PAGEREF _Toc144024233 \h </w:instrText>
+              <w:instrText xml:space="preserve"> PAGEREF _Toc146359013 \h </w:instrText>
             </w:r>
             <w:r>
               <w:rPr>
@@ -1219,7 +1219,7 @@
               <w14:ligatures w14:val="standardContextual"/>
             </w:rPr>
           </w:pPr>
-          <w:hyperlink w:anchor="_Toc144024234" w:history="1">
+          <w:hyperlink w:anchor="_Toc146359014" w:history="1">
             <w:r>
               <w:rPr>
                 <w:rStyle w:val="Hyperlink"/>
@@ -1260,7 +1260,7 @@
               <w:rPr>
                 <w:webHidden/>
               </w:rPr>
-              <w:instrText xml:space="preserve"> PAGEREF _Toc144024234 \h </w:instrText>
+              <w:instrText xml:space="preserve"> PAGEREF _Toc146359014 \h </w:instrText>
             </w:r>
             <w:r>
               <w:rPr>
@@ -1299,7 +1299,7 @@
               <w14:ligatures w14:val="standardContextual"/>
             </w:rPr>
           </w:pPr>
-          <w:hyperlink w:anchor="_Toc144024235" w:history="1">
+          <w:hyperlink w:anchor="_Toc146359015" w:history="1">
             <w:r>
               <w:rPr>
                 <w:rStyle w:val="Hyperlink"/>
@@ -1339,7 +1339,7 @@
               <w:rPr>
                 <w:webHidden/>
               </w:rPr>
-              <w:instrText xml:space="preserve"> PAGEREF _Toc144024235 \h </w:instrText>
+              <w:instrText xml:space="preserve"> PAGEREF _Toc146359015 \h </w:instrText>
             </w:r>
             <w:r>
               <w:rPr>
@@ -1378,7 +1378,7 @@
               <w14:ligatures w14:val="standardContextual"/>
             </w:rPr>
           </w:pPr>
-          <w:hyperlink w:anchor="_Toc144024236" w:history="1">
+          <w:hyperlink w:anchor="_Toc146359016" w:history="1">
             <w:r>
               <w:rPr>
                 <w:rStyle w:val="Hyperlink"/>
@@ -1418,7 +1418,7 @@
               <w:rPr>
                 <w:webHidden/>
               </w:rPr>
-              <w:instrText xml:space="preserve"> PAGEREF _Toc144024236 \h </w:instrText>
+              <w:instrText xml:space="preserve"> PAGEREF _Toc146359016 \h </w:instrText>
             </w:r>
             <w:r>
               <w:rPr>
@@ -1457,7 +1457,7 @@
               <w14:ligatures w14:val="standardContextual"/>
             </w:rPr>
           </w:pPr>
-          <w:hyperlink w:anchor="_Toc144024237" w:history="1">
+          <w:hyperlink w:anchor="_Toc146359017" w:history="1">
             <w:r>
               <w:rPr>
                 <w:rStyle w:val="Hyperlink"/>
@@ -1497,7 +1497,7 @@
               <w:rPr>
                 <w:webHidden/>
               </w:rPr>
-              <w:instrText xml:space="preserve"> PAGEREF _Toc144024237 \h </w:instrText>
+              <w:instrText xml:space="preserve"> PAGEREF _Toc146359017 \h </w:instrText>
             </w:r>
             <w:r>
               <w:rPr>
@@ -1537,7 +1537,7 @@
               <w14:ligatures w14:val="standardContextual"/>
             </w:rPr>
           </w:pPr>
-          <w:hyperlink w:anchor="_Toc144024238" w:history="1">
+          <w:hyperlink w:anchor="_Toc146359018" w:history="1">
             <w:r>
               <w:rPr>
                 <w:rStyle w:val="Hyperlink"/>
@@ -1578,7 +1578,7 @@
               <w:rPr>
                 <w:webHidden/>
               </w:rPr>
-              <w:instrText xml:space="preserve"> PAGEREF _Toc144024238 \h </w:instrText>
+              <w:instrText xml:space="preserve"> PAGEREF _Toc146359018 \h </w:instrText>
             </w:r>
             <w:r>
               <w:rPr>
@@ -1617,7 +1617,7 @@
               <w14:ligatures w14:val="standardContextual"/>
             </w:rPr>
           </w:pPr>
-          <w:hyperlink w:anchor="_Toc144024239" w:history="1">
+          <w:hyperlink w:anchor="_Toc146359019" w:history="1">
             <w:r>
               <w:rPr>
                 <w:rStyle w:val="Hyperlink"/>
@@ -1657,7 +1657,7 @@
               <w:rPr>
                 <w:webHidden/>
               </w:rPr>
-              <w:instrText xml:space="preserve"> PAGEREF _Toc144024239 \h </w:instrText>
+              <w:instrText xml:space="preserve"> PAGEREF _Toc146359019 \h </w:instrText>
             </w:r>
             <w:r>
               <w:rPr>
@@ -1696,7 +1696,7 @@
               <w14:ligatures w14:val="standardContextual"/>
             </w:rPr>
           </w:pPr>
-          <w:hyperlink w:anchor="_Toc144024240" w:history="1">
+          <w:hyperlink w:anchor="_Toc146359020" w:history="1">
             <w:r>
               <w:rPr>
                 <w:rStyle w:val="Hyperlink"/>
@@ -1736,7 +1736,7 @@
               <w:rPr>
                 <w:webHidden/>
               </w:rPr>
-              <w:instrText xml:space="preserve"> PAGEREF _Toc144024240 \h </w:instrText>
+              <w:instrText xml:space="preserve"> PAGEREF _Toc146359020 \h </w:instrText>
             </w:r>
             <w:r>
               <w:rPr>
@@ -1775,7 +1775,7 @@
               <w14:ligatures w14:val="standardContextual"/>
             </w:rPr>
           </w:pPr>
-          <w:hyperlink w:anchor="_Toc144024241" w:history="1">
+          <w:hyperlink w:anchor="_Toc146359021" w:history="1">
             <w:r>
               <w:rPr>
                 <w:rStyle w:val="Hyperlink"/>
@@ -1815,7 +1815,7 @@
               <w:rPr>
                 <w:webHidden/>
               </w:rPr>
-              <w:instrText xml:space="preserve"> PAGEREF _Toc144024241 \h </w:instrText>
+              <w:instrText xml:space="preserve"> PAGEREF _Toc146359021 \h </w:instrText>
             </w:r>
             <w:r>
               <w:rPr>
@@ -1854,7 +1854,7 @@
               <w14:ligatures w14:val="standardContextual"/>
             </w:rPr>
           </w:pPr>
-          <w:hyperlink w:anchor="_Toc144024242" w:history="1">
+          <w:hyperlink w:anchor="_Toc146359022" w:history="1">
             <w:r>
               <w:rPr>
                 <w:rStyle w:val="Hyperlink"/>
@@ -1894,7 +1894,7 @@
               <w:rPr>
                 <w:webHidden/>
               </w:rPr>
-              <w:instrText xml:space="preserve"> PAGEREF _Toc144024242 \h </w:instrText>
+              <w:instrText xml:space="preserve"> PAGEREF _Toc146359022 \h </w:instrText>
             </w:r>
             <w:r>
               <w:rPr>
@@ -1933,7 +1933,7 @@
               <w14:ligatures w14:val="standardContextual"/>
             </w:rPr>
           </w:pPr>
-          <w:hyperlink w:anchor="_Toc144024243" w:history="1">
+          <w:hyperlink w:anchor="_Toc146359023" w:history="1">
             <w:r>
               <w:rPr>
                 <w:rStyle w:val="Hyperlink"/>
@@ -1973,7 +1973,7 @@
               <w:rPr>
                 <w:webHidden/>
               </w:rPr>
-              <w:instrText xml:space="preserve"> PAGEREF _Toc144024243 \h </w:instrText>
+              <w:instrText xml:space="preserve"> PAGEREF _Toc146359023 \h </w:instrText>
             </w:r>
             <w:r>
               <w:rPr>
@@ -2013,7 +2013,7 @@
               <w14:ligatures w14:val="standardContextual"/>
             </w:rPr>
           </w:pPr>
-          <w:hyperlink w:anchor="_Toc144024244" w:history="1">
+          <w:hyperlink w:anchor="_Toc146359024" w:history="1">
             <w:r>
               <w:rPr>
                 <w:rStyle w:val="Hyperlink"/>
@@ -2054,7 +2054,7 @@
               <w:rPr>
                 <w:webHidden/>
               </w:rPr>
-              <w:instrText xml:space="preserve"> PAGEREF _Toc144024244 \h </w:instrText>
+              <w:instrText xml:space="preserve"> PAGEREF _Toc146359024 \h </w:instrText>
             </w:r>
             <w:r>
               <w:rPr>
@@ -2093,7 +2093,7 @@
               <w14:ligatures w14:val="standardContextual"/>
             </w:rPr>
           </w:pPr>
-          <w:hyperlink w:anchor="_Toc144024245" w:history="1">
+          <w:hyperlink w:anchor="_Toc146359025" w:history="1">
             <w:r>
               <w:rPr>
                 <w:rStyle w:val="Hyperlink"/>
@@ -2133,7 +2133,7 @@
               <w:rPr>
                 <w:webHidden/>
               </w:rPr>
-              <w:instrText xml:space="preserve"> PAGEREF _Toc144024245 \h </w:instrText>
+              <w:instrText xml:space="preserve"> PAGEREF _Toc146359025 \h </w:instrText>
             </w:r>
             <w:r>
               <w:rPr>
@@ -2172,7 +2172,7 @@
               <w14:ligatures w14:val="standardContextual"/>
             </w:rPr>
           </w:pPr>
-          <w:hyperlink w:anchor="_Toc144024246" w:history="1">
+          <w:hyperlink w:anchor="_Toc146359026" w:history="1">
             <w:r>
               <w:rPr>
                 <w:rStyle w:val="Hyperlink"/>
@@ -2212,7 +2212,7 @@
               <w:rPr>
                 <w:webHidden/>
               </w:rPr>
-              <w:instrText xml:space="preserve"> PAGEREF _Toc144024246 \h </w:instrText>
+              <w:instrText xml:space="preserve"> PAGEREF _Toc146359026 \h </w:instrText>
             </w:r>
             <w:r>
               <w:rPr>
@@ -2251,7 +2251,7 @@
               <w14:ligatures w14:val="standardContextual"/>
             </w:rPr>
           </w:pPr>
-          <w:hyperlink w:anchor="_Toc144024247" w:history="1">
+          <w:hyperlink w:anchor="_Toc146359027" w:history="1">
             <w:r>
               <w:rPr>
                 <w:rStyle w:val="Hyperlink"/>
@@ -2291,7 +2291,7 @@
               <w:rPr>
                 <w:webHidden/>
               </w:rPr>
-              <w:instrText xml:space="preserve"> PAGEREF _Toc144024247 \h </w:instrText>
+              <w:instrText xml:space="preserve"> PAGEREF _Toc146359027 \h </w:instrText>
             </w:r>
             <w:r>
               <w:rPr>
@@ -2330,7 +2330,7 @@
               <w14:ligatures w14:val="standardContextual"/>
             </w:rPr>
           </w:pPr>
-          <w:hyperlink w:anchor="_Toc144024248" w:history="1">
+          <w:hyperlink w:anchor="_Toc146359028" w:history="1">
             <w:r>
               <w:rPr>
                 <w:rStyle w:val="Hyperlink"/>
@@ -2370,7 +2370,7 @@
               <w:rPr>
                 <w:webHidden/>
               </w:rPr>
-              <w:instrText xml:space="preserve"> PAGEREF _Toc144024248 \h </w:instrText>
+              <w:instrText xml:space="preserve"> PAGEREF _Toc146359028 \h </w:instrText>
             </w:r>
             <w:r>
               <w:rPr>
@@ -2409,7 +2409,7 @@
               <w14:ligatures w14:val="standardContextual"/>
             </w:rPr>
           </w:pPr>
-          <w:hyperlink w:anchor="_Toc144024249" w:history="1">
+          <w:hyperlink w:anchor="_Toc146359029" w:history="1">
             <w:r>
               <w:rPr>
                 <w:rStyle w:val="Hyperlink"/>
@@ -2449,7 +2449,7 @@
               <w:rPr>
                 <w:webHidden/>
               </w:rPr>
-              <w:instrText xml:space="preserve"> PAGEREF _Toc144024249 \h </w:instrText>
+              <w:instrText xml:space="preserve"> PAGEREF _Toc146359029 \h </w:instrText>
             </w:r>
             <w:r>
               <w:rPr>
@@ -2488,7 +2488,7 @@
               <w14:ligatures w14:val="standardContextual"/>
             </w:rPr>
           </w:pPr>
-          <w:hyperlink w:anchor="_Toc144024250" w:history="1">
+          <w:hyperlink w:anchor="_Toc146359030" w:history="1">
             <w:r>
               <w:rPr>
                 <w:rStyle w:val="Hyperlink"/>
@@ -2528,7 +2528,7 @@
               <w:rPr>
                 <w:webHidden/>
               </w:rPr>
-              <w:instrText xml:space="preserve"> PAGEREF _Toc144024250 \h </w:instrText>
+              <w:instrText xml:space="preserve"> PAGEREF _Toc146359030 \h </w:instrText>
             </w:r>
             <w:r>
               <w:rPr>
@@ -2568,7 +2568,7 @@
               <w14:ligatures w14:val="standardContextual"/>
             </w:rPr>
           </w:pPr>
-          <w:hyperlink w:anchor="_Toc144024251" w:history="1">
+          <w:hyperlink w:anchor="_Toc146359031" w:history="1">
             <w:r>
               <w:rPr>
                 <w:rStyle w:val="Hyperlink"/>
@@ -2609,7 +2609,7 @@
               <w:rPr>
                 <w:webHidden/>
               </w:rPr>
-              <w:instrText xml:space="preserve"> PAGEREF _Toc144024251 \h </w:instrText>
+              <w:instrText xml:space="preserve"> PAGEREF _Toc146359031 \h </w:instrText>
             </w:r>
             <w:r>
               <w:rPr>
@@ -2649,7 +2649,7 @@
               <w14:ligatures w14:val="standardContextual"/>
             </w:rPr>
           </w:pPr>
-          <w:hyperlink w:anchor="_Toc144024252" w:history="1">
+          <w:hyperlink w:anchor="_Toc146359032" w:history="1">
             <w:r>
               <w:rPr>
                 <w:rStyle w:val="Hyperlink"/>
@@ -2690,7 +2690,7 @@
               <w:rPr>
                 <w:webHidden/>
               </w:rPr>
-              <w:instrText xml:space="preserve"> PAGEREF _Toc144024252 \h </w:instrText>
+              <w:instrText xml:space="preserve"> PAGEREF _Toc146359032 \h </w:instrText>
             </w:r>
             <w:r>
               <w:rPr>
@@ -2729,7 +2729,7 @@
               <w14:ligatures w14:val="standardContextual"/>
             </w:rPr>
           </w:pPr>
-          <w:hyperlink w:anchor="_Toc144024253" w:history="1">
+          <w:hyperlink w:anchor="_Toc146359033" w:history="1">
             <w:r>
               <w:rPr>
                 <w:rStyle w:val="Hyperlink"/>
@@ -2769,7 +2769,7 @@
               <w:rPr>
                 <w:webHidden/>
               </w:rPr>
-              <w:instrText xml:space="preserve"> PAGEREF _Toc144024253 \h </w:instrText>
+              <w:instrText xml:space="preserve"> PAGEREF _Toc146359033 \h </w:instrText>
             </w:r>
             <w:r>
               <w:rPr>
@@ -2808,7 +2808,7 @@
               <w14:ligatures w14:val="standardContextual"/>
             </w:rPr>
           </w:pPr>
-          <w:hyperlink w:anchor="_Toc144024254" w:history="1">
+          <w:hyperlink w:anchor="_Toc146359034" w:history="1">
             <w:r>
               <w:rPr>
                 <w:rStyle w:val="Hyperlink"/>
@@ -2848,7 +2848,7 @@
               <w:rPr>
                 <w:webHidden/>
               </w:rPr>
-              <w:instrText xml:space="preserve"> PAGEREF _Toc144024254 \h </w:instrText>
+              <w:instrText xml:space="preserve"> PAGEREF _Toc146359034 \h </w:instrText>
             </w:r>
             <w:r>
               <w:rPr>
@@ -2888,7 +2888,7 @@
               <w14:ligatures w14:val="standardContextual"/>
             </w:rPr>
           </w:pPr>
-          <w:hyperlink w:anchor="_Toc144024255" w:history="1">
+          <w:hyperlink w:anchor="_Toc146359035" w:history="1">
             <w:r>
               <w:rPr>
                 <w:rStyle w:val="Hyperlink"/>
@@ -2911,7 +2911,7 @@
               <w:rPr>
                 <w:rStyle w:val="Hyperlink"/>
               </w:rPr>
-              <w:t>Internals</w:t>
+              <w:t>Intellij IDEA</w:t>
             </w:r>
             <w:r>
               <w:rPr>
@@ -2929,7 +2929,7 @@
               <w:rPr>
                 <w:webHidden/>
               </w:rPr>
-              <w:instrText xml:space="preserve"> PAGEREF _Toc144024255 \h </w:instrText>
+              <w:instrText xml:space="preserve"> PAGEREF _Toc146359035 \h </w:instrText>
             </w:r>
             <w:r>
               <w:rPr>
@@ -2968,7 +2968,7 @@
               <w14:ligatures w14:val="standardContextual"/>
             </w:rPr>
           </w:pPr>
-          <w:hyperlink w:anchor="_Toc144024256" w:history="1">
+          <w:hyperlink w:anchor="_Toc146359036" w:history="1">
             <w:r>
               <w:rPr>
                 <w:rStyle w:val="Hyperlink"/>
@@ -2990,7 +2990,7 @@
               <w:rPr>
                 <w:rStyle w:val="Hyperlink"/>
               </w:rPr>
-              <w:t>org.stepbible.textconverter</w:t>
+              <w:t>Run configurations</w:t>
             </w:r>
             <w:r>
               <w:rPr>
@@ -3008,7 +3008,7 @@
               <w:rPr>
                 <w:webHidden/>
               </w:rPr>
-              <w:instrText xml:space="preserve"> PAGEREF _Toc144024256 \h </w:instrText>
+              <w:instrText xml:space="preserve"> PAGEREF _Toc146359036 \h </w:instrText>
             </w:r>
             <w:r>
               <w:rPr>
@@ -3047,7 +3047,7 @@
               <w14:ligatures w14:val="standardContextual"/>
             </w:rPr>
           </w:pPr>
-          <w:hyperlink w:anchor="_Toc144024257" w:history="1">
+          <w:hyperlink w:anchor="_Toc146359037" w:history="1">
             <w:r>
               <w:rPr>
                 <w:rStyle w:val="Hyperlink"/>
@@ -3069,7 +3069,7 @@
               <w:rPr>
                 <w:rStyle w:val="Hyperlink"/>
               </w:rPr>
-              <w:t>org.stepbible.textconverter.support</w:t>
+              <w:t>Artifacts</w:t>
             </w:r>
             <w:r>
               <w:rPr>
@@ -3087,7 +3087,86 @@
               <w:rPr>
                 <w:webHidden/>
               </w:rPr>
-              <w:instrText xml:space="preserve"> PAGEREF _Toc144024257 \h </w:instrText>
+              <w:instrText xml:space="preserve"> PAGEREF _Toc146359037 \h </w:instrText>
+            </w:r>
+            <w:r>
+              <w:rPr>
+                <w:webHidden/>
+              </w:rPr>
+            </w:r>
+            <w:r>
+              <w:rPr>
+                <w:webHidden/>
+              </w:rPr>
+              <w:fldChar w:fldCharType="separate"/>
+            </w:r>
+            <w:r>
+              <w:rPr>
+                <w:webHidden/>
+              </w:rPr>
+              <w:t>26</w:t>
+            </w:r>
+            <w:r>
+              <w:rPr>
+                <w:webHidden/>
+              </w:rPr>
+              <w:fldChar w:fldCharType="end"/>
+            </w:r>
+          </w:hyperlink>
+        </w:p>
+        <w:p>
+          <w:pPr>
+            <w:pStyle w:val="TOC2"/>
+            <w:rPr>
+              <w:rFonts w:asciiTheme="minorHAnsi" w:eastAsiaTheme="minorEastAsia" w:hAnsiTheme="minorHAnsi" w:cstheme="minorBidi"/>
+              <w:kern w:val="2"/>
+              <w:sz w:val="22"/>
+              <w:szCs w:val="22"/>
+              <w:lang w:eastAsia="en-GB"/>
+              <w14:ligatures w14:val="standardContextual"/>
+            </w:rPr>
+          </w:pPr>
+          <w:hyperlink w:anchor="_Toc146359038" w:history="1">
+            <w:r>
+              <w:rPr>
+                <w:rStyle w:val="Hyperlink"/>
+              </w:rPr>
+              <w:t>11.3</w:t>
+            </w:r>
+            <w:r>
+              <w:rPr>
+                <w:rFonts w:asciiTheme="minorHAnsi" w:eastAsiaTheme="minorEastAsia" w:hAnsiTheme="minorHAnsi" w:cstheme="minorBidi"/>
+                <w:kern w:val="2"/>
+                <w:sz w:val="22"/>
+                <w:szCs w:val="22"/>
+                <w:lang w:eastAsia="en-GB"/>
+                <w14:ligatures w14:val="standardContextual"/>
+              </w:rPr>
+              <w:tab/>
+            </w:r>
+            <w:r>
+              <w:rPr>
+                <w:rStyle w:val="Hyperlink"/>
+              </w:rPr>
+              <w:t>Bugs</w:t>
+            </w:r>
+            <w:r>
+              <w:rPr>
+                <w:webHidden/>
+              </w:rPr>
+              <w:tab/>
+            </w:r>
+            <w:r>
+              <w:rPr>
+                <w:webHidden/>
+              </w:rPr>
+              <w:fldChar w:fldCharType="begin"/>
+            </w:r>
+            <w:r>
+              <w:rPr>
+                <w:webHidden/>
+              </w:rPr>
+              <w:instrText xml:space="preserve"> PAGEREF _Toc146359038 \h </w:instrText>
             </w:r>
             <w:r>
               <w:rPr>
@@ -3127,7 +3206,7 @@
               <w14:ligatures w14:val="standardContextual"/>
             </w:rPr>
           </w:pPr>
-          <w:hyperlink w:anchor="_Toc144024258" w:history="1">
+          <w:hyperlink w:anchor="_Toc146359039" w:history="1">
             <w:r>
               <w:rPr>
                 <w:rStyle w:val="Hyperlink"/>
@@ -3150,7 +3229,7 @@
               <w:rPr>
                 <w:rStyle w:val="Hyperlink"/>
               </w:rPr>
-              <w:t>Standard configuration files</w:t>
+              <w:t>Internals</w:t>
             </w:r>
             <w:r>
               <w:rPr>
@@ -3168,7 +3247,7 @@
               <w:rPr>
                 <w:webHidden/>
               </w:rPr>
-              <w:instrText xml:space="preserve"> PAGEREF _Toc144024258 \h </w:instrText>
+              <w:instrText xml:space="preserve"> PAGEREF _Toc146359039 \h </w:instrText>
             </w:r>
             <w:r>
               <w:rPr>
@@ -3186,6 +3265,164 @@
                 <w:webHidden/>
               </w:rPr>
               <w:t>28</w:t>
+            </w:r>
+            <w:r>
+              <w:rPr>
+                <w:webHidden/>
+              </w:rPr>
+              <w:fldChar w:fldCharType="end"/>
+            </w:r>
+          </w:hyperlink>
+        </w:p>
+        <w:p>
+          <w:pPr>
+            <w:pStyle w:val="TOC2"/>
+            <w:rPr>
+              <w:rFonts w:asciiTheme="minorHAnsi" w:eastAsiaTheme="minorEastAsia" w:hAnsiTheme="minorHAnsi" w:cstheme="minorBidi"/>
+              <w:kern w:val="2"/>
+              <w:sz w:val="22"/>
+              <w:szCs w:val="22"/>
+              <w:lang w:eastAsia="en-GB"/>
+              <w14:ligatures w14:val="standardContextual"/>
+            </w:rPr>
+          </w:pPr>
+          <w:hyperlink w:anchor="_Toc146359040" w:history="1">
+            <w:r>
+              <w:rPr>
+                <w:rStyle w:val="Hyperlink"/>
+              </w:rPr>
+              <w:t>12.1</w:t>
+            </w:r>
+            <w:r>
+              <w:rPr>
+                <w:rFonts w:asciiTheme="minorHAnsi" w:eastAsiaTheme="minorEastAsia" w:hAnsiTheme="minorHAnsi" w:cstheme="minorBidi"/>
+                <w:kern w:val="2"/>
+                <w:sz w:val="22"/>
+                <w:szCs w:val="22"/>
+                <w:lang w:eastAsia="en-GB"/>
+                <w14:ligatures w14:val="standardContextual"/>
+              </w:rPr>
+              <w:tab/>
+            </w:r>
+            <w:r>
+              <w:rPr>
+                <w:rStyle w:val="Hyperlink"/>
+              </w:rPr>
+              <w:t>org.stepbible.textconverter</w:t>
+            </w:r>
+            <w:r>
+              <w:rPr>
+                <w:webHidden/>
+              </w:rPr>
+              <w:tab/>
+            </w:r>
+            <w:r>
+              <w:rPr>
+                <w:webHidden/>
+              </w:rPr>
+              <w:fldChar w:fldCharType="begin"/>
+            </w:r>
+            <w:r>
+              <w:rPr>
+                <w:webHidden/>
+              </w:rPr>
+              <w:instrText xml:space="preserve"> PAGEREF _Toc146359040 \h </w:instrText>
+            </w:r>
+            <w:r>
+              <w:rPr>
+                <w:webHidden/>
+              </w:rPr>
+            </w:r>
+            <w:r>
+              <w:rPr>
+                <w:webHidden/>
+              </w:rPr>
+              <w:fldChar w:fldCharType="separate"/>
+            </w:r>
+            <w:r>
+              <w:rPr>
+                <w:webHidden/>
+              </w:rPr>
+              <w:t>28</w:t>
+            </w:r>
+            <w:r>
+              <w:rPr>
+                <w:webHidden/>
+              </w:rPr>
+              <w:fldChar w:fldCharType="end"/>
+            </w:r>
+          </w:hyperlink>
+        </w:p>
+        <w:p>
+          <w:pPr>
+            <w:pStyle w:val="TOC2"/>
+            <w:rPr>
+              <w:rFonts w:asciiTheme="minorHAnsi" w:eastAsiaTheme="minorEastAsia" w:hAnsiTheme="minorHAnsi" w:cstheme="minorBidi"/>
+              <w:kern w:val="2"/>
+              <w:sz w:val="22"/>
+              <w:szCs w:val="22"/>
+              <w:lang w:eastAsia="en-GB"/>
+              <w14:ligatures w14:val="standardContextual"/>
+            </w:rPr>
+          </w:pPr>
+          <w:hyperlink w:anchor="_Toc146359041" w:history="1">
+            <w:r>
+              <w:rPr>
+                <w:rStyle w:val="Hyperlink"/>
+              </w:rPr>
+              <w:t>12.2</w:t>
+            </w:r>
+            <w:r>
+              <w:rPr>
+                <w:rFonts w:asciiTheme="minorHAnsi" w:eastAsiaTheme="minorEastAsia" w:hAnsiTheme="minorHAnsi" w:cstheme="minorBidi"/>
+                <w:kern w:val="2"/>
+                <w:sz w:val="22"/>
+                <w:szCs w:val="22"/>
+                <w:lang w:eastAsia="en-GB"/>
+                <w14:ligatures w14:val="standardContextual"/>
+              </w:rPr>
+              <w:tab/>
+            </w:r>
+            <w:r>
+              <w:rPr>
+                <w:rStyle w:val="Hyperlink"/>
+              </w:rPr>
+              <w:t>org.stepbible.textconverter.support</w:t>
+            </w:r>
+            <w:r>
+              <w:rPr>
+                <w:webHidden/>
+              </w:rPr>
+              <w:tab/>
+            </w:r>
+            <w:r>
+              <w:rPr>
+                <w:webHidden/>
+              </w:rPr>
+              <w:fldChar w:fldCharType="begin"/>
+            </w:r>
+            <w:r>
+              <w:rPr>
+                <w:webHidden/>
+              </w:rPr>
+              <w:instrText xml:space="preserve"> PAGEREF _Toc146359041 \h </w:instrText>
+            </w:r>
+            <w:r>
+              <w:rPr>
+                <w:webHidden/>
+              </w:rPr>
+            </w:r>
+            <w:r>
+              <w:rPr>
+                <w:webHidden/>
+              </w:rPr>
+              <w:fldChar w:fldCharType="separate"/>
+            </w:r>
+            <w:r>
+              <w:rPr>
+                <w:webHidden/>
+              </w:rPr>
+              <w:t>29</w:t>
             </w:r>
             <w:r>
               <w:rPr>
@@ -3208,7 +3445,7 @@
               <w14:ligatures w14:val="standardContextual"/>
             </w:rPr>
           </w:pPr>
-          <w:hyperlink w:anchor="_Toc144024259" w:history="1">
+          <w:hyperlink w:anchor="_Toc146359042" w:history="1">
             <w:r>
               <w:rPr>
                 <w:rStyle w:val="Hyperlink"/>
@@ -3231,6 +3468,87 @@
               <w:rPr>
                 <w:rStyle w:val="Hyperlink"/>
               </w:rPr>
+              <w:t>Standard configuration files</w:t>
+            </w:r>
+            <w:r>
+              <w:rPr>
+                <w:webHidden/>
+              </w:rPr>
+              <w:tab/>
+            </w:r>
+            <w:r>
+              <w:rPr>
+                <w:webHidden/>
+              </w:rPr>
+              <w:fldChar w:fldCharType="begin"/>
+            </w:r>
+            <w:r>
+              <w:rPr>
+                <w:webHidden/>
+              </w:rPr>
+              <w:instrText xml:space="preserve"> PAGEREF _Toc146359042 \h </w:instrText>
+            </w:r>
+            <w:r>
+              <w:rPr>
+                <w:webHidden/>
+              </w:rPr>
+            </w:r>
+            <w:r>
+              <w:rPr>
+                <w:webHidden/>
+              </w:rPr>
+              <w:fldChar w:fldCharType="separate"/>
+            </w:r>
+            <w:r>
+              <w:rPr>
+                <w:webHidden/>
+              </w:rPr>
+              <w:t>30</w:t>
+            </w:r>
+            <w:r>
+              <w:rPr>
+                <w:webHidden/>
+              </w:rPr>
+              <w:fldChar w:fldCharType="end"/>
+            </w:r>
+          </w:hyperlink>
+        </w:p>
+        <w:p>
+          <w:pPr>
+            <w:pStyle w:val="TOC1"/>
+            <w:rPr>
+              <w:rFonts w:asciiTheme="minorHAnsi" w:hAnsiTheme="minorHAnsi" w:cstheme="minorBidi"/>
+              <w:b w:val="0"/>
+              <w:bCs w:val="0"/>
+              <w:kern w:val="2"/>
+              <w:sz w:val="22"/>
+              <w:szCs w:val="22"/>
+              <w14:ligatures w14:val="standardContextual"/>
+            </w:rPr>
+          </w:pPr>
+          <w:hyperlink w:anchor="_Toc146359043" w:history="1">
+            <w:r>
+              <w:rPr>
+                <w:rStyle w:val="Hyperlink"/>
+              </w:rPr>
+              <w:t>14</w:t>
+            </w:r>
+            <w:r>
+              <w:rPr>
+                <w:rFonts w:asciiTheme="minorHAnsi" w:hAnsiTheme="minorHAnsi" w:cstheme="minorBidi"/>
+                <w:b w:val="0"/>
+                <w:bCs w:val="0"/>
+                <w:kern w:val="2"/>
+                <w:sz w:val="22"/>
+                <w:szCs w:val="22"/>
+                <w14:ligatures w14:val="standardContextual"/>
+              </w:rPr>
+              <w:tab/>
+            </w:r>
+            <w:r>
+              <w:rPr>
+                <w:rStyle w:val="Hyperlink"/>
+              </w:rPr>
               <w:t>Conversion policy</w:t>
             </w:r>
             <w:r>
@@ -3249,7 +3567,7 @@
               <w:rPr>
                 <w:webHidden/>
               </w:rPr>
-              <w:instrText xml:space="preserve"> PAGEREF _Toc144024259 \h </w:instrText>
+              <w:instrText xml:space="preserve"> PAGEREF _Toc146359043 \h </w:instrText>
             </w:r>
             <w:r>
               <w:rPr>
@@ -3266,7 +3584,7 @@
               <w:rPr>
                 <w:webHidden/>
               </w:rPr>
-              <w:t>29</w:t>
+              <w:t>31</w:t>
             </w:r>
             <w:r>
               <w:rPr>
@@ -3302,7 +3620,7 @@
         <w:pStyle w:val="Heading1"/>
       </w:pPr>
       <w:bookmarkStart w:id="0" w:name="_Ref139883805"/>
-      <w:bookmarkStart w:id="1" w:name="_Toc144024227"/>
+      <w:bookmarkStart w:id="1" w:name="_Toc146359007"/>
       <w:r>
         <w:lastRenderedPageBreak/>
         <w:t>Introduction</w:t>
@@ -4785,7 +5103,7 @@
       <w:pPr>
         <w:pStyle w:val="Heading1"/>
       </w:pPr>
-      <w:bookmarkStart w:id="2" w:name="_Toc144024228"/>
+      <w:bookmarkStart w:id="2" w:name="_Toc146359008"/>
       <w:r>
         <w:lastRenderedPageBreak/>
         <w:t xml:space="preserve">Using the </w:t>
@@ -5073,7 +5391,7 @@
         <w:pStyle w:val="Heading1"/>
       </w:pPr>
       <w:bookmarkStart w:id="3" w:name="_Ref139883565"/>
-      <w:bookmarkStart w:id="4" w:name="_Toc144024229"/>
+      <w:bookmarkStart w:id="4" w:name="_Toc146359009"/>
       <w:r>
         <w:lastRenderedPageBreak/>
         <w:t>Installing the tool and configuring the environment</w:t>
@@ -5206,7 +5524,7 @@
         <w:pStyle w:val="Heading1"/>
       </w:pPr>
       <w:bookmarkStart w:id="5" w:name="_Ref139883610"/>
-      <w:bookmarkStart w:id="6" w:name="_Toc144024230"/>
+      <w:bookmarkStart w:id="6" w:name="_Toc146359010"/>
       <w:r>
         <w:lastRenderedPageBreak/>
         <w:t>Creating a folder structure</w:t>
@@ -5293,7 +5611,7 @@
       <w:pPr>
         <w:pStyle w:val="Heading2"/>
       </w:pPr>
-      <w:bookmarkStart w:id="7" w:name="_Toc144024231"/>
+      <w:bookmarkStart w:id="7" w:name="_Toc146359011"/>
       <w:r>
         <w:t>The per-text root folder</w:t>
       </w:r>
@@ -5494,7 +5812,7 @@
       <w:pPr>
         <w:pStyle w:val="Heading2"/>
       </w:pPr>
-      <w:bookmarkStart w:id="8" w:name="_Toc144024232"/>
+      <w:bookmarkStart w:id="8" w:name="_Toc146359012"/>
       <w:r>
         <w:t>The content of the per-text root folder</w:t>
       </w:r>
@@ -5705,7 +6023,7 @@
       </w:pPr>
       <w:bookmarkStart w:id="9" w:name="_Ref139878582"/>
       <w:bookmarkStart w:id="10" w:name="_Ref139964046"/>
-      <w:bookmarkStart w:id="11" w:name="_Toc144024233"/>
+      <w:bookmarkStart w:id="11" w:name="_Toc146359013"/>
       <w:r>
         <w:lastRenderedPageBreak/>
         <w:t>Preprocessing</w:t>
@@ -5991,7 +6309,7 @@
       </w:pPr>
       <w:bookmarkStart w:id="12" w:name="_Ref66346348"/>
       <w:bookmarkStart w:id="13" w:name="_Ref139898382"/>
-      <w:bookmarkStart w:id="14" w:name="_Toc144024234"/>
+      <w:bookmarkStart w:id="14" w:name="_Toc146359014"/>
       <w:r>
         <w:lastRenderedPageBreak/>
         <w:t>Configuration and metadata</w:t>
@@ -6055,7 +6373,7 @@
       <w:pPr>
         <w:pStyle w:val="Heading2"/>
       </w:pPr>
-      <w:bookmarkStart w:id="15" w:name="_Toc144024235"/>
+      <w:bookmarkStart w:id="15" w:name="_Toc146359015"/>
       <w:r>
         <w:t>Overview</w:t>
       </w:r>
@@ -6177,7 +6495,7 @@
       <w:pPr>
         <w:pStyle w:val="Heading2"/>
       </w:pPr>
-      <w:bookmarkStart w:id="16" w:name="_Toc144024236"/>
+      <w:bookmarkStart w:id="16" w:name="_Toc146359016"/>
       <w:r>
         <w:t>Detail</w:t>
       </w:r>
@@ -6326,7 +6644,7 @@
         <w:pStyle w:val="Heading2"/>
       </w:pPr>
       <w:bookmarkStart w:id="17" w:name="_Ref139901976"/>
-      <w:bookmarkStart w:id="18" w:name="_Toc144024237"/>
+      <w:bookmarkStart w:id="18" w:name="_Toc146359017"/>
       <w:r>
         <w:lastRenderedPageBreak/>
         <w:t>Using a shared folder structure</w:t>
@@ -6535,7 +6853,7 @@
         <w:pStyle w:val="Heading1"/>
       </w:pPr>
       <w:bookmarkStart w:id="19" w:name="_Ref66349274"/>
-      <w:bookmarkStart w:id="20" w:name="_Toc144024238"/>
+      <w:bookmarkStart w:id="20" w:name="_Toc146359018"/>
       <w:r>
         <w:lastRenderedPageBreak/>
         <w:t>Running the converter</w:t>
@@ -6616,7 +6934,7 @@
         <w:spacing w:before="400"/>
         <w:ind w:left="578" w:hanging="578"/>
       </w:pPr>
-      <w:bookmarkStart w:id="21" w:name="_Toc144024239"/>
+      <w:bookmarkStart w:id="21" w:name="_Toc146359019"/>
       <w:r>
         <w:t>Generating a Sword module</w:t>
       </w:r>
@@ -7046,7 +7364,7 @@
         <w:pStyle w:val="Heading2"/>
       </w:pPr>
       <w:bookmarkStart w:id="22" w:name="_Ref139951112"/>
-      <w:bookmarkStart w:id="23" w:name="_Toc144024240"/>
+      <w:bookmarkStart w:id="23" w:name="_Toc146359020"/>
       <w:r>
         <w:t>Evaluating versification schemes</w:t>
       </w:r>
@@ -7328,7 +7646,7 @@
         <w:pStyle w:val="Heading2"/>
       </w:pPr>
       <w:bookmarkStart w:id="24" w:name="_Ref66349292"/>
-      <w:bookmarkStart w:id="25" w:name="_Toc144024241"/>
+      <w:bookmarkStart w:id="25" w:name="_Toc146359021"/>
       <w:r>
         <w:t>Checking the outputs</w:t>
       </w:r>
@@ -7437,7 +7755,7 @@
         <w:ind w:left="578" w:hanging="578"/>
       </w:pPr>
       <w:bookmarkStart w:id="26" w:name="_Ref66349446"/>
-      <w:bookmarkStart w:id="27" w:name="_Toc144024242"/>
+      <w:bookmarkStart w:id="27" w:name="_Toc146359022"/>
       <w:r>
         <w:t>The Sword module</w:t>
       </w:r>
@@ -7499,7 +7817,7 @@
         <w:pStyle w:val="Heading2"/>
         <w:ind w:left="578" w:hanging="578"/>
       </w:pPr>
-      <w:bookmarkStart w:id="28" w:name="_Toc144024243"/>
+      <w:bookmarkStart w:id="28" w:name="_Toc146359023"/>
       <w:r>
         <w:t>Additional information: t</w:t>
       </w:r>
@@ -7529,23 +7847,36 @@
           <w:i/>
           <w:iCs/>
         </w:rPr>
-        <w:t>TextFeatures</w:t>
-      </w:r>
-      <w:proofErr w:type="spellEnd"/>
-      <w:r>
-        <w:t xml:space="preserve"> folder within the per-text root folder, and stores two files within this, in case they prove to be useful.</w:t>
-      </w:r>
-    </w:p>
-    <w:p>
-      <w:pPr>
-        <w:pStyle w:val="JNormal"/>
-      </w:pPr>
-      <w:proofErr w:type="spellStart"/>
+        <w:t>t</w:t>
+      </w:r>
       <w:r>
         <w:rPr>
           <w:i/>
           <w:iCs/>
         </w:rPr>
+        <w:t>extFeatures</w:t>
+      </w:r>
+      <w:proofErr w:type="spellEnd"/>
+      <w:r>
+        <w:t xml:space="preserve"> folder within the </w:t>
+      </w:r>
+      <w:r>
+        <w:t>Sword module folder structure</w:t>
+      </w:r>
+      <w:r>
+        <w:t>, and stores two files within this, in case they prove to be useful.</w:t>
+      </w:r>
+    </w:p>
+    <w:p>
+      <w:pPr>
+        <w:pStyle w:val="JNormal"/>
+      </w:pPr>
+      <w:proofErr w:type="spellStart"/>
+      <w:r>
+        <w:rPr>
+          <w:i/>
+          <w:iCs/>
+        </w:rPr>
         <w:lastRenderedPageBreak/>
         <w:t>textFeatures.json</w:t>
       </w:r>
@@ -7630,7 +7961,7 @@
         <w:pStyle w:val="Heading1"/>
       </w:pPr>
       <w:bookmarkStart w:id="29" w:name="_Ref72852785"/>
-      <w:bookmarkStart w:id="30" w:name="_Toc144024244"/>
+      <w:bookmarkStart w:id="30" w:name="_Toc146359024"/>
       <w:r>
         <w:lastRenderedPageBreak/>
         <w:t>Philosophy and implementation</w:t>
@@ -7643,7 +7974,7 @@
         <w:pStyle w:val="Heading2"/>
         <w:spacing w:before="0"/>
       </w:pPr>
-      <w:bookmarkStart w:id="31" w:name="_Toc144024245"/>
+      <w:bookmarkStart w:id="31" w:name="_Toc146359025"/>
       <w:r>
         <w:t>Overview</w:t>
       </w:r>
@@ -9137,7 +9468,7 @@
       <w:pPr>
         <w:pStyle w:val="Heading2"/>
       </w:pPr>
-      <w:bookmarkStart w:id="32" w:name="_Toc144024246"/>
+      <w:bookmarkStart w:id="32" w:name="_Toc146359026"/>
       <w:r>
         <w:t>Folder structure</w:t>
       </w:r>
@@ -10320,7 +10651,7 @@
         <w:pStyle w:val="Heading2"/>
       </w:pPr>
       <w:bookmarkStart w:id="33" w:name="_Ref123804967"/>
-      <w:bookmarkStart w:id="34" w:name="_Toc144024247"/>
+      <w:bookmarkStart w:id="34" w:name="_Toc146359027"/>
       <w:r>
         <w:t>Enhanced USX – why and what</w:t>
       </w:r>
@@ -10876,7 +11207,7 @@
         <w:pStyle w:val="Heading2"/>
       </w:pPr>
       <w:bookmarkStart w:id="35" w:name="_Ref66291315"/>
-      <w:bookmarkStart w:id="36" w:name="_Toc144024248"/>
+      <w:bookmarkStart w:id="36" w:name="_Toc146359028"/>
       <w:r>
         <w:t>Reversification</w:t>
       </w:r>
@@ -10954,15 +11285,7 @@
       </w:r>
       <w:r>
         <w:lastRenderedPageBreak/>
-        <w:t xml:space="preserve">handled in other Bibles, but sometimes </w:t>
-      </w:r>
-      <w:proofErr w:type="spellStart"/>
-      <w:r>
-        <w:t>subverses</w:t>
-      </w:r>
-      <w:proofErr w:type="spellEnd"/>
-      <w:r>
-        <w:t xml:space="preserve"> may be merged, verses may be renumbered (sometimes leaving them in the same physical location, as when the last verse in one chapter ends up as the first of the next, but sometimes physically moving them); and in a few cases, entire chapters may be moved elsewhere – even to </w:t>
+        <w:t xml:space="preserve">handled in other Bibles, but sometimes subverses may be merged, verses may be renumbered (sometimes leaving them in the same physical location, as when the last verse in one chapter ends up as the first of the next, but sometimes physically moving them); and in a few cases, entire chapters may be moved elsewhere – even to </w:t>
       </w:r>
       <w:proofErr w:type="spellStart"/>
       <w:r>
@@ -11058,7 +11381,7 @@
         <w:pStyle w:val="Heading2"/>
       </w:pPr>
       <w:bookmarkStart w:id="37" w:name="_Ref139965257"/>
-      <w:bookmarkStart w:id="38" w:name="_Toc144024249"/>
+      <w:bookmarkStart w:id="38" w:name="_Toc146359029"/>
       <w:r>
         <w:t>Non-compliance</w:t>
       </w:r>
@@ -11373,7 +11696,7 @@
       <w:pPr>
         <w:pStyle w:val="Heading2"/>
       </w:pPr>
-      <w:bookmarkStart w:id="39" w:name="_Toc144024250"/>
+      <w:bookmarkStart w:id="39" w:name="_Toc146359030"/>
       <w:r>
         <w:t>Tools etc</w:t>
       </w:r>
@@ -11529,13 +11852,13 @@
       <w:pPr>
         <w:pStyle w:val="Heading1"/>
       </w:pPr>
-      <w:bookmarkStart w:id="40" w:name="_Toc144024251"/>
-      <w:bookmarkStart w:id="41" w:name="_Ref66346559"/>
+      <w:bookmarkStart w:id="40" w:name="_Ref66346559"/>
+      <w:bookmarkStart w:id="41" w:name="_Toc146359031"/>
       <w:r>
         <w:lastRenderedPageBreak/>
         <w:t>A note on debugging</w:t>
       </w:r>
-      <w:bookmarkEnd w:id="40"/>
+      <w:bookmarkEnd w:id="41"/>
     </w:p>
     <w:p>
       <w:pPr>
@@ -11588,7 +11911,7 @@
       </w:pPr>
       <w:bookmarkStart w:id="42" w:name="_Ref73039802"/>
       <w:bookmarkStart w:id="43" w:name="_Ref103161727"/>
-      <w:bookmarkStart w:id="44" w:name="_Toc144024252"/>
+      <w:bookmarkStart w:id="44" w:name="_Toc146359032"/>
       <w:r>
         <w:lastRenderedPageBreak/>
         <w:t>Gotchas</w:t>
@@ -11606,7 +11929,7 @@
         <w:spacing w:before="0"/>
         <w:ind w:left="578" w:hanging="578"/>
       </w:pPr>
-      <w:bookmarkStart w:id="45" w:name="_Toc144024253"/>
+      <w:bookmarkStart w:id="45" w:name="_Toc146359033"/>
       <w:r>
         <w:t>General</w:t>
       </w:r>
@@ -12212,7 +12535,7 @@
         <w:pStyle w:val="Heading2"/>
       </w:pPr>
       <w:bookmarkStart w:id="47" w:name="_Ref103413876"/>
-      <w:bookmarkStart w:id="48" w:name="_Toc144024254"/>
+      <w:bookmarkStart w:id="48" w:name="_Toc146359034"/>
       <w:r>
         <w:t>Tables</w:t>
       </w:r>
@@ -12493,12 +12816,416 @@
       <w:pPr>
         <w:pStyle w:val="Heading1"/>
       </w:pPr>
-      <w:bookmarkStart w:id="49" w:name="_Toc144024255"/>
+      <w:bookmarkStart w:id="49" w:name="_Toc146359035"/>
+      <w:proofErr w:type="spellStart"/>
       <w:r>
         <w:lastRenderedPageBreak/>
-        <w:t>Internals</w:t>
+        <w:t>Intellij</w:t>
+      </w:r>
+      <w:proofErr w:type="spellEnd"/>
+      <w:r>
+        <w:t xml:space="preserve"> IDEA</w:t>
       </w:r>
       <w:bookmarkEnd w:id="49"/>
+    </w:p>
+    <w:p>
+      <w:pPr>
+        <w:pStyle w:val="Heading2"/>
+        <w:spacing w:before="0"/>
+        <w:ind w:left="578" w:hanging="578"/>
+      </w:pPr>
+      <w:bookmarkStart w:id="50" w:name="_Toc146359036"/>
+      <w:r>
+        <w:t>Run configurations</w:t>
+      </w:r>
+      <w:bookmarkEnd w:id="50"/>
+    </w:p>
+    <w:p>
+      <w:r>
+        <w:t>When you create a run configuration, you have to indicate the main class.  Ostensibly, IDEA locates this for you.  Latterly it has stopped doing so</w:t>
+      </w:r>
+      <w:r>
+        <w:t>.</w:t>
+      </w:r>
+      <w:r>
+        <w:t xml:space="preserve">  To get round this, use the Project option to select the main class manually, and then drill down through </w:t>
+      </w:r>
+      <w:proofErr w:type="spellStart"/>
+      <w:r>
+        <w:t>src</w:t>
+      </w:r>
+      <w:proofErr w:type="spellEnd"/>
+      <w:r>
+        <w:t>/main/</w:t>
+      </w:r>
+      <w:proofErr w:type="spellStart"/>
+      <w:r>
+        <w:t>kotlin</w:t>
+      </w:r>
+      <w:proofErr w:type="spellEnd"/>
+      <w:r>
+        <w:t xml:space="preserve"> to locate and select the file:</w:t>
+      </w:r>
+    </w:p>
+    <w:p>
+      <w:pPr>
+        <w:jc w:val="center"/>
+      </w:pPr>
+      <w:r>
+        <w:drawing>
+          <wp:inline distT="0" distB="0" distL="0" distR="0" wp14:anchorId="7E60E83C" wp14:editId="38E837C1">
+            <wp:extent cx="1394744" cy="1583506"/>
+            <wp:effectExtent l="38100" t="38100" r="110490" b="112395"/>
+            <wp:docPr id="1913745677" name="Picture 1"/>
+            <wp:cNvGraphicFramePr>
+              <a:graphicFrameLocks xmlns:a="http://schemas.openxmlformats.org/drawingml/2006/main" noChangeAspect="1"/>
+            </wp:cNvGraphicFramePr>
+            <a:graphic xmlns:a="http://schemas.openxmlformats.org/drawingml/2006/main">
+              <a:graphicData uri="http://schemas.openxmlformats.org/drawingml/2006/picture">
+                <pic:pic xmlns:pic="http://schemas.openxmlformats.org/drawingml/2006/picture">
+                  <pic:nvPicPr>
+                    <pic:cNvPr id="1913745677" name=""/>
+                    <pic:cNvPicPr/>
+                  </pic:nvPicPr>
+                  <pic:blipFill>
+                    <a:blip r:embed="rId12"/>
+                    <a:stretch>
+                      <a:fillRect/>
+                    </a:stretch>
+                  </pic:blipFill>
+                  <pic:spPr>
+                    <a:xfrm>
+                      <a:off x="0" y="0"/>
+                      <a:ext cx="1402881" cy="1592745"/>
+                    </a:xfrm>
+                    <a:prstGeom prst="rect">
+                      <a:avLst/>
+                    </a:prstGeom>
+                    <a:ln w="19050">
+                      <a:solidFill>
+                        <a:schemeClr val="tx1"/>
+                      </a:solidFill>
+                    </a:ln>
+                    <a:effectLst>
+                      <a:outerShdw blurRad="50800" dist="50800" dir="2700000" algn="ctr" rotWithShape="0">
+                        <a:srgbClr val="000000">
+                          <a:alpha val="99000"/>
+                        </a:srgbClr>
+                      </a:outerShdw>
+                    </a:effectLst>
+                  </pic:spPr>
+                </pic:pic>
+              </a:graphicData>
+            </a:graphic>
+          </wp:inline>
+        </w:drawing>
+      </w:r>
+    </w:p>
+    <w:p>
+      <w:pPr>
+        <w:pStyle w:val="Heading2"/>
+        <w:ind w:left="578" w:hanging="578"/>
+      </w:pPr>
+      <w:bookmarkStart w:id="51" w:name="_Toc146359037"/>
+      <w:r>
+        <w:t>Artifacts</w:t>
+      </w:r>
+      <w:bookmarkEnd w:id="51"/>
+    </w:p>
+    <w:p>
+      <w:r>
+        <w:t>You need to create and build an ‘artifact’ in Kotlin terms in order to get a working JAR file, which you can use either standalone in a command line, or as the program to be run under control of my admin tools.</w:t>
+      </w:r>
+    </w:p>
+    <w:p>
+      <w:pPr>
+        <w:rPr>
+          <w:b/>
+          <w:bCs/>
+          <w:color w:val="FF0000"/>
+        </w:rPr>
+      </w:pPr>
+      <w:r>
+        <w:rPr>
+          <w:b/>
+          <w:bCs/>
+          <w:color w:val="FF0000"/>
+        </w:rPr>
+        <w:t>Don’t forget to rebuild this each time you make any meaningful change to the code.</w:t>
+      </w:r>
+    </w:p>
+    <w:p>
+      <w:r>
+        <w:t xml:space="preserve">According to the web, by default the contents list is sorted automatically, and this prevents the JAR file from running.  </w:t>
+      </w:r>
+      <w:proofErr w:type="gramStart"/>
+      <w:r>
+        <w:t>So</w:t>
+      </w:r>
+      <w:proofErr w:type="gramEnd"/>
+      <w:r>
+        <w:t xml:space="preserve"> in the configuration screen for the artifact, you need to turn off the thing which mandates alphabetical ordering in the left-hand window, and then arrange for the line for the main program to be at the top</w:t>
+      </w:r>
+      <w:r>
+        <w:t xml:space="preserve"> (or maybe </w:t>
+      </w:r>
+      <w:r>
+        <w:t>under META-INF</w:t>
+      </w:r>
+      <w:r>
+        <w:t>)</w:t>
+      </w:r>
+      <w:r>
+        <w:t>.</w:t>
+      </w:r>
+    </w:p>
+    <w:p>
+      <w:pPr>
+        <w:jc w:val="center"/>
+      </w:pPr>
+      <w:r>
+        <w:rPr>
+          <w:noProof/>
+        </w:rPr>
+        <mc:AlternateContent>
+          <mc:Choice Requires="wps">
+            <w:drawing>
+              <wp:anchor distT="0" distB="0" distL="114300" distR="114300" simplePos="0" relativeHeight="251738112" behindDoc="0" locked="0" layoutInCell="1" allowOverlap="1" wp14:anchorId="33443B1C" wp14:editId="5DD4AE31">
+                <wp:simplePos x="0" y="0"/>
+                <wp:positionH relativeFrom="column">
+                  <wp:posOffset>1834844</wp:posOffset>
+                </wp:positionH>
+                <wp:positionV relativeFrom="paragraph">
+                  <wp:posOffset>157301</wp:posOffset>
+                </wp:positionV>
+                <wp:extent cx="255905" cy="253365"/>
+                <wp:effectExtent l="0" t="0" r="29845" b="13335"/>
+                <wp:wrapNone/>
+                <wp:docPr id="566158615" name="Arrow: Left 1"/>
+                <wp:cNvGraphicFramePr/>
+                <a:graphic xmlns:a="http://schemas.openxmlformats.org/drawingml/2006/main">
+                  <a:graphicData uri="http://schemas.microsoft.com/office/word/2010/wordprocessingShape">
+                    <wps:wsp>
+                      <wps:cNvSpPr/>
+                      <wps:spPr>
+                        <a:xfrm rot="1587626">
+                          <a:off x="0" y="0"/>
+                          <a:ext cx="255905" cy="253365"/>
+                        </a:xfrm>
+                        <a:prstGeom prst="leftArrow">
+                          <a:avLst/>
+                        </a:prstGeom>
+                        <a:solidFill>
+                          <a:srgbClr val="FFFF00"/>
+                        </a:solidFill>
+                      </wps:spPr>
+                      <wps:style>
+                        <a:lnRef idx="2">
+                          <a:schemeClr val="accent1">
+                            <a:shade val="15000"/>
+                          </a:schemeClr>
+                        </a:lnRef>
+                        <a:fillRef idx="1">
+                          <a:schemeClr val="accent1"/>
+                        </a:fillRef>
+                        <a:effectRef idx="0">
+                          <a:schemeClr val="accent1"/>
+                        </a:effectRef>
+                        <a:fontRef idx="minor">
+                          <a:schemeClr val="lt1"/>
+                        </a:fontRef>
+                      </wps:style>
+                      <wps:bodyPr rot="0" spcFirstLastPara="0" vertOverflow="overflow" horzOverflow="overflow" vert="horz" wrap="square" lIns="91440" tIns="45720" rIns="91440" bIns="45720" numCol="1" spcCol="0" rtlCol="0" fromWordArt="0" anchor="ctr" anchorCtr="0" forceAA="0" compatLnSpc="1">
+                        <a:prstTxWarp prst="textNoShape">
+                          <a:avLst/>
+                        </a:prstTxWarp>
+                        <a:noAutofit/>
+                      </wps:bodyPr>
+                    </wps:wsp>
+                  </a:graphicData>
+                </a:graphic>
+                <wp14:sizeRelH relativeFrom="margin">
+                  <wp14:pctWidth>0</wp14:pctWidth>
+                </wp14:sizeRelH>
+                <wp14:sizeRelV relativeFrom="margin">
+                  <wp14:pctHeight>0</wp14:pctHeight>
+                </wp14:sizeRelV>
+              </wp:anchor>
+            </w:drawing>
+          </mc:Choice>
+          <mc:Fallback>
+            <w:pict>
+              <v:shapetype w14:anchorId="73A12142" id="_x0000_t66" coordsize="21600,21600" o:spt="66" adj="5400,5400" path="m@0,l@0@1,21600@1,21600@2@0@2@0,21600,,10800xe">
+                <v:stroke joinstyle="miter"/>
+                <v:formulas>
+                  <v:f eqn="val #0"/>
+                  <v:f eqn="val #1"/>
+                  <v:f eqn="sum 21600 0 #1"/>
+                  <v:f eqn="prod #0 #1 10800"/>
+                  <v:f eqn="sum #0 0 @3"/>
+                </v:formulas>
+                <v:path o:connecttype="custom" o:connectlocs="@0,0;0,10800;@0,21600;21600,10800" o:connectangles="270,180,90,0" textboxrect="@4,@1,21600,@2"/>
+                <v:handles>
+                  <v:h position="#0,#1" xrange="0,21600" yrange="0,10800"/>
+                </v:handles>
+              </v:shapetype>
+              <v:shape id="Arrow: Left 1" o:spid="_x0000_s1026" type="#_x0000_t66" style="position:absolute;margin-left:144.5pt;margin-top:12.4pt;width:20.15pt;height:19.95pt;rotation:1734111fd;z-index:251738112;visibility:visible;mso-wrap-style:square;mso-width-percent:0;mso-height-percent:0;mso-wrap-distance-left:9pt;mso-wrap-distance-top:0;mso-wrap-distance-right:9pt;mso-wrap-distance-bottom:0;mso-position-horizontal:absolute;mso-position-horizontal-relative:text;mso-position-vertical:absolute;mso-position-vertical-relative:text;mso-width-percent:0;mso-height-percent:0;mso-width-relative:margin;mso-height-relative:margin;v-text-anchor:middle" o:gfxdata="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" adj="10693" fillcolor="yellow" strokecolor="#0a121c [484]" strokeweight="2pt"/>
+            </w:pict>
+          </mc:Fallback>
+        </mc:AlternateContent>
+      </w:r>
+      <w:r>
+        <w:rPr>
+          <w:noProof/>
+        </w:rPr>
+        <mc:AlternateContent>
+          <mc:Choice Requires="wps">
+            <w:drawing>
+              <wp:anchor distT="0" distB="0" distL="114300" distR="114300" simplePos="0" relativeHeight="251740160" behindDoc="0" locked="0" layoutInCell="1" allowOverlap="1" wp14:anchorId="7B3382E2" wp14:editId="27AB3C1F">
+                <wp:simplePos x="0" y="0"/>
+                <wp:positionH relativeFrom="column">
+                  <wp:posOffset>2525395</wp:posOffset>
+                </wp:positionH>
+                <wp:positionV relativeFrom="paragraph">
+                  <wp:posOffset>362157</wp:posOffset>
+                </wp:positionV>
+                <wp:extent cx="255905" cy="253365"/>
+                <wp:effectExtent l="0" t="0" r="10795" b="13335"/>
+                <wp:wrapNone/>
+                <wp:docPr id="1543513637" name="Arrow: Left 1"/>
+                <wp:cNvGraphicFramePr/>
+                <a:graphic xmlns:a="http://schemas.openxmlformats.org/drawingml/2006/main">
+                  <a:graphicData uri="http://schemas.microsoft.com/office/word/2010/wordprocessingShape">
+                    <wps:wsp>
+                      <wps:cNvSpPr/>
+                      <wps:spPr>
+                        <a:xfrm>
+                          <a:off x="0" y="0"/>
+                          <a:ext cx="255905" cy="253365"/>
+                        </a:xfrm>
+                        <a:prstGeom prst="leftArrow">
+                          <a:avLst/>
+                        </a:prstGeom>
+                        <a:solidFill>
+                          <a:srgbClr val="FFFF00"/>
+                        </a:solidFill>
+                      </wps:spPr>
+                      <wps:style>
+                        <a:lnRef idx="2">
+                          <a:schemeClr val="accent1">
+                            <a:shade val="15000"/>
+                          </a:schemeClr>
+                        </a:lnRef>
+                        <a:fillRef idx="1">
+                          <a:schemeClr val="accent1"/>
+                        </a:fillRef>
+                        <a:effectRef idx="0">
+                          <a:schemeClr val="accent1"/>
+                        </a:effectRef>
+                        <a:fontRef idx="minor">
+                          <a:schemeClr val="lt1"/>
+                        </a:fontRef>
+                      </wps:style>
+                      <wps:bodyPr rot="0" spcFirstLastPara="0" vertOverflow="overflow" horzOverflow="overflow" vert="horz" wrap="square" lIns="91440" tIns="45720" rIns="91440" bIns="45720" numCol="1" spcCol="0" rtlCol="0" fromWordArt="0" anchor="ctr" anchorCtr="0" forceAA="0" compatLnSpc="1">
+                        <a:prstTxWarp prst="textNoShape">
+                          <a:avLst/>
+                        </a:prstTxWarp>
+                        <a:noAutofit/>
+                      </wps:bodyPr>
+                    </wps:wsp>
+                  </a:graphicData>
+                </a:graphic>
+                <wp14:sizeRelH relativeFrom="margin">
+                  <wp14:pctWidth>0</wp14:pctWidth>
+                </wp14:sizeRelH>
+                <wp14:sizeRelV relativeFrom="margin">
+                  <wp14:pctHeight>0</wp14:pctHeight>
+                </wp14:sizeRelV>
+              </wp:anchor>
+            </w:drawing>
+          </mc:Choice>
+          <mc:Fallback>
+            <w:pict>
+              <v:shape w14:anchorId="45674C6A" id="Arrow: Left 1" o:spid="_x0000_s1026" type="#_x0000_t66" style="position:absolute;margin-left:198.85pt;margin-top:28.5pt;width:20.15pt;height:19.95pt;z-index:251740160;visibility:visible;mso-wrap-style:square;mso-width-percent:0;mso-height-percent:0;mso-wrap-distance-left:9pt;mso-wrap-distance-top:0;mso-wrap-distance-right:9pt;mso-wrap-distance-bottom:0;mso-position-horizontal:absolute;mso-position-horizontal-relative:text;mso-position-vertical:absolute;mso-position-vertical-relative:text;mso-width-percent:0;mso-height-percent:0;mso-width-relative:margin;mso-height-relative:margin;v-text-anchor:middle" o:gfxdata="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" adj="10693" fillcolor="yellow" strokecolor="#0a121c [484]" strokeweight="2pt"/>
+            </w:pict>
+          </mc:Fallback>
+        </mc:AlternateContent>
+      </w:r>
+      <w:r>
+        <w:rPr>
+          <w:noProof/>
+        </w:rPr>
+        <w:drawing>
+          <wp:inline distT="0" distB="0" distL="0" distR="0" wp14:anchorId="26866E98" wp14:editId="5EC51F99">
+            <wp:extent cx="3594735" cy="2159947"/>
+            <wp:effectExtent l="38100" t="38100" r="120015" b="107315"/>
+            <wp:docPr id="154359620" name="Picture 1"/>
+            <wp:cNvGraphicFramePr>
+              <a:graphicFrameLocks xmlns:a="http://schemas.openxmlformats.org/drawingml/2006/main" noChangeAspect="1"/>
+            </wp:cNvGraphicFramePr>
+            <a:graphic xmlns:a="http://schemas.openxmlformats.org/drawingml/2006/main">
+              <a:graphicData uri="http://schemas.openxmlformats.org/drawingml/2006/picture">
+                <pic:pic xmlns:pic="http://schemas.openxmlformats.org/drawingml/2006/picture">
+                  <pic:nvPicPr>
+                    <pic:cNvPr id="154359620" name=""/>
+                    <pic:cNvPicPr/>
+                  </pic:nvPicPr>
+                  <pic:blipFill>
+                    <a:blip r:embed="rId13"/>
+                    <a:stretch>
+                      <a:fillRect/>
+                    </a:stretch>
+                  </pic:blipFill>
+                  <pic:spPr>
+                    <a:xfrm>
+                      <a:off x="0" y="0"/>
+                      <a:ext cx="3607790" cy="2167791"/>
+                    </a:xfrm>
+                    <a:prstGeom prst="rect">
+                      <a:avLst/>
+                    </a:prstGeom>
+                    <a:ln w="19050">
+                      <a:solidFill>
+                        <a:schemeClr val="tx1"/>
+                      </a:solidFill>
+                    </a:ln>
+                    <a:effectLst>
+                      <a:outerShdw blurRad="50800" dist="50800" dir="2700000" algn="ctr" rotWithShape="0">
+                        <a:srgbClr val="000000">
+                          <a:alpha val="99000"/>
+                        </a:srgbClr>
+                      </a:outerShdw>
+                    </a:effectLst>
+                  </pic:spPr>
+                </pic:pic>
+              </a:graphicData>
+            </a:graphic>
+          </wp:inline>
+        </w:drawing>
+      </w:r>
+    </w:p>
+    <w:p>
+      <w:pPr>
+        <w:keepNext/>
+      </w:pPr>
+      <w:r>
+        <w:lastRenderedPageBreak/>
+        <w:t xml:space="preserve">By default, anything in the resources section of your build doesn’t turn up in the JAR, which is a pain.  To add those, click </w:t>
+      </w:r>
+      <w:r>
+        <w:t xml:space="preserve">the ‘+’ button, select </w:t>
+      </w:r>
+      <w:proofErr w:type="spellStart"/>
+      <w:r>
+        <w:t>DirectoryContent</w:t>
+      </w:r>
+      <w:proofErr w:type="spellEnd"/>
+      <w:r>
+        <w:t>, locate the resources folder, and then add it</w:t>
+      </w:r>
+      <w:r>
+        <w:t>.</w:t>
+      </w:r>
     </w:p>
     <w:p>
       <w:pPr>
@@ -12507,9 +13234,159 @@
           <w:ilvl w:val="0"/>
           <w:numId w:val="0"/>
         </w:numPr>
-      </w:pPr>
-      <w:r>
-        <w:t>The converter has gone through many incarnations.  The latest is probably the most compact to date, but the conversion process is more complex than might be expected, and there is therefore a lot of it code, a fair bit of it pretty complicated.</w:t>
+        <w:jc w:val="center"/>
+      </w:pPr>
+      <w:r>
+        <w:rPr>
+          <w:noProof/>
+        </w:rPr>
+        <mc:AlternateContent>
+          <mc:Choice Requires="wps">
+            <w:drawing>
+              <wp:anchor distT="0" distB="0" distL="114300" distR="114300" simplePos="0" relativeHeight="251742208" behindDoc="0" locked="0" layoutInCell="1" allowOverlap="1" wp14:anchorId="21BA5D2B" wp14:editId="2F9CDFE2">
+                <wp:simplePos x="0" y="0"/>
+                <wp:positionH relativeFrom="column">
+                  <wp:posOffset>1478586</wp:posOffset>
+                </wp:positionH>
+                <wp:positionV relativeFrom="paragraph">
+                  <wp:posOffset>161938</wp:posOffset>
+                </wp:positionV>
+                <wp:extent cx="255905" cy="253365"/>
+                <wp:effectExtent l="0" t="0" r="29845" b="32385"/>
+                <wp:wrapNone/>
+                <wp:docPr id="598070003" name="Arrow: Left 1"/>
+                <wp:cNvGraphicFramePr/>
+                <a:graphic xmlns:a="http://schemas.openxmlformats.org/drawingml/2006/main">
+                  <a:graphicData uri="http://schemas.microsoft.com/office/word/2010/wordprocessingShape">
+                    <wps:wsp>
+                      <wps:cNvSpPr/>
+                      <wps:spPr>
+                        <a:xfrm rot="2499529">
+                          <a:off x="0" y="0"/>
+                          <a:ext cx="255905" cy="253365"/>
+                        </a:xfrm>
+                        <a:prstGeom prst="leftArrow">
+                          <a:avLst/>
+                        </a:prstGeom>
+                        <a:solidFill>
+                          <a:srgbClr val="FFFF00"/>
+                        </a:solidFill>
+                      </wps:spPr>
+                      <wps:style>
+                        <a:lnRef idx="2">
+                          <a:schemeClr val="accent1">
+                            <a:shade val="15000"/>
+                          </a:schemeClr>
+                        </a:lnRef>
+                        <a:fillRef idx="1">
+                          <a:schemeClr val="accent1"/>
+                        </a:fillRef>
+                        <a:effectRef idx="0">
+                          <a:schemeClr val="accent1"/>
+                        </a:effectRef>
+                        <a:fontRef idx="minor">
+                          <a:schemeClr val="lt1"/>
+                        </a:fontRef>
+                      </wps:style>
+                      <wps:bodyPr rot="0" spcFirstLastPara="0" vertOverflow="overflow" horzOverflow="overflow" vert="horz" wrap="square" lIns="91440" tIns="45720" rIns="91440" bIns="45720" numCol="1" spcCol="0" rtlCol="0" fromWordArt="0" anchor="ctr" anchorCtr="0" forceAA="0" compatLnSpc="1">
+                        <a:prstTxWarp prst="textNoShape">
+                          <a:avLst/>
+                        </a:prstTxWarp>
+                        <a:noAutofit/>
+                      </wps:bodyPr>
+                    </wps:wsp>
+                  </a:graphicData>
+                </a:graphic>
+                <wp14:sizeRelH relativeFrom="margin">
+                  <wp14:pctWidth>0</wp14:pctWidth>
+                </wp14:sizeRelH>
+                <wp14:sizeRelV relativeFrom="margin">
+                  <wp14:pctHeight>0</wp14:pctHeight>
+                </wp14:sizeRelV>
+              </wp:anchor>
+            </w:drawing>
+          </mc:Choice>
+          <mc:Fallback>
+            <w:pict>
+              <v:shape w14:anchorId="29F43AB3" id="Arrow: Left 1" o:spid="_x0000_s1026" type="#_x0000_t66" style="position:absolute;margin-left:116.4pt;margin-top:12.75pt;width:20.15pt;height:19.95pt;rotation:2730152fd;z-index:251742208;visibility:visible;mso-wrap-style:square;mso-width-percent:0;mso-height-percent:0;mso-wrap-distance-left:9pt;mso-wrap-distance-top:0;mso-wrap-distance-right:9pt;mso-wrap-distance-bottom:0;mso-position-horizontal:absolute;mso-position-horizontal-relative:text;mso-position-vertical:absolute;mso-position-vertical-relative:text;mso-width-percent:0;mso-height-percent:0;mso-width-relative:margin;mso-height-relative:margin;v-text-anchor:middle" o:gfxdata="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" adj="10693" fillcolor="yellow" strokecolor="#0a121c [484]" strokeweight="2pt"/>
+            </w:pict>
+          </mc:Fallback>
+        </mc:AlternateContent>
+      </w:r>
+      <w:r>
+        <w:rPr>
+          <w:noProof/>
+        </w:rPr>
+        <w:drawing>
+          <wp:inline distT="0" distB="0" distL="0" distR="0" wp14:anchorId="1AE76D89" wp14:editId="18C33CE1">
+            <wp:extent cx="3594216" cy="1454686"/>
+            <wp:effectExtent l="38100" t="38100" r="120650" b="107950"/>
+            <wp:docPr id="964516119" name="Picture 964516119"/>
+            <wp:cNvGraphicFramePr>
+              <a:graphicFrameLocks xmlns:a="http://schemas.openxmlformats.org/drawingml/2006/main" noChangeAspect="1"/>
+            </wp:cNvGraphicFramePr>
+            <a:graphic xmlns:a="http://schemas.openxmlformats.org/drawingml/2006/main">
+              <a:graphicData uri="http://schemas.openxmlformats.org/drawingml/2006/picture">
+                <pic:pic xmlns:pic="http://schemas.openxmlformats.org/drawingml/2006/picture">
+                  <pic:nvPicPr>
+                    <pic:cNvPr id="154359620" name=""/>
+                    <pic:cNvPicPr/>
+                  </pic:nvPicPr>
+                  <pic:blipFill rotWithShape="1">
+                    <a:blip r:embed="rId13"/>
+                    <a:srcRect b="32642"/>
+                    <a:stretch/>
+                  </pic:blipFill>
+                  <pic:spPr bwMode="auto">
+                    <a:xfrm>
+                      <a:off x="0" y="0"/>
+                      <a:ext cx="3607790" cy="1460180"/>
+                    </a:xfrm>
+                    <a:prstGeom prst="rect">
+                      <a:avLst/>
+                    </a:prstGeom>
+                    <a:ln w="19050" cap="flat" cmpd="sng" algn="ctr">
+                      <a:solidFill>
+                        <a:sysClr val="windowText" lastClr="000000"/>
+                      </a:solidFill>
+                      <a:prstDash val="solid"/>
+                      <a:round/>
+                      <a:headEnd type="none" w="med" len="med"/>
+                      <a:tailEnd type="none" w="med" len="med"/>
+                      <a:extLst>
+                        <a:ext uri="{C807C97D-BFC1-408E-A445-0C87EB9F89A2}">
+                          <ask:lineSketchStyleProps xmlns:ask="http://schemas.microsoft.com/office/drawing/2018/sketchyshapes" sd="0">
+                            <a:custGeom>
+                              <a:avLst/>
+                              <a:gdLst/>
+                              <a:ahLst/>
+                              <a:cxnLst/>
+                              <a:rect l="0" t="0" r="0" b="0"/>
+                              <a:pathLst/>
+                            </a:custGeom>
+                            <ask:type/>
+                          </ask:lineSketchStyleProps>
+                        </a:ext>
+                      </a:extLst>
+                    </a:ln>
+                    <a:effectLst>
+                      <a:outerShdw blurRad="50800" dist="50800" dir="2700000" algn="ctr" rotWithShape="0">
+                        <a:srgbClr val="000000">
+                          <a:alpha val="99000"/>
+                        </a:srgbClr>
+                      </a:outerShdw>
+                    </a:effectLst>
+                    <a:extLst>
+                      <a:ext uri="{53640926-AAD7-44D8-BBD7-CCE9431645EC}">
+                        <a14:shadowObscured xmlns:a14="http://schemas.microsoft.com/office/drawing/2010/main"/>
+                      </a:ext>
+                    </a:extLst>
+                  </pic:spPr>
+                </pic:pic>
+              </a:graphicData>
+            </a:graphic>
+          </wp:inline>
+        </w:drawing>
       </w:r>
     </w:p>
     <w:p>
@@ -12521,10 +13398,71 @@
         </w:numPr>
       </w:pPr>
       <w:r>
-        <w:t xml:space="preserve">I have recently transitioned to Kotlin from Java, on the grounds that Kotlin is much less verbose than Java and more </w:t>
-      </w:r>
-      <w:r>
-        <w:t>uniformly structured when it comes to things like functional programming, which forms the bulk of the conversion process.</w:t>
+        <w:t xml:space="preserve">You can find the generated JAR a few levels down under ‘out’ in the project window.  Before it can be used, you need to go to the containing folder, open the JAR with 7-zip, go to the META-INF folder, and delete any files with names like *.RSA or </w:t>
+      </w:r>
+      <w:proofErr w:type="gramStart"/>
+      <w:r>
+        <w:t>*.SF</w:t>
+      </w:r>
+      <w:proofErr w:type="gramEnd"/>
+      <w:r>
+        <w:t xml:space="preserve"> (I think one other was mentioned on the web, but I can’t now recall what it was – currently I’m only seeing *.RSA and *.SF).</w:t>
+      </w:r>
+    </w:p>
+    <w:p>
+      <w:pPr>
+        <w:pStyle w:val="Heading2"/>
+        <w:ind w:left="578" w:hanging="578"/>
+      </w:pPr>
+      <w:bookmarkStart w:id="52" w:name="_Toc146359038"/>
+      <w:r>
+        <w:t>Bugs</w:t>
+      </w:r>
+      <w:bookmarkEnd w:id="52"/>
+    </w:p>
+    <w:p>
+      <w:r>
+        <w:t xml:space="preserve">As of 23-Sep-23, </w:t>
+      </w:r>
+      <w:proofErr w:type="spellStart"/>
+      <w:r>
+        <w:t>isEmpty</w:t>
+      </w:r>
+      <w:proofErr w:type="spellEnd"/>
+      <w:r>
+        <w:t xml:space="preserve"> on optional values doesn’t seem to work</w:t>
+      </w:r>
+      <w:r>
+        <w:t>.</w:t>
+      </w:r>
+      <w:r>
+        <w:t xml:space="preserve">  If you give it in this form, you are told to convert it to a function call – </w:t>
+      </w:r>
+      <w:proofErr w:type="spellStart"/>
+      <w:proofErr w:type="gramStart"/>
+      <w:r>
+        <w:t>isEmpty</w:t>
+      </w:r>
+      <w:proofErr w:type="spellEnd"/>
+      <w:r>
+        <w:t>(</w:t>
+      </w:r>
+      <w:proofErr w:type="gramEnd"/>
+      <w:r>
+        <w:t xml:space="preserve">).  If you give it in that form, you are recommended to use the original form.  And both give a syntax </w:t>
+      </w:r>
+      <w:proofErr w:type="gramStart"/>
+      <w:r>
+        <w:t>error.  !</w:t>
+      </w:r>
+      <w:proofErr w:type="spellStart"/>
+      <w:r>
+        <w:t>isPresent</w:t>
+      </w:r>
+      <w:proofErr w:type="spellEnd"/>
+      <w:proofErr w:type="gramEnd"/>
+      <w:r>
+        <w:t xml:space="preserve"> seems to work, though.</w:t>
       </w:r>
     </w:p>
     <w:p>
@@ -12535,33 +13473,17 @@
           <w:numId w:val="0"/>
         </w:numPr>
       </w:pPr>
-      <w:r>
-        <w:t>The code is split into two separate portions –</w:t>
-      </w:r>
-      <w:r>
-        <w:t xml:space="preserve"> ‘top level’ code, in the </w:t>
-      </w:r>
-      <w:proofErr w:type="spellStart"/>
-      <w:proofErr w:type="gramStart"/>
-      <w:r>
-        <w:t>org.stepbible</w:t>
-      </w:r>
-      <w:proofErr w:type="gramEnd"/>
-      <w:r>
-        <w:t>.textconverter</w:t>
-      </w:r>
-      <w:proofErr w:type="spellEnd"/>
-      <w:r>
-        <w:t xml:space="preserve"> package, and library code in a number of different packages under </w:t>
-      </w:r>
-      <w:proofErr w:type="spellStart"/>
-      <w:r>
-        <w:t>org.stepbible.textconverter.support</w:t>
-      </w:r>
-      <w:proofErr w:type="spellEnd"/>
-      <w:r>
-        <w:t>.  Ideally, I guess, the latter should really be turned into a pukka stand-alone library, but I haven’t worked out how to use the IDE to achieve that.</w:t>
-      </w:r>
+    </w:p>
+    <w:p>
+      <w:pPr>
+        <w:pStyle w:val="Heading1"/>
+      </w:pPr>
+      <w:bookmarkStart w:id="53" w:name="_Toc146359039"/>
+      <w:r>
+        <w:lastRenderedPageBreak/>
+        <w:t>Internals</w:t>
+      </w:r>
+      <w:bookmarkEnd w:id="53"/>
     </w:p>
     <w:p>
       <w:pPr>
@@ -12572,757 +13494,8 @@
         </w:numPr>
       </w:pPr>
       <w:r>
-        <w:t>All files contain extensive documentation, so I restrict myself here to summarising what to look for where.</w:t>
-      </w:r>
-    </w:p>
-    <w:p>
-      <w:pPr>
-        <w:pStyle w:val="Heading2"/>
-        <w:ind w:left="578" w:hanging="578"/>
-      </w:pPr>
-      <w:bookmarkStart w:id="50" w:name="_Toc144024256"/>
-      <w:proofErr w:type="spellStart"/>
-      <w:proofErr w:type="gramStart"/>
-      <w:r>
-        <w:t>org.stepbible</w:t>
-      </w:r>
-      <w:proofErr w:type="gramEnd"/>
-      <w:r>
-        <w:t>.t</w:t>
-      </w:r>
-      <w:r>
-        <w:t>ext</w:t>
-      </w:r>
-      <w:r>
-        <w:t>c</w:t>
-      </w:r>
-      <w:r>
-        <w:t>onverter</w:t>
-      </w:r>
-      <w:bookmarkEnd w:id="50"/>
-      <w:proofErr w:type="spellEnd"/>
-    </w:p>
-    <w:p>
-      <w:pPr>
-        <w:pStyle w:val="ListBullet"/>
-      </w:pPr>
-      <w:proofErr w:type="spellStart"/>
-      <w:r>
-        <w:rPr>
-          <w:b/>
-          <w:bCs/>
-        </w:rPr>
-        <w:t>CompileTimeConfig</w:t>
-      </w:r>
-      <w:proofErr w:type="spellEnd"/>
-      <w:r>
-        <w:t>: Flag settings which control the processing but which I have not thought worth putting into separate configuration files.</w:t>
-      </w:r>
-    </w:p>
-    <w:p>
-      <w:pPr>
-        <w:pStyle w:val="ListBullet"/>
-      </w:pPr>
-      <w:proofErr w:type="spellStart"/>
-      <w:r>
-        <w:rPr>
-          <w:b/>
-          <w:bCs/>
-        </w:rPr>
-        <w:t>CrossReferenceProcessor</w:t>
-      </w:r>
-      <w:proofErr w:type="spellEnd"/>
-      <w:r>
-        <w:rPr>
-          <w:b/>
-          <w:bCs/>
-        </w:rPr>
-        <w:t xml:space="preserve">: </w:t>
-      </w:r>
-      <w:r>
-        <w:t>Parses, validates and possibly (</w:t>
-      </w:r>
-      <w:proofErr w:type="gramStart"/>
-      <w:r>
-        <w:t>eg</w:t>
-      </w:r>
-      <w:proofErr w:type="gramEnd"/>
-      <w:r>
-        <w:t xml:space="preserve"> in light of reversification) remaps cross-references</w:t>
-      </w:r>
-      <w:r>
-        <w:t>.</w:t>
-      </w:r>
-    </w:p>
-    <w:p>
-      <w:pPr>
-        <w:pStyle w:val="ListBullet"/>
-      </w:pPr>
-      <w:proofErr w:type="spellStart"/>
-      <w:r>
-        <w:rPr>
-          <w:b/>
-          <w:bCs/>
-        </w:rPr>
-        <w:t>DataSummary</w:t>
-      </w:r>
-      <w:proofErr w:type="spellEnd"/>
-      <w:r>
-        <w:rPr>
-          <w:b/>
-          <w:bCs/>
-        </w:rPr>
-        <w:t>:</w:t>
-      </w:r>
-      <w:r>
-        <w:t xml:space="preserve"> Holds information about the text – which tags it uses etc.  The processing does not make use of this data, but I’m gathering it on the off chance it ever becomes useful for things like trying to find texts with particular characteristics.</w:t>
-      </w:r>
-    </w:p>
-    <w:p>
-      <w:pPr>
-        <w:pStyle w:val="ListBullet"/>
-      </w:pPr>
-      <w:proofErr w:type="spellStart"/>
-      <w:r>
-        <w:rPr>
-          <w:b/>
-          <w:bCs/>
-        </w:rPr>
-        <w:t>EmptyVerseHandler</w:t>
-      </w:r>
-      <w:proofErr w:type="spellEnd"/>
-      <w:r>
-        <w:rPr>
-          <w:b/>
-          <w:bCs/>
-        </w:rPr>
-        <w:t>:</w:t>
-      </w:r>
-      <w:r>
-        <w:t xml:space="preserve"> Empty verses turn up under a variety of different circumstances, and I felt it was convenient to have a common place for dealing with them.</w:t>
-      </w:r>
-    </w:p>
-    <w:p>
-      <w:pPr>
-        <w:pStyle w:val="ListBullet"/>
-      </w:pPr>
-      <w:proofErr w:type="spellStart"/>
-      <w:r>
-        <w:rPr>
-          <w:b/>
-          <w:bCs/>
-        </w:rPr>
-        <w:t>EnhancedUsxValidator</w:t>
-      </w:r>
-      <w:proofErr w:type="spellEnd"/>
-      <w:r>
-        <w:rPr>
-          <w:b/>
-          <w:bCs/>
-        </w:rPr>
-        <w:t>:</w:t>
-      </w:r>
-      <w:r>
-        <w:t xml:space="preserve"> Applies various types of validation to the enhanced USX.  In particular, this attempts to give some measure of confidence that things have not been screwed up in the course of processing</w:t>
-      </w:r>
-      <w:r>
-        <w:t xml:space="preserve"> – </w:t>
-      </w:r>
-      <w:proofErr w:type="gramStart"/>
-      <w:r>
-        <w:t>ie</w:t>
-      </w:r>
-      <w:proofErr w:type="gramEnd"/>
-      <w:r>
-        <w:t xml:space="preserve"> that verses still contain the right content.</w:t>
-      </w:r>
-    </w:p>
-    <w:p>
-      <w:pPr>
-        <w:pStyle w:val="ListBullet"/>
-      </w:pPr>
-      <w:r>
-        <w:rPr>
-          <w:b/>
-          <w:bCs/>
-        </w:rPr>
-        <w:t>Main:</w:t>
-      </w:r>
-      <w:r>
-        <w:t xml:space="preserve"> The main program.</w:t>
-      </w:r>
-    </w:p>
-    <w:p>
-      <w:pPr>
-        <w:pStyle w:val="ListBullet"/>
-      </w:pPr>
-      <w:proofErr w:type="spellStart"/>
-      <w:r>
-        <w:rPr>
-          <w:b/>
-          <w:bCs/>
-        </w:rPr>
-        <w:t>ReversificationData</w:t>
-      </w:r>
-      <w:proofErr w:type="spellEnd"/>
-      <w:r>
-        <w:rPr>
-          <w:b/>
-          <w:bCs/>
-        </w:rPr>
-        <w:t>:</w:t>
-      </w:r>
-      <w:r>
-        <w:t xml:space="preserve"> Reads and stores reversification data.  Note that this is used even on non-reversification runs, because the reversification data includes </w:t>
-      </w:r>
-      <w:r>
-        <w:t xml:space="preserve">some </w:t>
-      </w:r>
-      <w:r>
-        <w:t>information needed regardless of whether reversification is actually applied.</w:t>
-      </w:r>
-    </w:p>
-    <w:p>
-      <w:pPr>
-        <w:pStyle w:val="ListBullet"/>
-      </w:pPr>
-      <w:proofErr w:type="spellStart"/>
-      <w:r>
-        <w:rPr>
-          <w:b/>
-          <w:bCs/>
-        </w:rPr>
-        <w:t>ReversificationRuleEvaluator</w:t>
-      </w:r>
-      <w:proofErr w:type="spellEnd"/>
-      <w:r>
-        <w:rPr>
-          <w:b/>
-          <w:bCs/>
-        </w:rPr>
-        <w:t>:</w:t>
-      </w:r>
-      <w:r>
-        <w:t xml:space="preserve"> Evaluates the rules which determine which reversification data applies to a particular text.</w:t>
-      </w:r>
-    </w:p>
-    <w:p>
-      <w:pPr>
-        <w:pStyle w:val="ListBullet"/>
-      </w:pPr>
-      <w:proofErr w:type="spellStart"/>
-      <w:r>
-        <w:rPr>
-          <w:b/>
-          <w:bCs/>
-        </w:rPr>
-        <w:t>TextConverterController</w:t>
-      </w:r>
-      <w:proofErr w:type="spellEnd"/>
-      <w:r>
-        <w:t>: The overall controller for the conversion process.</w:t>
-      </w:r>
-    </w:p>
-    <w:p>
-      <w:pPr>
-        <w:pStyle w:val="ListBullet"/>
-      </w:pPr>
-      <w:proofErr w:type="spellStart"/>
-      <w:r>
-        <w:rPr>
-          <w:b/>
-          <w:bCs/>
-        </w:rPr>
-        <w:t>TextConverterProcessorBase</w:t>
-      </w:r>
-      <w:proofErr w:type="spellEnd"/>
-      <w:r>
-        <w:t>: A base class from which individual processing steps inherit.</w:t>
-      </w:r>
-    </w:p>
-    <w:p>
-      <w:pPr>
-        <w:pStyle w:val="ListBullet"/>
-      </w:pPr>
-      <w:proofErr w:type="spellStart"/>
-      <w:r>
-        <w:rPr>
-          <w:b/>
-          <w:bCs/>
-        </w:rPr>
-        <w:t>TextConverterProcessorEnhancedUsxToOsis</w:t>
-      </w:r>
-      <w:proofErr w:type="spellEnd"/>
-      <w:r>
-        <w:t>: Converts enhanced USX to OSIS.</w:t>
-      </w:r>
-    </w:p>
-    <w:p>
-      <w:pPr>
-        <w:pStyle w:val="ListBullet"/>
-      </w:pPr>
-      <w:proofErr w:type="spellStart"/>
-      <w:r>
-        <w:rPr>
-          <w:b/>
-          <w:bCs/>
-        </w:rPr>
-        <w:lastRenderedPageBreak/>
-        <w:t>TextConverterProcessorEvaluateVersificationSchemes</w:t>
-      </w:r>
-      <w:proofErr w:type="spellEnd"/>
-      <w:r>
-        <w:t xml:space="preserve">: Useful mainly when not </w:t>
-      </w:r>
-      <w:proofErr w:type="spellStart"/>
-      <w:r>
-        <w:t>reversifying</w:t>
-      </w:r>
-      <w:proofErr w:type="spellEnd"/>
-      <w:r>
-        <w:t>.  Evaluates the versification structure inherent in the raw USX against the various schemes supported by osis2mod, and recommends the one to use.</w:t>
-      </w:r>
-    </w:p>
-    <w:p>
-      <w:pPr>
-        <w:pStyle w:val="ListBullet"/>
-      </w:pPr>
-      <w:proofErr w:type="spellStart"/>
-      <w:r>
-        <w:rPr>
-          <w:b/>
-          <w:bCs/>
-        </w:rPr>
-        <w:t>TextConverterProcessorOsisToSword</w:t>
-      </w:r>
-      <w:proofErr w:type="spellEnd"/>
-      <w:r>
-        <w:t>: Creates a Sword module from OSIS,</w:t>
-      </w:r>
-    </w:p>
-    <w:p>
-      <w:pPr>
-        <w:pStyle w:val="ListBullet"/>
-      </w:pPr>
-      <w:proofErr w:type="spellStart"/>
-      <w:r>
-        <w:rPr>
-          <w:b/>
-          <w:bCs/>
-        </w:rPr>
-        <w:t>TextConverterProcessorReversification</w:t>
-      </w:r>
-      <w:proofErr w:type="spellEnd"/>
-      <w:r>
-        <w:t>: Controls reversification.</w:t>
-      </w:r>
-    </w:p>
-    <w:p>
-      <w:pPr>
-        <w:pStyle w:val="ListBullet"/>
-      </w:pPr>
-      <w:r>
-        <w:rPr>
-          <w:b/>
-          <w:bCs/>
-        </w:rPr>
-        <w:t>TextConverterProcessorUsxToEnhancedUsx1</w:t>
-      </w:r>
-      <w:r>
-        <w:t>: Handles aspects of the creation of enhanced USX which have to have been addressed before reversification, assuming reversification is applied.</w:t>
-      </w:r>
-    </w:p>
-    <w:p>
-      <w:pPr>
-        <w:pStyle w:val="ListBullet"/>
-      </w:pPr>
-      <w:r>
-        <w:rPr>
-          <w:b/>
-          <w:bCs/>
-        </w:rPr>
-        <w:t>TextConverterProcessorUsxToEnhancedUsx2</w:t>
-      </w:r>
-      <w:r>
-        <w:t>: Handles aspects of the creation of enhanced USX which have to have been addressed after reversification, assuming reversification is applied.</w:t>
-      </w:r>
-      <w:r>
-        <w:t xml:space="preserve">  The overall sequence is therefore </w:t>
-      </w:r>
-      <w:r>
-        <w:t>TextConverterProcessorUsxToEnhancedUsx1</w:t>
-      </w:r>
-      <w:r>
-        <w:t xml:space="preserve"> (always), followed by </w:t>
-      </w:r>
-      <w:proofErr w:type="spellStart"/>
-      <w:r>
-        <w:t>TextConverterProcessorReversification</w:t>
-      </w:r>
-      <w:proofErr w:type="spellEnd"/>
-      <w:r>
-        <w:t xml:space="preserve"> (sometimes), followed by </w:t>
-      </w:r>
-      <w:r>
-        <w:t>TextConverterProcessorUsxToEnhancedUsx2</w:t>
-      </w:r>
-      <w:r>
-        <w:t xml:space="preserve"> (sometimes).</w:t>
-      </w:r>
-    </w:p>
-    <w:p>
-      <w:pPr>
-        <w:pStyle w:val="ListBullet"/>
-      </w:pPr>
-      <w:proofErr w:type="spellStart"/>
-      <w:r>
-        <w:rPr>
-          <w:b/>
-          <w:bCs/>
-        </w:rPr>
-        <w:t>TextConverterProcessorVLToRawUsx</w:t>
-      </w:r>
-      <w:proofErr w:type="spellEnd"/>
-      <w:r>
-        <w:t>: Converts Verse-per-Line (VL) format to USX.  This is not integrated properly into the processing chain because it appears there is no common understanding of what constitutes VL, and therefore this is likely to need changing on an ad</w:t>
-      </w:r>
-      <w:r>
-        <w:t xml:space="preserve"> </w:t>
-      </w:r>
-      <w:r>
-        <w:t>hoc basis.</w:t>
-      </w:r>
-    </w:p>
-    <w:p>
-      <w:pPr>
-        <w:pStyle w:val="ListBullet"/>
-      </w:pPr>
-      <w:proofErr w:type="spellStart"/>
-      <w:r>
-        <w:rPr>
-          <w:b/>
-          <w:bCs/>
-        </w:rPr>
-        <w:t>TextConverterVersificationHealthCheck</w:t>
-      </w:r>
-      <w:proofErr w:type="spellEnd"/>
-      <w:r>
-        <w:t>: Checks that the chapter/verse structure is valid (</w:t>
-      </w:r>
-      <w:proofErr w:type="gramStart"/>
-      <w:r>
-        <w:t>eg</w:t>
-      </w:r>
-      <w:proofErr w:type="gramEnd"/>
-      <w:r>
-        <w:t xml:space="preserve"> that verses always appear within chapters).</w:t>
-      </w:r>
-    </w:p>
-    <w:p>
-      <w:pPr>
-        <w:pStyle w:val="Heading2"/>
-        <w:ind w:left="578" w:hanging="578"/>
-      </w:pPr>
-      <w:bookmarkStart w:id="51" w:name="_Toc144024257"/>
-      <w:proofErr w:type="spellStart"/>
-      <w:proofErr w:type="gramStart"/>
-      <w:r>
-        <w:t>org.stepbible</w:t>
-      </w:r>
-      <w:proofErr w:type="gramEnd"/>
-      <w:r>
-        <w:t>.textconverter.support</w:t>
-      </w:r>
-      <w:bookmarkEnd w:id="51"/>
-      <w:proofErr w:type="spellEnd"/>
-    </w:p>
-    <w:p>
-      <w:r>
-        <w:t>Each of the elements below is a package, each containing various source files.  I summarise only the packages here, not their contents.</w:t>
-      </w:r>
-    </w:p>
-    <w:p>
-      <w:pPr>
-        <w:pStyle w:val="ListBullet"/>
-        <w:rPr>
-          <w:b/>
-          <w:bCs/>
-        </w:rPr>
-      </w:pPr>
-      <w:proofErr w:type="spellStart"/>
-      <w:r>
-        <w:rPr>
-          <w:b/>
-          <w:bCs/>
-        </w:rPr>
-        <w:t>bibledetails</w:t>
-      </w:r>
-      <w:proofErr w:type="spellEnd"/>
-      <w:r>
-        <w:t>: Holds details of the various Bibles – which books and chapters they contain, for instance.</w:t>
-      </w:r>
-    </w:p>
-    <w:p>
-      <w:pPr>
-        <w:pStyle w:val="ListBullet"/>
-        <w:rPr>
-          <w:b/>
-          <w:bCs/>
-        </w:rPr>
-      </w:pPr>
-      <w:proofErr w:type="spellStart"/>
-      <w:r>
-        <w:rPr>
-          <w:b/>
-          <w:bCs/>
-        </w:rPr>
-        <w:t>commandlineprocessor</w:t>
-      </w:r>
-      <w:proofErr w:type="spellEnd"/>
-      <w:r>
-        <w:t>: What it says on the tin.</w:t>
-      </w:r>
-    </w:p>
-    <w:p>
-      <w:pPr>
-        <w:pStyle w:val="ListBullet"/>
-        <w:rPr>
-          <w:b/>
-          <w:bCs/>
-        </w:rPr>
-      </w:pPr>
-      <w:proofErr w:type="spellStart"/>
-      <w:r>
-        <w:rPr>
-          <w:b/>
-          <w:bCs/>
-        </w:rPr>
-        <w:t>configdata</w:t>
-      </w:r>
-      <w:proofErr w:type="spellEnd"/>
-      <w:r>
-        <w:t xml:space="preserve">: </w:t>
-      </w:r>
-      <w:r>
-        <w:t>Anything obtained from config files; details of standard file names and locations; etc</w:t>
-      </w:r>
-      <w:r>
-        <w:t>.</w:t>
-      </w:r>
-    </w:p>
-    <w:p>
-      <w:pPr>
-        <w:pStyle w:val="ListBullet"/>
-        <w:rPr>
-          <w:b/>
-          <w:bCs/>
-        </w:rPr>
-      </w:pPr>
-      <w:r>
-        <w:rPr>
-          <w:b/>
-          <w:bCs/>
-        </w:rPr>
-        <w:t>d</w:t>
-      </w:r>
-      <w:r>
-        <w:rPr>
-          <w:b/>
-          <w:bCs/>
-        </w:rPr>
-        <w:t>ebug</w:t>
-      </w:r>
-      <w:r>
-        <w:t>: Debug and logging.</w:t>
-      </w:r>
-    </w:p>
-    <w:p>
-      <w:pPr>
-        <w:pStyle w:val="ListBullet"/>
-        <w:rPr>
-          <w:b/>
-          <w:bCs/>
-        </w:rPr>
-      </w:pPr>
-      <w:r>
-        <w:rPr>
-          <w:b/>
-          <w:bCs/>
-        </w:rPr>
-        <w:t>iso</w:t>
-      </w:r>
-      <w:r>
-        <w:rPr>
-          <w:b/>
-          <w:bCs/>
-        </w:rPr>
-        <w:t>:</w:t>
-      </w:r>
-      <w:r>
-        <w:t xml:space="preserve"> </w:t>
-      </w:r>
-      <w:r>
-        <w:t>Language codes, locales, etc</w:t>
-      </w:r>
-      <w:r>
-        <w:t>.</w:t>
-      </w:r>
-    </w:p>
-    <w:p>
-      <w:pPr>
-        <w:pStyle w:val="ListBullet"/>
-        <w:rPr>
-          <w:b/>
-          <w:bCs/>
-        </w:rPr>
-      </w:pPr>
-      <w:r>
-        <w:rPr>
-          <w:b/>
-          <w:bCs/>
-        </w:rPr>
-        <w:t>miscellaneous</w:t>
-      </w:r>
-      <w:r>
-        <w:t xml:space="preserve">: </w:t>
-      </w:r>
-      <w:r>
-        <w:t>Dom-related code; locale-handling; string- and file- handling; etc, etc</w:t>
-      </w:r>
-      <w:r>
-        <w:t>.</w:t>
-      </w:r>
-    </w:p>
-    <w:p>
-      <w:pPr>
-        <w:pStyle w:val="ListBullet"/>
-      </w:pPr>
-      <w:r>
-        <w:rPr>
-          <w:b/>
-          <w:bCs/>
-        </w:rPr>
-        <w:t xml:space="preserve">ref: </w:t>
-      </w:r>
-      <w:r>
-        <w:t>Scripture reference handling.</w:t>
-      </w:r>
-    </w:p>
-    <w:p>
-      <w:pPr>
-        <w:pStyle w:val="ListBullet"/>
-        <w:rPr>
-          <w:b/>
-          <w:bCs/>
-        </w:rPr>
-      </w:pPr>
-      <w:r>
-        <w:rPr>
-          <w:b/>
-          <w:bCs/>
-        </w:rPr>
-        <w:t>shared</w:t>
-      </w:r>
-      <w:r>
-        <w:t>:</w:t>
-      </w:r>
-      <w:r>
-        <w:t xml:space="preserve"> Any data which needs to be shared and which has no other natural home</w:t>
-      </w:r>
-      <w:r>
-        <w:t>.</w:t>
-      </w:r>
-    </w:p>
-    <w:p>
-      <w:pPr>
-        <w:pStyle w:val="ListBullet"/>
-        <w:rPr>
-          <w:b/>
-          <w:bCs/>
-        </w:rPr>
-      </w:pPr>
-      <w:r>
-        <w:rPr>
-          <w:b/>
-          <w:bCs/>
-        </w:rPr>
-        <w:t>r</w:t>
-      </w:r>
-      <w:r>
-        <w:rPr>
-          <w:b/>
-          <w:bCs/>
-        </w:rPr>
-        <w:t>eferences</w:t>
-      </w:r>
-      <w:r>
-        <w:t>: Everything to do with parsing, storing and outputting scripture references.</w:t>
-      </w:r>
-    </w:p>
-    <w:p>
-      <w:pPr>
-        <w:pStyle w:val="ListBullet"/>
-        <w:rPr>
-          <w:b/>
-          <w:bCs/>
-        </w:rPr>
-      </w:pPr>
-      <w:proofErr w:type="spellStart"/>
-      <w:r>
-        <w:rPr>
-          <w:b/>
-          <w:bCs/>
-        </w:rPr>
-        <w:t>stepexception</w:t>
-      </w:r>
-      <w:proofErr w:type="spellEnd"/>
-      <w:r>
-        <w:t xml:space="preserve">: </w:t>
-      </w:r>
-      <w:r>
-        <w:t>STEP-specific exceptions</w:t>
-      </w:r>
-      <w:r>
-        <w:t>.</w:t>
-      </w:r>
-    </w:p>
-    <w:p>
-      <w:pPr>
-        <w:pStyle w:val="ListBullet"/>
-        <w:rPr>
-          <w:b/>
-          <w:bCs/>
-        </w:rPr>
-      </w:pPr>
-      <w:proofErr w:type="spellStart"/>
-      <w:r>
-        <w:rPr>
-          <w:b/>
-          <w:bCs/>
-        </w:rPr>
-        <w:t>usx</w:t>
-      </w:r>
-      <w:proofErr w:type="spellEnd"/>
-      <w:r>
-        <w:t xml:space="preserve">: </w:t>
-      </w:r>
-      <w:r>
-        <w:t>Information about USX tags – which contain canonical text, etc</w:t>
-      </w:r>
-      <w:r>
-        <w:t>.</w:t>
-      </w:r>
-    </w:p>
-    <w:p>
-      <w:pPr>
-        <w:pStyle w:val="Heading1"/>
-      </w:pPr>
-      <w:bookmarkStart w:id="52" w:name="_Toc144024258"/>
-      <w:r>
-        <w:lastRenderedPageBreak/>
-        <w:t>Standard configuration files</w:t>
-      </w:r>
-      <w:bookmarkEnd w:id="52"/>
+        <w:t>The converter has gone through many incarnations.  The latest is probably the most compact to date, but the conversion process is more complex than might be expected, and there is therefore a lot of it code, a fair bit of it pretty complicated.</w:t>
+      </w:r>
     </w:p>
     <w:p>
       <w:pPr>
@@ -13333,6 +13506,818 @@
         </w:numPr>
       </w:pPr>
       <w:r>
+        <w:t xml:space="preserve">I have recently transitioned to Kotlin from Java, on the grounds that Kotlin is much less verbose than Java and more </w:t>
+      </w:r>
+      <w:r>
+        <w:t>uniformly structured when it comes to things like functional programming, which forms the bulk of the conversion process.</w:t>
+      </w:r>
+    </w:p>
+    <w:p>
+      <w:pPr>
+        <w:pStyle w:val="ListBullet"/>
+        <w:numPr>
+          <w:ilvl w:val="0"/>
+          <w:numId w:val="0"/>
+        </w:numPr>
+      </w:pPr>
+      <w:r>
+        <w:t>The code is split into two separate portions –</w:t>
+      </w:r>
+      <w:r>
+        <w:t xml:space="preserve"> ‘top level’ code, in the </w:t>
+      </w:r>
+      <w:proofErr w:type="spellStart"/>
+      <w:proofErr w:type="gramStart"/>
+      <w:r>
+        <w:t>org.stepbible</w:t>
+      </w:r>
+      <w:proofErr w:type="gramEnd"/>
+      <w:r>
+        <w:t>.textconverter</w:t>
+      </w:r>
+      <w:proofErr w:type="spellEnd"/>
+      <w:r>
+        <w:t xml:space="preserve"> package, and library code in a number of different packages under </w:t>
+      </w:r>
+      <w:proofErr w:type="spellStart"/>
+      <w:r>
+        <w:t>org.stepbible.textconverter.support</w:t>
+      </w:r>
+      <w:proofErr w:type="spellEnd"/>
+      <w:r>
+        <w:t>.  Ideally, I guess, the latter should really be turned into a pukka stand-alone library, but I haven’t worked out how to use the IDE to achieve that.</w:t>
+      </w:r>
+    </w:p>
+    <w:p>
+      <w:pPr>
+        <w:pStyle w:val="ListBullet"/>
+        <w:numPr>
+          <w:ilvl w:val="0"/>
+          <w:numId w:val="0"/>
+        </w:numPr>
+      </w:pPr>
+      <w:r>
+        <w:t>All files contain extensive documentation, so I restrict myself here to summarising what to look for where.</w:t>
+      </w:r>
+    </w:p>
+    <w:p>
+      <w:pPr>
+        <w:pStyle w:val="Heading2"/>
+        <w:ind w:left="578" w:hanging="578"/>
+      </w:pPr>
+      <w:bookmarkStart w:id="54" w:name="_Toc146359040"/>
+      <w:proofErr w:type="spellStart"/>
+      <w:proofErr w:type="gramStart"/>
+      <w:r>
+        <w:t>org.stepbible</w:t>
+      </w:r>
+      <w:proofErr w:type="gramEnd"/>
+      <w:r>
+        <w:t>.t</w:t>
+      </w:r>
+      <w:r>
+        <w:t>ext</w:t>
+      </w:r>
+      <w:r>
+        <w:t>c</w:t>
+      </w:r>
+      <w:r>
+        <w:t>onverter</w:t>
+      </w:r>
+      <w:bookmarkEnd w:id="54"/>
+      <w:proofErr w:type="spellEnd"/>
+    </w:p>
+    <w:p>
+      <w:pPr>
+        <w:pStyle w:val="ListBullet"/>
+      </w:pPr>
+      <w:proofErr w:type="spellStart"/>
+      <w:r>
+        <w:rPr>
+          <w:b/>
+          <w:bCs/>
+        </w:rPr>
+        <w:t>CompileTimeConfig</w:t>
+      </w:r>
+      <w:proofErr w:type="spellEnd"/>
+      <w:r>
+        <w:t>: Flag settings which control the processing but which I have not thought worth putting into separate configuration files.</w:t>
+      </w:r>
+    </w:p>
+    <w:p>
+      <w:pPr>
+        <w:pStyle w:val="ListBullet"/>
+      </w:pPr>
+      <w:proofErr w:type="spellStart"/>
+      <w:r>
+        <w:rPr>
+          <w:b/>
+          <w:bCs/>
+        </w:rPr>
+        <w:t>CrossReferenceProcessor</w:t>
+      </w:r>
+      <w:proofErr w:type="spellEnd"/>
+      <w:r>
+        <w:rPr>
+          <w:b/>
+          <w:bCs/>
+        </w:rPr>
+        <w:t xml:space="preserve">: </w:t>
+      </w:r>
+      <w:r>
+        <w:t>Parses, validates and possibly (</w:t>
+      </w:r>
+      <w:proofErr w:type="gramStart"/>
+      <w:r>
+        <w:t>eg</w:t>
+      </w:r>
+      <w:proofErr w:type="gramEnd"/>
+      <w:r>
+        <w:t xml:space="preserve"> in light of reversification) remaps cross-references</w:t>
+      </w:r>
+      <w:r>
+        <w:t>.</w:t>
+      </w:r>
+    </w:p>
+    <w:p>
+      <w:pPr>
+        <w:pStyle w:val="ListBullet"/>
+      </w:pPr>
+      <w:proofErr w:type="spellStart"/>
+      <w:r>
+        <w:rPr>
+          <w:b/>
+          <w:bCs/>
+        </w:rPr>
+        <w:t>DataSummary</w:t>
+      </w:r>
+      <w:proofErr w:type="spellEnd"/>
+      <w:r>
+        <w:rPr>
+          <w:b/>
+          <w:bCs/>
+        </w:rPr>
+        <w:t>:</w:t>
+      </w:r>
+      <w:r>
+        <w:t xml:space="preserve"> Holds information about the text – which tags it uses etc.  The processing does not make use of this data, but I’m gathering it on the off chance it ever becomes useful for things like trying to find texts with particular characteristics.</w:t>
+      </w:r>
+    </w:p>
+    <w:p>
+      <w:pPr>
+        <w:pStyle w:val="ListBullet"/>
+      </w:pPr>
+      <w:proofErr w:type="spellStart"/>
+      <w:r>
+        <w:rPr>
+          <w:b/>
+          <w:bCs/>
+        </w:rPr>
+        <w:t>EmptyVerseHandler</w:t>
+      </w:r>
+      <w:proofErr w:type="spellEnd"/>
+      <w:r>
+        <w:rPr>
+          <w:b/>
+          <w:bCs/>
+        </w:rPr>
+        <w:t>:</w:t>
+      </w:r>
+      <w:r>
+        <w:t xml:space="preserve"> Empty verses turn up under a variety of different circumstances, and I felt it was convenient to have a common place for dealing with them.</w:t>
+      </w:r>
+    </w:p>
+    <w:p>
+      <w:pPr>
+        <w:pStyle w:val="ListBullet"/>
+      </w:pPr>
+      <w:proofErr w:type="spellStart"/>
+      <w:r>
+        <w:rPr>
+          <w:b/>
+          <w:bCs/>
+        </w:rPr>
+        <w:t>EnhancedUsxValidator</w:t>
+      </w:r>
+      <w:proofErr w:type="spellEnd"/>
+      <w:r>
+        <w:rPr>
+          <w:b/>
+          <w:bCs/>
+        </w:rPr>
+        <w:t>:</w:t>
+      </w:r>
+      <w:r>
+        <w:t xml:space="preserve"> Applies various types of validation to the enhanced USX.  In particular, this attempts to give some measure of confidence that things have not been screwed up in the course of processing</w:t>
+      </w:r>
+      <w:r>
+        <w:t xml:space="preserve"> – </w:t>
+      </w:r>
+      <w:proofErr w:type="gramStart"/>
+      <w:r>
+        <w:t>ie</w:t>
+      </w:r>
+      <w:proofErr w:type="gramEnd"/>
+      <w:r>
+        <w:t xml:space="preserve"> that verses still contain the right content.</w:t>
+      </w:r>
+    </w:p>
+    <w:p>
+      <w:pPr>
+        <w:pStyle w:val="ListBullet"/>
+      </w:pPr>
+      <w:r>
+        <w:rPr>
+          <w:b/>
+          <w:bCs/>
+        </w:rPr>
+        <w:t>Main:</w:t>
+      </w:r>
+      <w:r>
+        <w:t xml:space="preserve"> The main program.</w:t>
+      </w:r>
+    </w:p>
+    <w:p>
+      <w:pPr>
+        <w:pStyle w:val="ListBullet"/>
+      </w:pPr>
+      <w:proofErr w:type="spellStart"/>
+      <w:r>
+        <w:rPr>
+          <w:b/>
+          <w:bCs/>
+        </w:rPr>
+        <w:t>ReversificationData</w:t>
+      </w:r>
+      <w:proofErr w:type="spellEnd"/>
+      <w:r>
+        <w:rPr>
+          <w:b/>
+          <w:bCs/>
+        </w:rPr>
+        <w:t>:</w:t>
+      </w:r>
+      <w:r>
+        <w:t xml:space="preserve"> Reads and stores reversification data.  Note that this is used even on non-reversification runs, because the reversification data includes </w:t>
+      </w:r>
+      <w:r>
+        <w:t xml:space="preserve">some </w:t>
+      </w:r>
+      <w:r>
+        <w:t>information needed regardless of whether reversification is actually applied.</w:t>
+      </w:r>
+    </w:p>
+    <w:p>
+      <w:pPr>
+        <w:pStyle w:val="ListBullet"/>
+      </w:pPr>
+      <w:proofErr w:type="spellStart"/>
+      <w:r>
+        <w:rPr>
+          <w:b/>
+          <w:bCs/>
+        </w:rPr>
+        <w:t>ReversificationRuleEvaluator</w:t>
+      </w:r>
+      <w:proofErr w:type="spellEnd"/>
+      <w:r>
+        <w:rPr>
+          <w:b/>
+          <w:bCs/>
+        </w:rPr>
+        <w:t>:</w:t>
+      </w:r>
+      <w:r>
+        <w:t xml:space="preserve"> Evaluates the rules which determine which reversification data applies to a particular text.</w:t>
+      </w:r>
+    </w:p>
+    <w:p>
+      <w:pPr>
+        <w:pStyle w:val="ListBullet"/>
+      </w:pPr>
+      <w:proofErr w:type="spellStart"/>
+      <w:r>
+        <w:rPr>
+          <w:b/>
+          <w:bCs/>
+        </w:rPr>
+        <w:t>TextConverterController</w:t>
+      </w:r>
+      <w:proofErr w:type="spellEnd"/>
+      <w:r>
+        <w:t>: The overall controller for the conversion process.</w:t>
+      </w:r>
+    </w:p>
+    <w:p>
+      <w:pPr>
+        <w:pStyle w:val="ListBullet"/>
+      </w:pPr>
+      <w:proofErr w:type="spellStart"/>
+      <w:r>
+        <w:rPr>
+          <w:b/>
+          <w:bCs/>
+        </w:rPr>
+        <w:t>TextConverterProcessorBase</w:t>
+      </w:r>
+      <w:proofErr w:type="spellEnd"/>
+      <w:r>
+        <w:t>: A base class from which individual processing steps inherit.</w:t>
+      </w:r>
+    </w:p>
+    <w:p>
+      <w:pPr>
+        <w:pStyle w:val="ListBullet"/>
+      </w:pPr>
+      <w:proofErr w:type="spellStart"/>
+      <w:r>
+        <w:rPr>
+          <w:b/>
+          <w:bCs/>
+        </w:rPr>
+        <w:t>TextConverterProcessorEnhancedUsxToOsis</w:t>
+      </w:r>
+      <w:proofErr w:type="spellEnd"/>
+      <w:r>
+        <w:t>: Converts enhanced USX to OSIS.</w:t>
+      </w:r>
+    </w:p>
+    <w:p>
+      <w:pPr>
+        <w:pStyle w:val="ListBullet"/>
+      </w:pPr>
+      <w:proofErr w:type="spellStart"/>
+      <w:r>
+        <w:rPr>
+          <w:b/>
+          <w:bCs/>
+        </w:rPr>
+        <w:lastRenderedPageBreak/>
+        <w:t>TextConverterProcessorEvaluateVersificationSchemes</w:t>
+      </w:r>
+      <w:proofErr w:type="spellEnd"/>
+      <w:r>
+        <w:t xml:space="preserve">: Useful mainly when not </w:t>
+      </w:r>
+      <w:proofErr w:type="spellStart"/>
+      <w:r>
+        <w:t>reversifying</w:t>
+      </w:r>
+      <w:proofErr w:type="spellEnd"/>
+      <w:r>
+        <w:t>.  Evaluates the versification structure inherent in the raw USX against the various schemes supported by osis2mod, and recommends the one to use.</w:t>
+      </w:r>
+    </w:p>
+    <w:p>
+      <w:pPr>
+        <w:pStyle w:val="ListBullet"/>
+      </w:pPr>
+      <w:proofErr w:type="spellStart"/>
+      <w:r>
+        <w:rPr>
+          <w:b/>
+          <w:bCs/>
+        </w:rPr>
+        <w:t>TextConverterProcessorOsisToSword</w:t>
+      </w:r>
+      <w:proofErr w:type="spellEnd"/>
+      <w:r>
+        <w:t>: Creates a Sword module from OSIS,</w:t>
+      </w:r>
+    </w:p>
+    <w:p>
+      <w:pPr>
+        <w:pStyle w:val="ListBullet"/>
+      </w:pPr>
+      <w:proofErr w:type="spellStart"/>
+      <w:r>
+        <w:rPr>
+          <w:b/>
+          <w:bCs/>
+        </w:rPr>
+        <w:t>TextConverterProcessorReversification</w:t>
+      </w:r>
+      <w:proofErr w:type="spellEnd"/>
+      <w:r>
+        <w:t>: Controls reversification.</w:t>
+      </w:r>
+    </w:p>
+    <w:p>
+      <w:pPr>
+        <w:pStyle w:val="ListBullet"/>
+      </w:pPr>
+      <w:r>
+        <w:rPr>
+          <w:b/>
+          <w:bCs/>
+        </w:rPr>
+        <w:t>TextConverterProcessorUsxToEnhancedUsx1</w:t>
+      </w:r>
+      <w:r>
+        <w:t>: Handles aspects of the creation of enhanced USX which have to have been addressed before reversification, assuming reversification is applied.</w:t>
+      </w:r>
+    </w:p>
+    <w:p>
+      <w:pPr>
+        <w:pStyle w:val="ListBullet"/>
+      </w:pPr>
+      <w:r>
+        <w:rPr>
+          <w:b/>
+          <w:bCs/>
+        </w:rPr>
+        <w:t>TextConverterProcessorUsxToEnhancedUsx2</w:t>
+      </w:r>
+      <w:r>
+        <w:t>: Handles aspects of the creation of enhanced USX which have to have been addressed after reversification, assuming reversification is applied.</w:t>
+      </w:r>
+      <w:r>
+        <w:t xml:space="preserve">  The overall sequence is therefore </w:t>
+      </w:r>
+      <w:r>
+        <w:t>TextConverterProcessorUsxToEnhancedUsx1</w:t>
+      </w:r>
+      <w:r>
+        <w:t xml:space="preserve"> (always), followed by </w:t>
+      </w:r>
+      <w:proofErr w:type="spellStart"/>
+      <w:r>
+        <w:t>TextConverterProcessorReversification</w:t>
+      </w:r>
+      <w:proofErr w:type="spellEnd"/>
+      <w:r>
+        <w:t xml:space="preserve"> (sometimes), followed by </w:t>
+      </w:r>
+      <w:r>
+        <w:t>TextConverterProcessorUsxToEnhancedUsx2</w:t>
+      </w:r>
+      <w:r>
+        <w:t xml:space="preserve"> (sometimes).</w:t>
+      </w:r>
+    </w:p>
+    <w:p>
+      <w:pPr>
+        <w:pStyle w:val="ListBullet"/>
+      </w:pPr>
+      <w:proofErr w:type="spellStart"/>
+      <w:r>
+        <w:rPr>
+          <w:b/>
+          <w:bCs/>
+        </w:rPr>
+        <w:t>TextConverterProcessorVLToRawUsx</w:t>
+      </w:r>
+      <w:proofErr w:type="spellEnd"/>
+      <w:r>
+        <w:t>: Converts Verse-per-Line (VL) format to USX.  This is not integrated properly into the processing chain because it appears there is no common understanding of what constitutes VL, and therefore this is likely to need changing on an ad</w:t>
+      </w:r>
+      <w:r>
+        <w:t xml:space="preserve"> </w:t>
+      </w:r>
+      <w:r>
+        <w:t>hoc basis.</w:t>
+      </w:r>
+    </w:p>
+    <w:p>
+      <w:pPr>
+        <w:pStyle w:val="ListBullet"/>
+      </w:pPr>
+      <w:proofErr w:type="spellStart"/>
+      <w:r>
+        <w:rPr>
+          <w:b/>
+          <w:bCs/>
+        </w:rPr>
+        <w:t>TextConverterVersificationHealthCheck</w:t>
+      </w:r>
+      <w:proofErr w:type="spellEnd"/>
+      <w:r>
+        <w:t>: Checks that the chapter/verse structure is valid (</w:t>
+      </w:r>
+      <w:proofErr w:type="gramStart"/>
+      <w:r>
+        <w:t>eg</w:t>
+      </w:r>
+      <w:proofErr w:type="gramEnd"/>
+      <w:r>
+        <w:t xml:space="preserve"> that verses always appear within chapters).</w:t>
+      </w:r>
+    </w:p>
+    <w:p>
+      <w:pPr>
+        <w:pStyle w:val="Heading2"/>
+        <w:ind w:left="578" w:hanging="578"/>
+      </w:pPr>
+      <w:bookmarkStart w:id="55" w:name="_Toc146359041"/>
+      <w:proofErr w:type="spellStart"/>
+      <w:proofErr w:type="gramStart"/>
+      <w:r>
+        <w:t>org.stepbible</w:t>
+      </w:r>
+      <w:proofErr w:type="gramEnd"/>
+      <w:r>
+        <w:t>.textconverter.support</w:t>
+      </w:r>
+      <w:bookmarkEnd w:id="55"/>
+      <w:proofErr w:type="spellEnd"/>
+    </w:p>
+    <w:p>
+      <w:r>
+        <w:t>Each of the elements below is a package, each containing various source files.  I summarise only the packages here, not their contents.</w:t>
+      </w:r>
+    </w:p>
+    <w:p>
+      <w:pPr>
+        <w:pStyle w:val="ListBullet"/>
+        <w:rPr>
+          <w:b/>
+          <w:bCs/>
+        </w:rPr>
+      </w:pPr>
+      <w:proofErr w:type="spellStart"/>
+      <w:r>
+        <w:rPr>
+          <w:b/>
+          <w:bCs/>
+        </w:rPr>
+        <w:t>bibledetails</w:t>
+      </w:r>
+      <w:proofErr w:type="spellEnd"/>
+      <w:r>
+        <w:t>: Holds details of the various Bibles – which books and chapters they contain, for instance.</w:t>
+      </w:r>
+    </w:p>
+    <w:p>
+      <w:pPr>
+        <w:pStyle w:val="ListBullet"/>
+        <w:rPr>
+          <w:b/>
+          <w:bCs/>
+        </w:rPr>
+      </w:pPr>
+      <w:proofErr w:type="spellStart"/>
+      <w:r>
+        <w:rPr>
+          <w:b/>
+          <w:bCs/>
+        </w:rPr>
+        <w:t>commandlineprocessor</w:t>
+      </w:r>
+      <w:proofErr w:type="spellEnd"/>
+      <w:r>
+        <w:t>: What it says on the tin.</w:t>
+      </w:r>
+    </w:p>
+    <w:p>
+      <w:pPr>
+        <w:pStyle w:val="ListBullet"/>
+        <w:rPr>
+          <w:b/>
+          <w:bCs/>
+        </w:rPr>
+      </w:pPr>
+      <w:proofErr w:type="spellStart"/>
+      <w:r>
+        <w:rPr>
+          <w:b/>
+          <w:bCs/>
+        </w:rPr>
+        <w:t>configdata</w:t>
+      </w:r>
+      <w:proofErr w:type="spellEnd"/>
+      <w:r>
+        <w:t xml:space="preserve">: </w:t>
+      </w:r>
+      <w:r>
+        <w:t>Anything obtained from config files; details of standard file names and locations; etc</w:t>
+      </w:r>
+      <w:r>
+        <w:t>.</w:t>
+      </w:r>
+    </w:p>
+    <w:p>
+      <w:pPr>
+        <w:pStyle w:val="ListBullet"/>
+        <w:rPr>
+          <w:b/>
+          <w:bCs/>
+        </w:rPr>
+      </w:pPr>
+      <w:r>
+        <w:rPr>
+          <w:b/>
+          <w:bCs/>
+        </w:rPr>
+        <w:t>d</w:t>
+      </w:r>
+      <w:r>
+        <w:rPr>
+          <w:b/>
+          <w:bCs/>
+        </w:rPr>
+        <w:t>ebug</w:t>
+      </w:r>
+      <w:r>
+        <w:t>: Debug and logging.</w:t>
+      </w:r>
+    </w:p>
+    <w:p>
+      <w:pPr>
+        <w:pStyle w:val="ListBullet"/>
+        <w:rPr>
+          <w:b/>
+          <w:bCs/>
+        </w:rPr>
+      </w:pPr>
+      <w:r>
+        <w:rPr>
+          <w:b/>
+          <w:bCs/>
+        </w:rPr>
+        <w:t>iso</w:t>
+      </w:r>
+      <w:r>
+        <w:rPr>
+          <w:b/>
+          <w:bCs/>
+        </w:rPr>
+        <w:t>:</w:t>
+      </w:r>
+      <w:r>
+        <w:t xml:space="preserve"> </w:t>
+      </w:r>
+      <w:r>
+        <w:t>Language codes, locales, etc</w:t>
+      </w:r>
+      <w:r>
+        <w:t>.</w:t>
+      </w:r>
+    </w:p>
+    <w:p>
+      <w:pPr>
+        <w:pStyle w:val="ListBullet"/>
+        <w:rPr>
+          <w:b/>
+          <w:bCs/>
+        </w:rPr>
+      </w:pPr>
+      <w:r>
+        <w:rPr>
+          <w:b/>
+          <w:bCs/>
+        </w:rPr>
+        <w:t>miscellaneous</w:t>
+      </w:r>
+      <w:r>
+        <w:t xml:space="preserve">: </w:t>
+      </w:r>
+      <w:r>
+        <w:t>Dom-related code; locale-handling; string- and file- handling; etc, etc</w:t>
+      </w:r>
+      <w:r>
+        <w:t>.</w:t>
+      </w:r>
+    </w:p>
+    <w:p>
+      <w:pPr>
+        <w:pStyle w:val="ListBullet"/>
+      </w:pPr>
+      <w:r>
+        <w:rPr>
+          <w:b/>
+          <w:bCs/>
+        </w:rPr>
+        <w:t xml:space="preserve">ref: </w:t>
+      </w:r>
+      <w:r>
+        <w:t>Scripture reference handling.</w:t>
+      </w:r>
+    </w:p>
+    <w:p>
+      <w:pPr>
+        <w:pStyle w:val="ListBullet"/>
+        <w:rPr>
+          <w:b/>
+          <w:bCs/>
+        </w:rPr>
+      </w:pPr>
+      <w:r>
+        <w:rPr>
+          <w:b/>
+          <w:bCs/>
+        </w:rPr>
+        <w:t>shared</w:t>
+      </w:r>
+      <w:r>
+        <w:t>:</w:t>
+      </w:r>
+      <w:r>
+        <w:t xml:space="preserve"> Any data which needs to be shared and which has no other natural home</w:t>
+      </w:r>
+      <w:r>
+        <w:t>.</w:t>
+      </w:r>
+    </w:p>
+    <w:p>
+      <w:pPr>
+        <w:pStyle w:val="ListBullet"/>
+        <w:rPr>
+          <w:b/>
+          <w:bCs/>
+        </w:rPr>
+      </w:pPr>
+      <w:r>
+        <w:rPr>
+          <w:b/>
+          <w:bCs/>
+        </w:rPr>
+        <w:t>r</w:t>
+      </w:r>
+      <w:r>
+        <w:rPr>
+          <w:b/>
+          <w:bCs/>
+        </w:rPr>
+        <w:t>eferences</w:t>
+      </w:r>
+      <w:r>
+        <w:t>: Everything to do with parsing, storing and outputting scripture references.</w:t>
+      </w:r>
+    </w:p>
+    <w:p>
+      <w:pPr>
+        <w:pStyle w:val="ListBullet"/>
+        <w:rPr>
+          <w:b/>
+          <w:bCs/>
+        </w:rPr>
+      </w:pPr>
+      <w:proofErr w:type="spellStart"/>
+      <w:r>
+        <w:rPr>
+          <w:b/>
+          <w:bCs/>
+        </w:rPr>
+        <w:t>stepexception</w:t>
+      </w:r>
+      <w:proofErr w:type="spellEnd"/>
+      <w:r>
+        <w:t xml:space="preserve">: </w:t>
+      </w:r>
+      <w:r>
+        <w:t>STEP-specific exceptions</w:t>
+      </w:r>
+      <w:r>
+        <w:t>.</w:t>
+      </w:r>
+    </w:p>
+    <w:p>
+      <w:pPr>
+        <w:pStyle w:val="ListBullet"/>
+        <w:rPr>
+          <w:b/>
+          <w:bCs/>
+        </w:rPr>
+      </w:pPr>
+      <w:proofErr w:type="spellStart"/>
+      <w:r>
+        <w:rPr>
+          <w:b/>
+          <w:bCs/>
+        </w:rPr>
+        <w:t>usx</w:t>
+      </w:r>
+      <w:proofErr w:type="spellEnd"/>
+      <w:r>
+        <w:t xml:space="preserve">: </w:t>
+      </w:r>
+      <w:r>
+        <w:t>Information about USX tags – which contain canonical text, etc</w:t>
+      </w:r>
+      <w:r>
+        <w:t>.</w:t>
+      </w:r>
+    </w:p>
+    <w:p>
+      <w:pPr>
+        <w:pStyle w:val="Heading1"/>
+      </w:pPr>
+      <w:bookmarkStart w:id="56" w:name="_Toc146359042"/>
+      <w:r>
+        <w:lastRenderedPageBreak/>
+        <w:t>Standard configuration files</w:t>
+      </w:r>
+      <w:bookmarkEnd w:id="56"/>
+    </w:p>
+    <w:p>
+      <w:pPr>
+        <w:pStyle w:val="ListBullet"/>
+        <w:numPr>
+          <w:ilvl w:val="0"/>
+          <w:numId w:val="0"/>
+        </w:numPr>
+      </w:pPr>
+      <w:r>
         <w:t xml:space="preserve">The configuration files are very extensive.  They are fully documented in the Resources section of the converter JAR file.  See </w:t>
       </w:r>
       <w:r>
@@ -13350,12 +14335,12 @@
       <w:pPr>
         <w:pStyle w:val="Heading1"/>
       </w:pPr>
-      <w:bookmarkStart w:id="53" w:name="_Toc144024259"/>
+      <w:bookmarkStart w:id="57" w:name="_Toc146359043"/>
       <w:r>
         <w:lastRenderedPageBreak/>
         <w:t>Conversion policy</w:t>
       </w:r>
-      <w:bookmarkEnd w:id="53"/>
+      <w:bookmarkEnd w:id="57"/>
     </w:p>
     <w:p>
       <w:pPr>
@@ -14016,11 +15001,11 @@
       </w:pPr>
     </w:p>
     <w:p>
-      <w:bookmarkStart w:id="54" w:name="Yellow"/>
-      <w:bookmarkStart w:id="55" w:name="Green"/>
-      <w:bookmarkEnd w:id="41"/>
-      <w:bookmarkEnd w:id="54"/>
-      <w:bookmarkEnd w:id="55"/>
+      <w:bookmarkStart w:id="58" w:name="Yellow"/>
+      <w:bookmarkStart w:id="59" w:name="Green"/>
+      <w:bookmarkEnd w:id="40"/>
+      <w:bookmarkEnd w:id="58"/>
+      <w:bookmarkEnd w:id="59"/>
     </w:p>
     <w:p>
       <w:pPr>
@@ -14031,8 +15016,8 @@
       </w:r>
     </w:p>
     <w:sectPr>
-      <w:headerReference w:type="default" r:id="rId12"/>
-      <w:footerReference w:type="default" r:id="rId13"/>
+      <w:headerReference w:type="default" r:id="rId14"/>
+      <w:footerReference w:type="default" r:id="rId15"/>
       <w:pgSz w:w="11907" w:h="16840" w:code="9"/>
       <w:pgMar w:top="437" w:right="1440" w:bottom="1440" w:left="1440" w:header="720" w:footer="720" w:gutter="0"/>
       <w:cols w:space="720"/>
@@ -16924,7 +17909,7 @@
   <w:style w:type="paragraph" w:default="1" w:styleId="Normal">
     <w:name w:val="Normal"/>
     <w:qFormat/>
-    <w:rsid w:val="0094338D"/>
+    <w:rsid w:val="00155BD2"/>
     <w:pPr>
       <w:spacing w:after="120" w:line="280" w:lineRule="atLeast"/>
     </w:pPr>

</xml_diff>

<commit_message>
Yet more miscellaneous changes.
</commit_message>
<xml_diff>
--- a/Support/converterUserGuide.docx
+++ b/Support/converterUserGuide.docx
@@ -324,7 +324,7 @@
                                     </pic:cNvPicPr>
                                   </pic:nvPicPr>
                                   <pic:blipFill>
-                                    <a:blip r:embed="rId8">
+                                    <a:blip r:embed="rId9">
                                       <a:extLst>
                                         <a:ext uri="{28A0092B-C50C-407E-A947-70E740481C1C}">
                                           <a14:useLocalDpi xmlns:a14="http://schemas.microsoft.com/office/drawing/2010/main" val="0"/>
@@ -656,7 +656,7 @@
             </w:rPr>
             <w:fldChar w:fldCharType="separate"/>
           </w:r>
-          <w:hyperlink w:anchor="_Toc151403430" w:history="1">
+          <w:hyperlink w:anchor="_Toc151623783" w:history="1">
             <w:r>
               <w:rPr>
                 <w:rStyle w:val="Hyperlink"/>
@@ -697,7 +697,7 @@
               <w:rPr>
                 <w:webHidden/>
               </w:rPr>
-              <w:instrText xml:space="preserve"> PAGEREF _Toc151403430 \h </w:instrText>
+              <w:instrText xml:space="preserve"> PAGEREF _Toc151623783 \h </w:instrText>
             </w:r>
             <w:r>
               <w:rPr>
@@ -737,7 +737,7 @@
               <w14:ligatures w14:val="standardContextual"/>
             </w:rPr>
           </w:pPr>
-          <w:hyperlink w:anchor="_Toc151403431" w:history="1">
+          <w:hyperlink w:anchor="_Toc151623784" w:history="1">
             <w:r>
               <w:rPr>
                 <w:rStyle w:val="Hyperlink"/>
@@ -778,7 +778,7 @@
               <w:rPr>
                 <w:webHidden/>
               </w:rPr>
-              <w:instrText xml:space="preserve"> PAGEREF _Toc151403431 \h </w:instrText>
+              <w:instrText xml:space="preserve"> PAGEREF _Toc151623784 \h </w:instrText>
             </w:r>
             <w:r>
               <w:rPr>
@@ -818,7 +818,7 @@
               <w14:ligatures w14:val="standardContextual"/>
             </w:rPr>
           </w:pPr>
-          <w:hyperlink w:anchor="_Toc151403432" w:history="1">
+          <w:hyperlink w:anchor="_Toc151623785" w:history="1">
             <w:r>
               <w:rPr>
                 <w:rStyle w:val="Hyperlink"/>
@@ -859,7 +859,7 @@
               <w:rPr>
                 <w:webHidden/>
               </w:rPr>
-              <w:instrText xml:space="preserve"> PAGEREF _Toc151403432 \h </w:instrText>
+              <w:instrText xml:space="preserve"> PAGEREF _Toc151623785 \h </w:instrText>
             </w:r>
             <w:r>
               <w:rPr>
@@ -899,7 +899,7 @@
               <w14:ligatures w14:val="standardContextual"/>
             </w:rPr>
           </w:pPr>
-          <w:hyperlink w:anchor="_Toc151403433" w:history="1">
+          <w:hyperlink w:anchor="_Toc151623786" w:history="1">
             <w:r>
               <w:rPr>
                 <w:rStyle w:val="Hyperlink"/>
@@ -940,7 +940,7 @@
               <w:rPr>
                 <w:webHidden/>
               </w:rPr>
-              <w:instrText xml:space="preserve"> PAGEREF _Toc151403433 \h </w:instrText>
+              <w:instrText xml:space="preserve"> PAGEREF _Toc151623786 \h </w:instrText>
             </w:r>
             <w:r>
               <w:rPr>
@@ -980,7 +980,7 @@
               <w14:ligatures w14:val="standardContextual"/>
             </w:rPr>
           </w:pPr>
-          <w:hyperlink w:anchor="_Toc151403434" w:history="1">
+          <w:hyperlink w:anchor="_Toc151623787" w:history="1">
             <w:r>
               <w:rPr>
                 <w:rStyle w:val="Hyperlink"/>
@@ -1021,7 +1021,7 @@
               <w:rPr>
                 <w:webHidden/>
               </w:rPr>
-              <w:instrText xml:space="preserve"> PAGEREF _Toc151403434 \h </w:instrText>
+              <w:instrText xml:space="preserve"> PAGEREF _Toc151623787 \h </w:instrText>
             </w:r>
             <w:r>
               <w:rPr>
@@ -1060,7 +1060,7 @@
               <w14:ligatures w14:val="standardContextual"/>
             </w:rPr>
           </w:pPr>
-          <w:hyperlink w:anchor="_Toc151403435" w:history="1">
+          <w:hyperlink w:anchor="_Toc151623788" w:history="1">
             <w:r>
               <w:rPr>
                 <w:rStyle w:val="Hyperlink"/>
@@ -1100,7 +1100,7 @@
               <w:rPr>
                 <w:webHidden/>
               </w:rPr>
-              <w:instrText xml:space="preserve"> PAGEREF _Toc151403435 \h </w:instrText>
+              <w:instrText xml:space="preserve"> PAGEREF _Toc151623788 \h </w:instrText>
             </w:r>
             <w:r>
               <w:rPr>
@@ -1139,7 +1139,7 @@
               <w14:ligatures w14:val="standardContextual"/>
             </w:rPr>
           </w:pPr>
-          <w:hyperlink w:anchor="_Toc151403436" w:history="1">
+          <w:hyperlink w:anchor="_Toc151623789" w:history="1">
             <w:r>
               <w:rPr>
                 <w:rStyle w:val="Hyperlink"/>
@@ -1179,7 +1179,7 @@
               <w:rPr>
                 <w:webHidden/>
               </w:rPr>
-              <w:instrText xml:space="preserve"> PAGEREF _Toc151403436 \h </w:instrText>
+              <w:instrText xml:space="preserve"> PAGEREF _Toc151623789 \h </w:instrText>
             </w:r>
             <w:r>
               <w:rPr>
@@ -1219,7 +1219,7 @@
               <w14:ligatures w14:val="standardContextual"/>
             </w:rPr>
           </w:pPr>
-          <w:hyperlink w:anchor="_Toc151403437" w:history="1">
+          <w:hyperlink w:anchor="_Toc151623790" w:history="1">
             <w:r>
               <w:rPr>
                 <w:rStyle w:val="Hyperlink"/>
@@ -1260,7 +1260,7 @@
               <w:rPr>
                 <w:webHidden/>
               </w:rPr>
-              <w:instrText xml:space="preserve"> PAGEREF _Toc151403437 \h </w:instrText>
+              <w:instrText xml:space="preserve"> PAGEREF _Toc151623790 \h </w:instrText>
             </w:r>
             <w:r>
               <w:rPr>
@@ -1299,7 +1299,7 @@
               <w14:ligatures w14:val="standardContextual"/>
             </w:rPr>
           </w:pPr>
-          <w:hyperlink w:anchor="_Toc151403438" w:history="1">
+          <w:hyperlink w:anchor="_Toc151623791" w:history="1">
             <w:r>
               <w:rPr>
                 <w:rStyle w:val="Hyperlink"/>
@@ -1339,7 +1339,7 @@
               <w:rPr>
                 <w:webHidden/>
               </w:rPr>
-              <w:instrText xml:space="preserve"> PAGEREF _Toc151403438 \h </w:instrText>
+              <w:instrText xml:space="preserve"> PAGEREF _Toc151623791 \h </w:instrText>
             </w:r>
             <w:r>
               <w:rPr>
@@ -1378,7 +1378,7 @@
               <w14:ligatures w14:val="standardContextual"/>
             </w:rPr>
           </w:pPr>
-          <w:hyperlink w:anchor="_Toc151403439" w:history="1">
+          <w:hyperlink w:anchor="_Toc151623792" w:history="1">
             <w:r>
               <w:rPr>
                 <w:rStyle w:val="Hyperlink"/>
@@ -1418,7 +1418,7 @@
               <w:rPr>
                 <w:webHidden/>
               </w:rPr>
-              <w:instrText xml:space="preserve"> PAGEREF _Toc151403439 \h </w:instrText>
+              <w:instrText xml:space="preserve"> PAGEREF _Toc151623792 \h </w:instrText>
             </w:r>
             <w:r>
               <w:rPr>
@@ -1457,7 +1457,7 @@
               <w14:ligatures w14:val="standardContextual"/>
             </w:rPr>
           </w:pPr>
-          <w:hyperlink w:anchor="_Toc151403440" w:history="1">
+          <w:hyperlink w:anchor="_Toc151623793" w:history="1">
             <w:r>
               <w:rPr>
                 <w:rStyle w:val="Hyperlink"/>
@@ -1497,7 +1497,7 @@
               <w:rPr>
                 <w:webHidden/>
               </w:rPr>
-              <w:instrText xml:space="preserve"> PAGEREF _Toc151403440 \h </w:instrText>
+              <w:instrText xml:space="preserve"> PAGEREF _Toc151623793 \h </w:instrText>
             </w:r>
             <w:r>
               <w:rPr>
@@ -1536,7 +1536,7 @@
               <w14:ligatures w14:val="standardContextual"/>
             </w:rPr>
           </w:pPr>
-          <w:hyperlink w:anchor="_Toc151403441" w:history="1">
+          <w:hyperlink w:anchor="_Toc151623794" w:history="1">
             <w:r>
               <w:rPr>
                 <w:rStyle w:val="Hyperlink"/>
@@ -1576,7 +1576,7 @@
               <w:rPr>
                 <w:webHidden/>
               </w:rPr>
-              <w:instrText xml:space="preserve"> PAGEREF _Toc151403441 \h </w:instrText>
+              <w:instrText xml:space="preserve"> PAGEREF _Toc151623794 \h </w:instrText>
             </w:r>
             <w:r>
               <w:rPr>
@@ -1616,7 +1616,7 @@
               <w14:ligatures w14:val="standardContextual"/>
             </w:rPr>
           </w:pPr>
-          <w:hyperlink w:anchor="_Toc151403442" w:history="1">
+          <w:hyperlink w:anchor="_Toc151623795" w:history="1">
             <w:r>
               <w:rPr>
                 <w:rStyle w:val="Hyperlink"/>
@@ -1657,7 +1657,7 @@
               <w:rPr>
                 <w:webHidden/>
               </w:rPr>
-              <w:instrText xml:space="preserve"> PAGEREF _Toc151403442 \h </w:instrText>
+              <w:instrText xml:space="preserve"> PAGEREF _Toc151623795 \h </w:instrText>
             </w:r>
             <w:r>
               <w:rPr>
@@ -1696,7 +1696,7 @@
               <w14:ligatures w14:val="standardContextual"/>
             </w:rPr>
           </w:pPr>
-          <w:hyperlink w:anchor="_Toc151403443" w:history="1">
+          <w:hyperlink w:anchor="_Toc151623796" w:history="1">
             <w:r>
               <w:rPr>
                 <w:rStyle w:val="Hyperlink"/>
@@ -1736,7 +1736,7 @@
               <w:rPr>
                 <w:webHidden/>
               </w:rPr>
-              <w:instrText xml:space="preserve"> PAGEREF _Toc151403443 \h </w:instrText>
+              <w:instrText xml:space="preserve"> PAGEREF _Toc151623796 \h </w:instrText>
             </w:r>
             <w:r>
               <w:rPr>
@@ -1775,7 +1775,7 @@
               <w14:ligatures w14:val="standardContextual"/>
             </w:rPr>
           </w:pPr>
-          <w:hyperlink w:anchor="_Toc151403444" w:history="1">
+          <w:hyperlink w:anchor="_Toc151623797" w:history="1">
             <w:r>
               <w:rPr>
                 <w:rStyle w:val="Hyperlink"/>
@@ -1815,7 +1815,7 @@
               <w:rPr>
                 <w:webHidden/>
               </w:rPr>
-              <w:instrText xml:space="preserve"> PAGEREF _Toc151403444 \h </w:instrText>
+              <w:instrText xml:space="preserve"> PAGEREF _Toc151623797 \h </w:instrText>
             </w:r>
             <w:r>
               <w:rPr>
@@ -1854,7 +1854,7 @@
               <w14:ligatures w14:val="standardContextual"/>
             </w:rPr>
           </w:pPr>
-          <w:hyperlink w:anchor="_Toc151403445" w:history="1">
+          <w:hyperlink w:anchor="_Toc151623798" w:history="1">
             <w:r>
               <w:rPr>
                 <w:rStyle w:val="Hyperlink"/>
@@ -1876,7 +1876,7 @@
               <w:rPr>
                 <w:rStyle w:val="Hyperlink"/>
               </w:rPr>
-              <w:t>Creating a callable preprocessor</w:t>
+              <w:t>Building a callable preprocessor</w:t>
             </w:r>
             <w:r>
               <w:rPr>
@@ -1894,7 +1894,7 @@
               <w:rPr>
                 <w:webHidden/>
               </w:rPr>
-              <w:instrText xml:space="preserve"> PAGEREF _Toc151403445 \h </w:instrText>
+              <w:instrText xml:space="preserve"> PAGEREF _Toc151623798 \h </w:instrText>
             </w:r>
             <w:r>
               <w:rPr>
@@ -1912,6 +1912,164 @@
                 <w:webHidden/>
               </w:rPr>
               <w:t>14</w:t>
+            </w:r>
+            <w:r>
+              <w:rPr>
+                <w:webHidden/>
+              </w:rPr>
+              <w:fldChar w:fldCharType="end"/>
+            </w:r>
+          </w:hyperlink>
+        </w:p>
+        <w:p>
+          <w:pPr>
+            <w:pStyle w:val="TOC2"/>
+            <w:rPr>
+              <w:rFonts w:asciiTheme="minorHAnsi" w:eastAsiaTheme="minorEastAsia" w:hAnsiTheme="minorHAnsi" w:cstheme="minorBidi"/>
+              <w:kern w:val="2"/>
+              <w:sz w:val="22"/>
+              <w:szCs w:val="22"/>
+              <w:lang w:eastAsia="en-GB"/>
+              <w14:ligatures w14:val="standardContextual"/>
+            </w:rPr>
+          </w:pPr>
+          <w:hyperlink w:anchor="_Toc151623799" w:history="1">
+            <w:r>
+              <w:rPr>
+                <w:rStyle w:val="Hyperlink"/>
+              </w:rPr>
+              <w:t>7.4</w:t>
+            </w:r>
+            <w:r>
+              <w:rPr>
+                <w:rFonts w:asciiTheme="minorHAnsi" w:eastAsiaTheme="minorEastAsia" w:hAnsiTheme="minorHAnsi" w:cstheme="minorBidi"/>
+                <w:kern w:val="2"/>
+                <w:sz w:val="22"/>
+                <w:szCs w:val="22"/>
+                <w:lang w:eastAsia="en-GB"/>
+                <w14:ligatures w14:val="standardContextual"/>
+              </w:rPr>
+              <w:tab/>
+            </w:r>
+            <w:r>
+              <w:rPr>
+                <w:rStyle w:val="Hyperlink"/>
+              </w:rPr>
+              <w:t>Using XSLT stylesheets for preprocessing</w:t>
+            </w:r>
+            <w:r>
+              <w:rPr>
+                <w:webHidden/>
+              </w:rPr>
+              <w:tab/>
+            </w:r>
+            <w:r>
+              <w:rPr>
+                <w:webHidden/>
+              </w:rPr>
+              <w:fldChar w:fldCharType="begin"/>
+            </w:r>
+            <w:r>
+              <w:rPr>
+                <w:webHidden/>
+              </w:rPr>
+              <w:instrText xml:space="preserve"> PAGEREF _Toc151623799 \h </w:instrText>
+            </w:r>
+            <w:r>
+              <w:rPr>
+                <w:webHidden/>
+              </w:rPr>
+            </w:r>
+            <w:r>
+              <w:rPr>
+                <w:webHidden/>
+              </w:rPr>
+              <w:fldChar w:fldCharType="separate"/>
+            </w:r>
+            <w:r>
+              <w:rPr>
+                <w:webHidden/>
+              </w:rPr>
+              <w:t>14</w:t>
+            </w:r>
+            <w:r>
+              <w:rPr>
+                <w:webHidden/>
+              </w:rPr>
+              <w:fldChar w:fldCharType="end"/>
+            </w:r>
+          </w:hyperlink>
+        </w:p>
+        <w:p>
+          <w:pPr>
+            <w:pStyle w:val="TOC2"/>
+            <w:rPr>
+              <w:rFonts w:asciiTheme="minorHAnsi" w:eastAsiaTheme="minorEastAsia" w:hAnsiTheme="minorHAnsi" w:cstheme="minorBidi"/>
+              <w:kern w:val="2"/>
+              <w:sz w:val="22"/>
+              <w:szCs w:val="22"/>
+              <w:lang w:eastAsia="en-GB"/>
+              <w14:ligatures w14:val="standardContextual"/>
+            </w:rPr>
+          </w:pPr>
+          <w:hyperlink w:anchor="_Toc151623800" w:history="1">
+            <w:r>
+              <w:rPr>
+                <w:rStyle w:val="Hyperlink"/>
+              </w:rPr>
+              <w:t>7.5</w:t>
+            </w:r>
+            <w:r>
+              <w:rPr>
+                <w:rFonts w:asciiTheme="minorHAnsi" w:eastAsiaTheme="minorEastAsia" w:hAnsiTheme="minorHAnsi" w:cstheme="minorBidi"/>
+                <w:kern w:val="2"/>
+                <w:sz w:val="22"/>
+                <w:szCs w:val="22"/>
+                <w:lang w:eastAsia="en-GB"/>
+                <w14:ligatures w14:val="standardContextual"/>
+              </w:rPr>
+              <w:tab/>
+            </w:r>
+            <w:r>
+              <w:rPr>
+                <w:rStyle w:val="Hyperlink"/>
+              </w:rPr>
+              <w:t>Relative merits of the various alternatives</w:t>
+            </w:r>
+            <w:r>
+              <w:rPr>
+                <w:webHidden/>
+              </w:rPr>
+              <w:tab/>
+            </w:r>
+            <w:r>
+              <w:rPr>
+                <w:webHidden/>
+              </w:rPr>
+              <w:fldChar w:fldCharType="begin"/>
+            </w:r>
+            <w:r>
+              <w:rPr>
+                <w:webHidden/>
+              </w:rPr>
+              <w:instrText xml:space="preserve"> PAGEREF _Toc151623800 \h </w:instrText>
+            </w:r>
+            <w:r>
+              <w:rPr>
+                <w:webHidden/>
+              </w:rPr>
+            </w:r>
+            <w:r>
+              <w:rPr>
+                <w:webHidden/>
+              </w:rPr>
+              <w:fldChar w:fldCharType="separate"/>
+            </w:r>
+            <w:r>
+              <w:rPr>
+                <w:webHidden/>
+              </w:rPr>
+              <w:t>15</w:t>
             </w:r>
             <w:r>
               <w:rPr>
@@ -1934,7 +2092,7 @@
               <w14:ligatures w14:val="standardContextual"/>
             </w:rPr>
           </w:pPr>
-          <w:hyperlink w:anchor="_Toc151403446" w:history="1">
+          <w:hyperlink w:anchor="_Toc151623801" w:history="1">
             <w:r>
               <w:rPr>
                 <w:rStyle w:val="Hyperlink"/>
@@ -1975,7 +2133,7 @@
               <w:rPr>
                 <w:webHidden/>
               </w:rPr>
-              <w:instrText xml:space="preserve"> PAGEREF _Toc151403446 \h </w:instrText>
+              <w:instrText xml:space="preserve"> PAGEREF _Toc151623801 \h </w:instrText>
             </w:r>
             <w:r>
               <w:rPr>
@@ -1992,7 +2150,7 @@
               <w:rPr>
                 <w:webHidden/>
               </w:rPr>
-              <w:t>16</w:t>
+              <w:t>17</w:t>
             </w:r>
             <w:r>
               <w:rPr>
@@ -2014,7 +2172,7 @@
               <w14:ligatures w14:val="standardContextual"/>
             </w:rPr>
           </w:pPr>
-          <w:hyperlink w:anchor="_Toc151403447" w:history="1">
+          <w:hyperlink w:anchor="_Toc151623802" w:history="1">
             <w:r>
               <w:rPr>
                 <w:rStyle w:val="Hyperlink"/>
@@ -2054,7 +2212,7 @@
               <w:rPr>
                 <w:webHidden/>
               </w:rPr>
-              <w:instrText xml:space="preserve"> PAGEREF _Toc151403447 \h </w:instrText>
+              <w:instrText xml:space="preserve"> PAGEREF _Toc151623802 \h </w:instrText>
             </w:r>
             <w:r>
               <w:rPr>
@@ -2071,7 +2229,7 @@
               <w:rPr>
                 <w:webHidden/>
               </w:rPr>
-              <w:t>16</w:t>
+              <w:t>17</w:t>
             </w:r>
             <w:r>
               <w:rPr>
@@ -2093,7 +2251,7 @@
               <w14:ligatures w14:val="standardContextual"/>
             </w:rPr>
           </w:pPr>
-          <w:hyperlink w:anchor="_Toc151403448" w:history="1">
+          <w:hyperlink w:anchor="_Toc151623803" w:history="1">
             <w:r>
               <w:rPr>
                 <w:rStyle w:val="Hyperlink"/>
@@ -2133,7 +2291,7 @@
               <w:rPr>
                 <w:webHidden/>
               </w:rPr>
-              <w:instrText xml:space="preserve"> PAGEREF _Toc151403448 \h </w:instrText>
+              <w:instrText xml:space="preserve"> PAGEREF _Toc151623803 \h </w:instrText>
             </w:r>
             <w:r>
               <w:rPr>
@@ -2150,7 +2308,7 @@
               <w:rPr>
                 <w:webHidden/>
               </w:rPr>
-              <w:t>17</w:t>
+              <w:t>18</w:t>
             </w:r>
             <w:r>
               <w:rPr>
@@ -2172,7 +2330,7 @@
               <w14:ligatures w14:val="standardContextual"/>
             </w:rPr>
           </w:pPr>
-          <w:hyperlink w:anchor="_Toc151403449" w:history="1">
+          <w:hyperlink w:anchor="_Toc151623804" w:history="1">
             <w:r>
               <w:rPr>
                 <w:rStyle w:val="Hyperlink"/>
@@ -2212,7 +2370,7 @@
               <w:rPr>
                 <w:webHidden/>
               </w:rPr>
-              <w:instrText xml:space="preserve"> PAGEREF _Toc151403449 \h </w:instrText>
+              <w:instrText xml:space="preserve"> PAGEREF _Toc151623804 \h </w:instrText>
             </w:r>
             <w:r>
               <w:rPr>
@@ -2229,7 +2387,7 @@
               <w:rPr>
                 <w:webHidden/>
               </w:rPr>
-              <w:t>17</w:t>
+              <w:t>18</w:t>
             </w:r>
             <w:r>
               <w:rPr>
@@ -2251,7 +2409,7 @@
               <w14:ligatures w14:val="standardContextual"/>
             </w:rPr>
           </w:pPr>
-          <w:hyperlink w:anchor="_Toc151403450" w:history="1">
+          <w:hyperlink w:anchor="_Toc151623805" w:history="1">
             <w:r>
               <w:rPr>
                 <w:rStyle w:val="Hyperlink"/>
@@ -2291,7 +2449,7 @@
               <w:rPr>
                 <w:webHidden/>
               </w:rPr>
-              <w:instrText xml:space="preserve"> PAGEREF _Toc151403450 \h </w:instrText>
+              <w:instrText xml:space="preserve"> PAGEREF _Toc151623805 \h </w:instrText>
             </w:r>
             <w:r>
               <w:rPr>
@@ -2308,7 +2466,7 @@
               <w:rPr>
                 <w:webHidden/>
               </w:rPr>
-              <w:t>18</w:t>
+              <w:t>19</w:t>
             </w:r>
             <w:r>
               <w:rPr>
@@ -2330,7 +2488,7 @@
               <w14:ligatures w14:val="standardContextual"/>
             </w:rPr>
           </w:pPr>
-          <w:hyperlink w:anchor="_Toc151403451" w:history="1">
+          <w:hyperlink w:anchor="_Toc151623806" w:history="1">
             <w:r>
               <w:rPr>
                 <w:rStyle w:val="Hyperlink"/>
@@ -2370,7 +2528,7 @@
               <w:rPr>
                 <w:webHidden/>
               </w:rPr>
-              <w:instrText xml:space="preserve"> PAGEREF _Toc151403451 \h </w:instrText>
+              <w:instrText xml:space="preserve"> PAGEREF _Toc151623806 \h </w:instrText>
             </w:r>
             <w:r>
               <w:rPr>
@@ -2387,7 +2545,7 @@
               <w:rPr>
                 <w:webHidden/>
               </w:rPr>
-              <w:t>18</w:t>
+              <w:t>20</w:t>
             </w:r>
             <w:r>
               <w:rPr>
@@ -2409,7 +2567,7 @@
               <w14:ligatures w14:val="standardContextual"/>
             </w:rPr>
           </w:pPr>
-          <w:hyperlink w:anchor="_Toc151403452" w:history="1">
+          <w:hyperlink w:anchor="_Toc151623807" w:history="1">
             <w:r>
               <w:rPr>
                 <w:rStyle w:val="Hyperlink"/>
@@ -2449,7 +2607,7 @@
               <w:rPr>
                 <w:webHidden/>
               </w:rPr>
-              <w:instrText xml:space="preserve"> PAGEREF _Toc151403452 \h </w:instrText>
+              <w:instrText xml:space="preserve"> PAGEREF _Toc151623807 \h </w:instrText>
             </w:r>
             <w:r>
               <w:rPr>
@@ -2466,7 +2624,7 @@
               <w:rPr>
                 <w:webHidden/>
               </w:rPr>
-              <w:t>19</w:t>
+              <w:t>20</w:t>
             </w:r>
             <w:r>
               <w:rPr>
@@ -2488,7 +2646,7 @@
               <w14:ligatures w14:val="standardContextual"/>
             </w:rPr>
           </w:pPr>
-          <w:hyperlink w:anchor="_Toc151403453" w:history="1">
+          <w:hyperlink w:anchor="_Toc151623808" w:history="1">
             <w:r>
               <w:rPr>
                 <w:rStyle w:val="Hyperlink"/>
@@ -2528,7 +2686,7 @@
               <w:rPr>
                 <w:webHidden/>
               </w:rPr>
-              <w:instrText xml:space="preserve"> PAGEREF _Toc151403453 \h </w:instrText>
+              <w:instrText xml:space="preserve"> PAGEREF _Toc151623808 \h </w:instrText>
             </w:r>
             <w:r>
               <w:rPr>
@@ -2545,7 +2703,7 @@
               <w:rPr>
                 <w:webHidden/>
               </w:rPr>
-              <w:t>19</w:t>
+              <w:t>20</w:t>
             </w:r>
             <w:r>
               <w:rPr>
@@ -2568,7 +2726,7 @@
               <w14:ligatures w14:val="standardContextual"/>
             </w:rPr>
           </w:pPr>
-          <w:hyperlink w:anchor="_Toc151403454" w:history="1">
+          <w:hyperlink w:anchor="_Toc151623809" w:history="1">
             <w:r>
               <w:rPr>
                 <w:rStyle w:val="Hyperlink"/>
@@ -2609,7 +2767,7 @@
               <w:rPr>
                 <w:webHidden/>
               </w:rPr>
-              <w:instrText xml:space="preserve"> PAGEREF _Toc151403454 \h </w:instrText>
+              <w:instrText xml:space="preserve"> PAGEREF _Toc151623809 \h </w:instrText>
             </w:r>
             <w:r>
               <w:rPr>
@@ -2626,7 +2784,7 @@
               <w:rPr>
                 <w:webHidden/>
               </w:rPr>
-              <w:t>20</w:t>
+              <w:t>21</w:t>
             </w:r>
             <w:r>
               <w:rPr>
@@ -2648,7 +2806,7 @@
               <w14:ligatures w14:val="standardContextual"/>
             </w:rPr>
           </w:pPr>
-          <w:hyperlink w:anchor="_Toc151403455" w:history="1">
+          <w:hyperlink w:anchor="_Toc151623810" w:history="1">
             <w:r>
               <w:rPr>
                 <w:rStyle w:val="Hyperlink"/>
@@ -2688,7 +2846,7 @@
               <w:rPr>
                 <w:webHidden/>
               </w:rPr>
-              <w:instrText xml:space="preserve"> PAGEREF _Toc151403455 \h </w:instrText>
+              <w:instrText xml:space="preserve"> PAGEREF _Toc151623810 \h </w:instrText>
             </w:r>
             <w:r>
               <w:rPr>
@@ -2705,7 +2863,7 @@
               <w:rPr>
                 <w:webHidden/>
               </w:rPr>
-              <w:t>20</w:t>
+              <w:t>21</w:t>
             </w:r>
             <w:r>
               <w:rPr>
@@ -2727,7 +2885,7 @@
               <w14:ligatures w14:val="standardContextual"/>
             </w:rPr>
           </w:pPr>
-          <w:hyperlink w:anchor="_Toc151403456" w:history="1">
+          <w:hyperlink w:anchor="_Toc151623811" w:history="1">
             <w:r>
               <w:rPr>
                 <w:rStyle w:val="Hyperlink"/>
@@ -2767,7 +2925,7 @@
               <w:rPr>
                 <w:webHidden/>
               </w:rPr>
-              <w:instrText xml:space="preserve"> PAGEREF _Toc151403456 \h </w:instrText>
+              <w:instrText xml:space="preserve"> PAGEREF _Toc151623811 \h </w:instrText>
             </w:r>
             <w:r>
               <w:rPr>
@@ -2784,7 +2942,7 @@
               <w:rPr>
                 <w:webHidden/>
               </w:rPr>
-              <w:t>21</w:t>
+              <w:t>22</w:t>
             </w:r>
             <w:r>
               <w:rPr>
@@ -2806,7 +2964,7 @@
               <w14:ligatures w14:val="standardContextual"/>
             </w:rPr>
           </w:pPr>
-          <w:hyperlink w:anchor="_Toc151403457" w:history="1">
+          <w:hyperlink w:anchor="_Toc151623812" w:history="1">
             <w:r>
               <w:rPr>
                 <w:rStyle w:val="Hyperlink"/>
@@ -2846,7 +3004,7 @@
               <w:rPr>
                 <w:webHidden/>
               </w:rPr>
-              <w:instrText xml:space="preserve"> PAGEREF _Toc151403457 \h </w:instrText>
+              <w:instrText xml:space="preserve"> PAGEREF _Toc151623812 \h </w:instrText>
             </w:r>
             <w:r>
               <w:rPr>
@@ -2863,7 +3021,7 @@
               <w:rPr>
                 <w:webHidden/>
               </w:rPr>
-              <w:t>22</w:t>
+              <w:t>23</w:t>
             </w:r>
             <w:r>
               <w:rPr>
@@ -2885,7 +3043,7 @@
               <w14:ligatures w14:val="standardContextual"/>
             </w:rPr>
           </w:pPr>
-          <w:hyperlink w:anchor="_Toc151403458" w:history="1">
+          <w:hyperlink w:anchor="_Toc151623813" w:history="1">
             <w:r>
               <w:rPr>
                 <w:rStyle w:val="Hyperlink"/>
@@ -2925,7 +3083,7 @@
               <w:rPr>
                 <w:webHidden/>
               </w:rPr>
-              <w:instrText xml:space="preserve"> PAGEREF _Toc151403458 \h </w:instrText>
+              <w:instrText xml:space="preserve"> PAGEREF _Toc151623813 \h </w:instrText>
             </w:r>
             <w:r>
               <w:rPr>
@@ -2942,7 +3100,7 @@
               <w:rPr>
                 <w:webHidden/>
               </w:rPr>
-              <w:t>23</w:t>
+              <w:t>24</w:t>
             </w:r>
             <w:r>
               <w:rPr>
@@ -2964,7 +3122,7 @@
               <w14:ligatures w14:val="standardContextual"/>
             </w:rPr>
           </w:pPr>
-          <w:hyperlink w:anchor="_Toc151403459" w:history="1">
+          <w:hyperlink w:anchor="_Toc151623814" w:history="1">
             <w:r>
               <w:rPr>
                 <w:rStyle w:val="Hyperlink"/>
@@ -3004,7 +3162,7 @@
               <w:rPr>
                 <w:webHidden/>
               </w:rPr>
-              <w:instrText xml:space="preserve"> PAGEREF _Toc151403459 \h </w:instrText>
+              <w:instrText xml:space="preserve"> PAGEREF _Toc151623814 \h </w:instrText>
             </w:r>
             <w:r>
               <w:rPr>
@@ -3021,7 +3179,7 @@
               <w:rPr>
                 <w:webHidden/>
               </w:rPr>
-              <w:t>23</w:t>
+              <w:t>24</w:t>
             </w:r>
             <w:r>
               <w:rPr>
@@ -3043,7 +3201,7 @@
               <w14:ligatures w14:val="standardContextual"/>
             </w:rPr>
           </w:pPr>
-          <w:hyperlink w:anchor="_Toc151403460" w:history="1">
+          <w:hyperlink w:anchor="_Toc151623815" w:history="1">
             <w:r>
               <w:rPr>
                 <w:rStyle w:val="Hyperlink"/>
@@ -3083,7 +3241,7 @@
               <w:rPr>
                 <w:webHidden/>
               </w:rPr>
-              <w:instrText xml:space="preserve"> PAGEREF _Toc151403460 \h </w:instrText>
+              <w:instrText xml:space="preserve"> PAGEREF _Toc151623815 \h </w:instrText>
             </w:r>
             <w:r>
               <w:rPr>
@@ -3100,7 +3258,7 @@
               <w:rPr>
                 <w:webHidden/>
               </w:rPr>
-              <w:t>24</w:t>
+              <w:t>25</w:t>
             </w:r>
             <w:r>
               <w:rPr>
@@ -3123,7 +3281,7 @@
               <w14:ligatures w14:val="standardContextual"/>
             </w:rPr>
           </w:pPr>
-          <w:hyperlink w:anchor="_Toc151403461" w:history="1">
+          <w:hyperlink w:anchor="_Toc151623816" w:history="1">
             <w:r>
               <w:rPr>
                 <w:rStyle w:val="Hyperlink"/>
@@ -3164,7 +3322,7 @@
               <w:rPr>
                 <w:webHidden/>
               </w:rPr>
-              <w:instrText xml:space="preserve"> PAGEREF _Toc151403461 \h </w:instrText>
+              <w:instrText xml:space="preserve"> PAGEREF _Toc151623816 \h </w:instrText>
             </w:r>
             <w:r>
               <w:rPr>
@@ -3181,7 +3339,7 @@
               <w:rPr>
                 <w:webHidden/>
               </w:rPr>
-              <w:t>26</w:t>
+              <w:t>27</w:t>
             </w:r>
             <w:r>
               <w:rPr>
@@ -3204,7 +3362,7 @@
               <w14:ligatures w14:val="standardContextual"/>
             </w:rPr>
           </w:pPr>
-          <w:hyperlink w:anchor="_Toc151403462" w:history="1">
+          <w:hyperlink w:anchor="_Toc151623817" w:history="1">
             <w:r>
               <w:rPr>
                 <w:rStyle w:val="Hyperlink"/>
@@ -3245,7 +3403,7 @@
               <w:rPr>
                 <w:webHidden/>
               </w:rPr>
-              <w:instrText xml:space="preserve"> PAGEREF _Toc151403462 \h </w:instrText>
+              <w:instrText xml:space="preserve"> PAGEREF _Toc151623817 \h </w:instrText>
             </w:r>
             <w:r>
               <w:rPr>
@@ -3262,7 +3420,7 @@
               <w:rPr>
                 <w:webHidden/>
               </w:rPr>
-              <w:t>27</w:t>
+              <w:t>28</w:t>
             </w:r>
             <w:r>
               <w:rPr>
@@ -3284,7 +3442,7 @@
               <w14:ligatures w14:val="standardContextual"/>
             </w:rPr>
           </w:pPr>
-          <w:hyperlink w:anchor="_Toc151403463" w:history="1">
+          <w:hyperlink w:anchor="_Toc151623818" w:history="1">
             <w:r>
               <w:rPr>
                 <w:rStyle w:val="Hyperlink"/>
@@ -3324,7 +3482,7 @@
               <w:rPr>
                 <w:webHidden/>
               </w:rPr>
-              <w:instrText xml:space="preserve"> PAGEREF _Toc151403463 \h </w:instrText>
+              <w:instrText xml:space="preserve"> PAGEREF _Toc151623818 \h </w:instrText>
             </w:r>
             <w:r>
               <w:rPr>
@@ -3341,7 +3499,7 @@
               <w:rPr>
                 <w:webHidden/>
               </w:rPr>
-              <w:t>27</w:t>
+              <w:t>28</w:t>
             </w:r>
             <w:r>
               <w:rPr>
@@ -3363,7 +3521,7 @@
               <w14:ligatures w14:val="standardContextual"/>
             </w:rPr>
           </w:pPr>
-          <w:hyperlink w:anchor="_Toc151403464" w:history="1">
+          <w:hyperlink w:anchor="_Toc151623819" w:history="1">
             <w:r>
               <w:rPr>
                 <w:rStyle w:val="Hyperlink"/>
@@ -3403,7 +3561,7 @@
               <w:rPr>
                 <w:webHidden/>
               </w:rPr>
-              <w:instrText xml:space="preserve"> PAGEREF _Toc151403464 \h </w:instrText>
+              <w:instrText xml:space="preserve"> PAGEREF _Toc151623819 \h </w:instrText>
             </w:r>
             <w:r>
               <w:rPr>
@@ -3420,7 +3578,7 @@
               <w:rPr>
                 <w:webHidden/>
               </w:rPr>
-              <w:t>28</w:t>
+              <w:t>29</w:t>
             </w:r>
             <w:r>
               <w:rPr>
@@ -3443,7 +3601,7 @@
               <w14:ligatures w14:val="standardContextual"/>
             </w:rPr>
           </w:pPr>
-          <w:hyperlink w:anchor="_Toc151403465" w:history="1">
+          <w:hyperlink w:anchor="_Toc151623820" w:history="1">
             <w:r>
               <w:rPr>
                 <w:rStyle w:val="Hyperlink"/>
@@ -3484,7 +3642,7 @@
               <w:rPr>
                 <w:webHidden/>
               </w:rPr>
-              <w:instrText xml:space="preserve"> PAGEREF _Toc151403465 \h </w:instrText>
+              <w:instrText xml:space="preserve"> PAGEREF _Toc151623820 \h </w:instrText>
             </w:r>
             <w:r>
               <w:rPr>
@@ -3501,7 +3659,7 @@
               <w:rPr>
                 <w:webHidden/>
               </w:rPr>
-              <w:t>30</w:t>
+              <w:t>31</w:t>
             </w:r>
             <w:r>
               <w:rPr>
@@ -3523,7 +3681,7 @@
               <w14:ligatures w14:val="standardContextual"/>
             </w:rPr>
           </w:pPr>
-          <w:hyperlink w:anchor="_Toc151403466" w:history="1">
+          <w:hyperlink w:anchor="_Toc151623821" w:history="1">
             <w:r>
               <w:rPr>
                 <w:rStyle w:val="Hyperlink"/>
@@ -3563,7 +3721,7 @@
               <w:rPr>
                 <w:webHidden/>
               </w:rPr>
-              <w:instrText xml:space="preserve"> PAGEREF _Toc151403466 \h </w:instrText>
+              <w:instrText xml:space="preserve"> PAGEREF _Toc151623821 \h </w:instrText>
             </w:r>
             <w:r>
               <w:rPr>
@@ -3580,7 +3738,7 @@
               <w:rPr>
                 <w:webHidden/>
               </w:rPr>
-              <w:t>30</w:t>
+              <w:t>31</w:t>
             </w:r>
             <w:r>
               <w:rPr>
@@ -3602,7 +3760,7 @@
               <w14:ligatures w14:val="standardContextual"/>
             </w:rPr>
           </w:pPr>
-          <w:hyperlink w:anchor="_Toc151403467" w:history="1">
+          <w:hyperlink w:anchor="_Toc151623822" w:history="1">
             <w:r>
               <w:rPr>
                 <w:rStyle w:val="Hyperlink"/>
@@ -3642,7 +3800,7 @@
               <w:rPr>
                 <w:webHidden/>
               </w:rPr>
-              <w:instrText xml:space="preserve"> PAGEREF _Toc151403467 \h </w:instrText>
+              <w:instrText xml:space="preserve"> PAGEREF _Toc151623822 \h </w:instrText>
             </w:r>
             <w:r>
               <w:rPr>
@@ -3659,7 +3817,7 @@
               <w:rPr>
                 <w:webHidden/>
               </w:rPr>
-              <w:t>30</w:t>
+              <w:t>31</w:t>
             </w:r>
             <w:r>
               <w:rPr>
@@ -3681,7 +3839,7 @@
               <w14:ligatures w14:val="standardContextual"/>
             </w:rPr>
           </w:pPr>
-          <w:hyperlink w:anchor="_Toc151403468" w:history="1">
+          <w:hyperlink w:anchor="_Toc151623823" w:history="1">
             <w:r>
               <w:rPr>
                 <w:rStyle w:val="Hyperlink"/>
@@ -3721,7 +3879,7 @@
               <w:rPr>
                 <w:webHidden/>
               </w:rPr>
-              <w:instrText xml:space="preserve"> PAGEREF _Toc151403468 \h </w:instrText>
+              <w:instrText xml:space="preserve"> PAGEREF _Toc151623823 \h </w:instrText>
             </w:r>
             <w:r>
               <w:rPr>
@@ -3738,7 +3896,7 @@
               <w:rPr>
                 <w:webHidden/>
               </w:rPr>
-              <w:t>31</w:t>
+              <w:t>32</w:t>
             </w:r>
             <w:r>
               <w:rPr>
@@ -3761,7 +3919,7 @@
               <w14:ligatures w14:val="standardContextual"/>
             </w:rPr>
           </w:pPr>
-          <w:hyperlink w:anchor="_Toc151403469" w:history="1">
+          <w:hyperlink w:anchor="_Toc151623824" w:history="1">
             <w:r>
               <w:rPr>
                 <w:rStyle w:val="Hyperlink"/>
@@ -3802,7 +3960,7 @@
               <w:rPr>
                 <w:webHidden/>
               </w:rPr>
-              <w:instrText xml:space="preserve"> PAGEREF _Toc151403469 \h </w:instrText>
+              <w:instrText xml:space="preserve"> PAGEREF _Toc151623824 \h </w:instrText>
             </w:r>
             <w:r>
               <w:rPr>
@@ -3819,7 +3977,7 @@
               <w:rPr>
                 <w:webHidden/>
               </w:rPr>
-              <w:t>32</w:t>
+              <w:t>33</w:t>
             </w:r>
             <w:r>
               <w:rPr>
@@ -3841,7 +3999,7 @@
               <w14:ligatures w14:val="standardContextual"/>
             </w:rPr>
           </w:pPr>
-          <w:hyperlink w:anchor="_Toc151403470" w:history="1">
+          <w:hyperlink w:anchor="_Toc151623825" w:history="1">
             <w:r>
               <w:rPr>
                 <w:rStyle w:val="Hyperlink"/>
@@ -3881,7 +4039,7 @@
               <w:rPr>
                 <w:webHidden/>
               </w:rPr>
-              <w:instrText xml:space="preserve"> PAGEREF _Toc151403470 \h </w:instrText>
+              <w:instrText xml:space="preserve"> PAGEREF _Toc151623825 \h </w:instrText>
             </w:r>
             <w:r>
               <w:rPr>
@@ -3898,7 +4056,7 @@
               <w:rPr>
                 <w:webHidden/>
               </w:rPr>
-              <w:t>32</w:t>
+              <w:t>33</w:t>
             </w:r>
             <w:r>
               <w:rPr>
@@ -3920,7 +4078,7 @@
               <w14:ligatures w14:val="standardContextual"/>
             </w:rPr>
           </w:pPr>
-          <w:hyperlink w:anchor="_Toc151403471" w:history="1">
+          <w:hyperlink w:anchor="_Toc151623826" w:history="1">
             <w:r>
               <w:rPr>
                 <w:rStyle w:val="Hyperlink"/>
@@ -3960,7 +4118,7 @@
               <w:rPr>
                 <w:webHidden/>
               </w:rPr>
-              <w:instrText xml:space="preserve"> PAGEREF _Toc151403471 \h </w:instrText>
+              <w:instrText xml:space="preserve"> PAGEREF _Toc151623826 \h </w:instrText>
             </w:r>
             <w:r>
               <w:rPr>
@@ -3977,7 +4135,7 @@
               <w:rPr>
                 <w:webHidden/>
               </w:rPr>
-              <w:t>34</w:t>
+              <w:t>35</w:t>
             </w:r>
             <w:r>
               <w:rPr>
@@ -4000,7 +4158,7 @@
               <w14:ligatures w14:val="standardContextual"/>
             </w:rPr>
           </w:pPr>
-          <w:hyperlink w:anchor="_Toc151403472" w:history="1">
+          <w:hyperlink w:anchor="_Toc151623827" w:history="1">
             <w:r>
               <w:rPr>
                 <w:rStyle w:val="Hyperlink"/>
@@ -4041,7 +4199,7 @@
               <w:rPr>
                 <w:webHidden/>
               </w:rPr>
-              <w:instrText xml:space="preserve"> PAGEREF _Toc151403472 \h </w:instrText>
+              <w:instrText xml:space="preserve"> PAGEREF _Toc151623827 \h </w:instrText>
             </w:r>
             <w:r>
               <w:rPr>
@@ -4058,7 +4216,7 @@
               <w:rPr>
                 <w:webHidden/>
               </w:rPr>
-              <w:t>35</w:t>
+              <w:t>36</w:t>
             </w:r>
             <w:r>
               <w:rPr>
@@ -4081,7 +4239,7 @@
               <w14:ligatures w14:val="standardContextual"/>
             </w:rPr>
           </w:pPr>
-          <w:hyperlink w:anchor="_Toc151403473" w:history="1">
+          <w:hyperlink w:anchor="_Toc151623828" w:history="1">
             <w:r>
               <w:rPr>
                 <w:rStyle w:val="Hyperlink"/>
@@ -4122,7 +4280,7 @@
               <w:rPr>
                 <w:webHidden/>
               </w:rPr>
-              <w:instrText xml:space="preserve"> PAGEREF _Toc151403473 \h </w:instrText>
+              <w:instrText xml:space="preserve"> PAGEREF _Toc151623828 \h </w:instrText>
             </w:r>
             <w:r>
               <w:rPr>
@@ -4139,7 +4297,7 @@
               <w:rPr>
                 <w:webHidden/>
               </w:rPr>
-              <w:t>36</w:t>
+              <w:t>37</w:t>
             </w:r>
             <w:r>
               <w:rPr>
@@ -4175,7 +4333,7 @@
         <w:pStyle w:val="Heading1"/>
       </w:pPr>
       <w:bookmarkStart w:id="0" w:name="_Ref139883805"/>
-      <w:bookmarkStart w:id="1" w:name="_Toc151403430"/>
+      <w:bookmarkStart w:id="1" w:name="_Toc151623783"/>
       <w:r>
         <w:lastRenderedPageBreak/>
         <w:t>Introduction</w:t>
@@ -5695,7 +5853,7 @@
           <w:color w:val="FF0000"/>
         </w:rPr>
       </w:pPr>
-      <w:bookmarkStart w:id="2" w:name="_Toc151403431"/>
+      <w:bookmarkStart w:id="2" w:name="_Toc151623784"/>
       <w:r>
         <w:rPr>
           <w:color w:val="FF0000"/>
@@ -5725,7 +5883,7 @@
       <w:pPr>
         <w:pStyle w:val="Heading1"/>
       </w:pPr>
-      <w:bookmarkStart w:id="3" w:name="_Toc151403432"/>
+      <w:bookmarkStart w:id="3" w:name="_Toc151623785"/>
       <w:r>
         <w:lastRenderedPageBreak/>
         <w:t>Using the converter – process overview</w:t>
@@ -5941,7 +6099,7 @@
         <w:pStyle w:val="Heading1"/>
       </w:pPr>
       <w:bookmarkStart w:id="4" w:name="_Ref139883565"/>
-      <w:bookmarkStart w:id="5" w:name="_Toc151403433"/>
+      <w:bookmarkStart w:id="5" w:name="_Toc151623786"/>
       <w:r>
         <w:lastRenderedPageBreak/>
         <w:t>Installing the tool and configuring the environment</w:t>
@@ -6041,7 +6199,7 @@
       <w:r>
         <w:t xml:space="preserve"> program (see </w:t>
       </w:r>
-      <w:hyperlink r:id="rId9" w:history="1">
+      <w:hyperlink r:id="rId10" w:history="1">
         <w:r>
           <w:rPr>
             <w:rStyle w:val="Hyperlink"/>
@@ -6231,7 +6389,7 @@
         <w:pStyle w:val="Heading1"/>
       </w:pPr>
       <w:bookmarkStart w:id="6" w:name="_Ref139883610"/>
-      <w:bookmarkStart w:id="7" w:name="_Toc151403434"/>
+      <w:bookmarkStart w:id="7" w:name="_Toc151623787"/>
       <w:r>
         <w:lastRenderedPageBreak/>
         <w:t>Creating a folder structure</w:t>
@@ -6319,7 +6477,7 @@
         <w:pStyle w:val="Heading2"/>
       </w:pPr>
       <w:bookmarkStart w:id="8" w:name="_Ref151403361"/>
-      <w:bookmarkStart w:id="9" w:name="_Toc151403435"/>
+      <w:bookmarkStart w:id="9" w:name="_Toc151623788"/>
       <w:r>
         <w:t>The per-text root folder</w:t>
       </w:r>
@@ -6617,7 +6775,7 @@
       <w:pPr>
         <w:pStyle w:val="Heading2"/>
       </w:pPr>
-      <w:bookmarkStart w:id="10" w:name="_Toc151403436"/>
+      <w:bookmarkStart w:id="10" w:name="_Toc151623789"/>
       <w:r>
         <w:t>The content of the per-text root folder</w:t>
       </w:r>
@@ -6845,7 +7003,7 @@
       </w:pPr>
       <w:bookmarkStart w:id="11" w:name="_Ref66346348"/>
       <w:bookmarkStart w:id="12" w:name="_Ref139898382"/>
-      <w:bookmarkStart w:id="13" w:name="_Toc151403437"/>
+      <w:bookmarkStart w:id="13" w:name="_Toc151623790"/>
       <w:r>
         <w:lastRenderedPageBreak/>
         <w:t>Configuration and metadata</w:t>
@@ -6909,7 +7067,7 @@
       <w:pPr>
         <w:pStyle w:val="Heading2"/>
       </w:pPr>
-      <w:bookmarkStart w:id="14" w:name="_Toc151403438"/>
+      <w:bookmarkStart w:id="14" w:name="_Toc151623791"/>
       <w:r>
         <w:t>Overview</w:t>
       </w:r>
@@ -7023,7 +7181,7 @@
       <w:pPr>
         <w:pStyle w:val="Heading2"/>
       </w:pPr>
-      <w:bookmarkStart w:id="15" w:name="_Toc151403439"/>
+      <w:bookmarkStart w:id="15" w:name="_Toc151623792"/>
       <w:r>
         <w:t>Detail</w:t>
       </w:r>
@@ -7144,7 +7302,7 @@
         <w:pStyle w:val="Heading2"/>
       </w:pPr>
       <w:bookmarkStart w:id="16" w:name="_Ref139901976"/>
-      <w:bookmarkStart w:id="17" w:name="_Toc151403440"/>
+      <w:bookmarkStart w:id="17" w:name="_Toc151623793"/>
       <w:r>
         <w:lastRenderedPageBreak/>
         <w:t>Using a shared folder structure</w:t>
@@ -7223,7 +7381,7 @@
         <w:pStyle w:val="Heading2"/>
       </w:pPr>
       <w:bookmarkStart w:id="18" w:name="_Ref149989500"/>
-      <w:bookmarkStart w:id="19" w:name="_Toc151403441"/>
+      <w:bookmarkStart w:id="19" w:name="_Toc151623794"/>
       <w:r>
         <w:t>Taking configuration data from an environment variable</w:t>
       </w:r>
@@ -7443,7 +7601,7 @@
       </w:pPr>
       <w:bookmarkStart w:id="20" w:name="_Ref139878582"/>
       <w:bookmarkStart w:id="21" w:name="_Ref139964046"/>
-      <w:bookmarkStart w:id="22" w:name="_Toc151403442"/>
+      <w:bookmarkStart w:id="22" w:name="_Toc151623795"/>
       <w:r>
         <w:lastRenderedPageBreak/>
         <w:t>Preprocessing</w:t>
@@ -7884,7 +8042,7 @@
       <w:pPr>
         <w:pStyle w:val="Heading2"/>
       </w:pPr>
-      <w:bookmarkStart w:id="23" w:name="_Toc151403443"/>
+      <w:bookmarkStart w:id="23" w:name="_Toc151623796"/>
       <w:r>
         <w:t>Standalone preprocessing</w:t>
       </w:r>
@@ -8664,15 +8822,7 @@
           <w:sz w:val="16"/>
           <w:szCs w:val="16"/>
         </w:rPr>
-        <w:t>book</w:t>
-      </w:r>
-      <w:r>
-        <w:rPr>
-          <w:rFonts w:ascii="Courier New" w:hAnsi="Courier New" w:cs="Courier New"/>
-          <w:sz w:val="16"/>
-          <w:szCs w:val="16"/>
-        </w:rPr>
-        <w:t>Files</w:t>
+        <w:t>fileDetails</w:t>
       </w:r>
       <w:proofErr w:type="spellEnd"/>
       <w:r>
@@ -8853,9 +9003,6 @@
       </w:r>
       <w:r>
         <w:t xml:space="preserve">    starting work.</w:t>
-      </w:r>
-      <w:r>
-        <w:t xml:space="preserve"> </w:t>
       </w:r>
     </w:p>
     <w:p>
@@ -8874,50 +9021,33 @@
           <w:i/>
           <w:iCs/>
         </w:rPr>
-        <w:t>book</w:t>
-      </w:r>
-      <w:r>
-        <w:rPr>
-          <w:i/>
-          <w:iCs/>
-        </w:rPr>
-        <w:t>Files</w:t>
+        <w:t>fileDetails</w:t>
       </w:r>
       <w:proofErr w:type="spellEnd"/>
       <w:r>
-        <w:t>: This may or may not appear, and even if it does, there is no</w:t>
-      </w:r>
-      <w:r>
-        <w:t xml:space="preserve"> </w:t>
-      </w:r>
-      <w:r>
-        <w:t>requirement for the preprocessor to take any notice of it.  It gives a</w:t>
-      </w:r>
-      <w:r>
-        <w:t xml:space="preserve"> </w:t>
-      </w:r>
-      <w:r>
-        <w:t xml:space="preserve">list of </w:t>
-      </w:r>
-      <w:r>
-        <w:t>the file names (not full paths) of the input files to be processed.  If omitted (or if you choose to ignore this parameter), all *.</w:t>
-      </w:r>
-      <w:proofErr w:type="spellStart"/>
-      <w:r>
-        <w:t>usx</w:t>
-      </w:r>
-      <w:proofErr w:type="spellEnd"/>
-      <w:r>
-        <w:t xml:space="preserve"> files in the input folder should be processed</w:t>
-      </w:r>
-      <w:r>
-        <w:t>.</w:t>
-      </w:r>
-      <w:r>
-        <w:t xml:space="preserve"> </w:t>
-      </w:r>
-      <w:r>
-        <w:t xml:space="preserve"> It is supplied on debug runs, when we have decided we are interested only in certain files.</w:t>
+        <w:t>:</w:t>
+      </w:r>
+      <w:r>
+        <w:t xml:space="preserve"> This lists the files to be processed (on some runs you may not particularly want to process all files, because you may, for instance, be debugging the processing for a particular file, and may not want to bother handling all of the others.  This is a ‘||’-separated list of entries.  Each entry is of the form eg </w:t>
+      </w:r>
+      <w:proofErr w:type="gramStart"/>
+      <w:r>
+        <w:rPr>
+          <w:i/>
+          <w:iCs/>
+        </w:rPr>
+        <w:t>gen::</w:t>
+      </w:r>
+      <w:proofErr w:type="gramEnd"/>
+      <w:r>
+        <w:rPr>
+          <w:i/>
+          <w:iCs/>
+        </w:rPr>
+        <w:t>01gen.usx</w:t>
+      </w:r>
+      <w:r>
+        <w:t xml:space="preserve"> where the first portion is the lowercase book abbreviation, and the remainder is the name of the file, relative to the input folder.</w:t>
       </w:r>
     </w:p>
     <w:p>
@@ -9127,73 +9257,23 @@
           <w:sz w:val="21"/>
           <w:szCs w:val="21"/>
         </w:rPr>
-        <w:t>he converter will pick up files from the output folder in preference to</w:t>
-      </w:r>
-      <w:r>
-        <w:rPr>
-          <w:sz w:val="21"/>
-          <w:szCs w:val="21"/>
-        </w:rPr>
-        <w:t xml:space="preserve"> </w:t>
-      </w:r>
-      <w:r>
-        <w:rPr>
-          <w:sz w:val="21"/>
-          <w:szCs w:val="21"/>
-        </w:rPr>
-        <w:t>corresponding files in the input folder, where both exist.</w:t>
-      </w:r>
-    </w:p>
-    <w:p>
-      <w:pPr>
-        <w:rPr>
-          <w:sz w:val="21"/>
-          <w:szCs w:val="21"/>
-        </w:rPr>
-      </w:pPr>
-      <w:r>
-        <w:rPr>
-          <w:sz w:val="21"/>
-          <w:szCs w:val="21"/>
-        </w:rPr>
-        <w:t>There are several advantages to using a standalone preprocessor</w:t>
-      </w:r>
-      <w:r>
-        <w:rPr>
-          <w:sz w:val="21"/>
-          <w:szCs w:val="21"/>
-        </w:rPr>
-        <w:t>.  I</w:t>
-      </w:r>
-      <w:r>
-        <w:rPr>
-          <w:sz w:val="21"/>
-          <w:szCs w:val="21"/>
-        </w:rPr>
-        <w:t xml:space="preserve">n </w:t>
-      </w:r>
-      <w:proofErr w:type="gramStart"/>
-      <w:r>
-        <w:rPr>
-          <w:sz w:val="21"/>
-          <w:szCs w:val="21"/>
-        </w:rPr>
-        <w:t>general</w:t>
-      </w:r>
-      <w:proofErr w:type="gramEnd"/>
-      <w:r>
-        <w:rPr>
-          <w:sz w:val="21"/>
-          <w:szCs w:val="21"/>
-        </w:rPr>
-        <w:t xml:space="preserve"> it is easy to debug, because you can indeed run it standalone</w:t>
-      </w:r>
-      <w:r>
-        <w:rPr>
-          <w:sz w:val="21"/>
-          <w:szCs w:val="21"/>
-        </w:rPr>
-        <w:t xml:space="preserve"> to test it</w:t>
+        <w:t xml:space="preserve">he converter will pick up </w:t>
+      </w:r>
+      <w:proofErr w:type="spellStart"/>
+      <w:r>
+        <w:rPr>
+          <w:sz w:val="21"/>
+          <w:szCs w:val="21"/>
+        </w:rPr>
+        <w:t>preprocessed</w:t>
+      </w:r>
+      <w:proofErr w:type="spellEnd"/>
+      <w:r>
+        <w:rPr>
+          <w:sz w:val="21"/>
+          <w:szCs w:val="21"/>
+        </w:rPr>
+        <w:t xml:space="preserve"> versions of files in preference to raw versions where both exist</w:t>
       </w:r>
       <w:r>
         <w:rPr>
@@ -9202,76 +9282,12 @@
         </w:rPr>
         <w:t>.</w:t>
       </w:r>
-      <w:r>
-        <w:rPr>
-          <w:sz w:val="21"/>
-          <w:szCs w:val="21"/>
-        </w:rPr>
-        <w:t xml:space="preserve">  You also need do less work in support of validation.  </w:t>
-      </w:r>
-      <w:r>
-        <w:rPr>
-          <w:sz w:val="21"/>
-          <w:szCs w:val="21"/>
-        </w:rPr>
-        <w:t>The converter validates its own output against the input which it used</w:t>
-      </w:r>
-      <w:r>
-        <w:rPr>
-          <w:sz w:val="21"/>
-          <w:szCs w:val="21"/>
-        </w:rPr>
-        <w:t>.  With a standalone preprocessor, you do not need to do anything to make this work.  This is not necessarily true for the callable preprocess</w:t>
-      </w:r>
-      <w:r>
-        <w:rPr>
-          <w:sz w:val="21"/>
-          <w:szCs w:val="21"/>
-        </w:rPr>
-        <w:t>or</w:t>
-      </w:r>
-      <w:r>
-        <w:rPr>
-          <w:sz w:val="21"/>
-          <w:szCs w:val="21"/>
-        </w:rPr>
-        <w:t xml:space="preserve"> discussed in the next section. </w:t>
-      </w:r>
-    </w:p>
-    <w:p>
-      <w:pPr>
-        <w:rPr>
-          <w:sz w:val="21"/>
-          <w:szCs w:val="21"/>
-        </w:rPr>
-      </w:pPr>
-      <w:r>
-        <w:rPr>
-          <w:sz w:val="21"/>
-          <w:szCs w:val="21"/>
-        </w:rPr>
-        <w:t>There are downsides, however, of which probably the main one is the</w:t>
-      </w:r>
-      <w:r>
-        <w:rPr>
-          <w:sz w:val="21"/>
-          <w:szCs w:val="21"/>
-        </w:rPr>
-        <w:t xml:space="preserve"> </w:t>
-      </w:r>
-      <w:r>
-        <w:rPr>
-          <w:sz w:val="21"/>
-          <w:szCs w:val="21"/>
-        </w:rPr>
-        <w:t>increased file io in creating revised copies of the input files.</w:t>
-      </w:r>
     </w:p>
     <w:p>
       <w:pPr>
         <w:pStyle w:val="Heading2"/>
       </w:pPr>
-      <w:bookmarkStart w:id="24" w:name="_Toc151403444"/>
+      <w:bookmarkStart w:id="24" w:name="_Toc151623797"/>
       <w:r>
         <w:t>Callable preprocessing</w:t>
       </w:r>
@@ -9634,7 +9650,6 @@
           <w:sz w:val="16"/>
           <w:szCs w:val="16"/>
         </w:rPr>
-        <w:lastRenderedPageBreak/>
         <w:t>class Preprocessor</w:t>
       </w:r>
     </w:p>
@@ -10101,6 +10116,7 @@
           <w:sz w:val="16"/>
           <w:szCs w:val="16"/>
         </w:rPr>
+        <w:lastRenderedPageBreak/>
         <w:t xml:space="preserve">   </w:t>
       </w:r>
       <w:r>
@@ -10838,205 +10854,14 @@
     </w:p>
     <w:p>
       <w:pPr>
-        <w:rPr>
-          <w:sz w:val="21"/>
-          <w:szCs w:val="21"/>
-        </w:rPr>
-      </w:pPr>
-      <w:r>
-        <w:rPr>
-          <w:sz w:val="21"/>
-          <w:szCs w:val="21"/>
-        </w:rPr>
-        <w:t>The advantage of this form of preprocessing is that it fits quite neatly into</w:t>
-      </w:r>
-      <w:r>
-        <w:rPr>
-          <w:sz w:val="21"/>
-          <w:szCs w:val="21"/>
-        </w:rPr>
-        <w:t xml:space="preserve"> </w:t>
-      </w:r>
-      <w:r>
-        <w:rPr>
-          <w:sz w:val="21"/>
-          <w:szCs w:val="21"/>
-        </w:rPr>
-        <w:t>the overall conversion process, requires no additional io, and does not have</w:t>
-      </w:r>
-      <w:r>
-        <w:rPr>
-          <w:sz w:val="21"/>
-          <w:szCs w:val="21"/>
-        </w:rPr>
-        <w:t xml:space="preserve"> </w:t>
-      </w:r>
-      <w:r>
-        <w:rPr>
-          <w:sz w:val="21"/>
-          <w:szCs w:val="21"/>
-        </w:rPr>
-        <w:t>the complications inherent in standalone processing of having to locate all</w:t>
-      </w:r>
-      <w:r>
-        <w:rPr>
-          <w:sz w:val="21"/>
-          <w:szCs w:val="21"/>
-        </w:rPr>
-        <w:t xml:space="preserve"> </w:t>
-      </w:r>
-      <w:r>
-        <w:rPr>
-          <w:sz w:val="21"/>
-          <w:szCs w:val="21"/>
-        </w:rPr>
-        <w:t>potentially relevant files.</w:t>
-      </w:r>
-      <w:r>
-        <w:rPr>
-          <w:sz w:val="21"/>
-          <w:szCs w:val="21"/>
-        </w:rPr>
-        <w:t xml:space="preserve"> </w:t>
-      </w:r>
-    </w:p>
-    <w:p>
-      <w:pPr>
-        <w:rPr>
-          <w:sz w:val="21"/>
-          <w:szCs w:val="21"/>
-        </w:rPr>
-      </w:pPr>
-      <w:r>
-        <w:rPr>
-          <w:sz w:val="21"/>
-          <w:szCs w:val="21"/>
-        </w:rPr>
-        <w:t>The downsides are the difficulty of debugging the code, and the need for</w:t>
-      </w:r>
-      <w:r>
-        <w:rPr>
-          <w:sz w:val="21"/>
-          <w:szCs w:val="21"/>
-        </w:rPr>
-        <w:t xml:space="preserve"> </w:t>
-      </w:r>
-      <w:proofErr w:type="spellStart"/>
-      <w:r>
-        <w:rPr>
-          <w:i/>
-          <w:iCs/>
-          <w:sz w:val="21"/>
-          <w:szCs w:val="21"/>
-        </w:rPr>
-        <w:t>getTextForValidation</w:t>
-      </w:r>
-      <w:proofErr w:type="spellEnd"/>
-      <w:r>
-        <w:rPr>
-          <w:sz w:val="21"/>
-          <w:szCs w:val="21"/>
-        </w:rPr>
-        <w:t>.  In the above example it was easy to implement, but</w:t>
-      </w:r>
-      <w:r>
-        <w:rPr>
-          <w:sz w:val="21"/>
-          <w:szCs w:val="21"/>
-        </w:rPr>
-        <w:t xml:space="preserve"> </w:t>
-      </w:r>
-      <w:r>
-        <w:rPr>
-          <w:sz w:val="21"/>
-          <w:szCs w:val="21"/>
-        </w:rPr>
-        <w:t>it is not hard to imagine scenarios in which it would be appreciably more</w:t>
-      </w:r>
-      <w:r>
-        <w:rPr>
-          <w:sz w:val="21"/>
-          <w:szCs w:val="21"/>
-        </w:rPr>
-        <w:t xml:space="preserve"> </w:t>
-      </w:r>
-      <w:r>
-        <w:rPr>
-          <w:sz w:val="21"/>
-          <w:szCs w:val="21"/>
-        </w:rPr>
-        <w:t>complicated.  In these, it might well be better to resort to the standalone</w:t>
-      </w:r>
-      <w:r>
-        <w:rPr>
-          <w:sz w:val="21"/>
-          <w:szCs w:val="21"/>
-        </w:rPr>
-        <w:t xml:space="preserve"> </w:t>
-      </w:r>
-      <w:r>
-        <w:rPr>
-          <w:sz w:val="21"/>
-          <w:szCs w:val="21"/>
-        </w:rPr>
-        <w:t xml:space="preserve">preprocessing, because </w:t>
-      </w:r>
-      <w:r>
-        <w:rPr>
-          <w:sz w:val="21"/>
-          <w:szCs w:val="21"/>
-        </w:rPr>
-        <w:t xml:space="preserve">there (trust me …) any work done by the preprocessor is </w:t>
-      </w:r>
-      <w:proofErr w:type="spellStart"/>
-      <w:r>
-        <w:rPr>
-          <w:sz w:val="21"/>
-          <w:szCs w:val="21"/>
-        </w:rPr>
-        <w:t>no</w:t>
-      </w:r>
-      <w:proofErr w:type="spellEnd"/>
-      <w:r>
-        <w:rPr>
-          <w:sz w:val="21"/>
-          <w:szCs w:val="21"/>
-        </w:rPr>
-        <w:t xml:space="preserve"> an issue, and there is therefore no need for a </w:t>
-      </w:r>
-      <w:proofErr w:type="spellStart"/>
-      <w:r>
-        <w:rPr>
-          <w:i/>
-          <w:iCs/>
-          <w:sz w:val="21"/>
-          <w:szCs w:val="21"/>
-        </w:rPr>
-        <w:t>getTextForValidation</w:t>
-      </w:r>
-      <w:proofErr w:type="spellEnd"/>
-      <w:r>
-        <w:rPr>
-          <w:sz w:val="21"/>
-          <w:szCs w:val="21"/>
-        </w:rPr>
-        <w:t>.</w:t>
-      </w:r>
-      <w:r>
-        <w:rPr>
-          <w:sz w:val="21"/>
-          <w:szCs w:val="21"/>
-        </w:rPr>
-        <w:t xml:space="preserve"> </w:t>
-      </w:r>
-    </w:p>
-    <w:p>
-      <w:pPr>
         <w:pStyle w:val="Heading2"/>
       </w:pPr>
-      <w:bookmarkStart w:id="25" w:name="_Toc151403445"/>
-      <w:r>
-        <w:t>Creating a callable preprocessor</w:t>
+      <w:bookmarkStart w:id="25" w:name="_Toc151623798"/>
+      <w:r>
+        <w:t>Building</w:t>
+      </w:r>
+      <w:r>
+        <w:t xml:space="preserve"> a callable preprocessor</w:t>
       </w:r>
       <w:bookmarkEnd w:id="25"/>
     </w:p>
@@ -11196,11 +11021,7 @@
         <w:t xml:space="preserve"> </w:t>
       </w:r>
       <w:r>
-        <w:t xml:space="preserve">without it, IDEA seems to go wrong: syntax </w:t>
-      </w:r>
-      <w:r>
-        <w:lastRenderedPageBreak/>
-        <w:t>highlighting doesn</w:t>
+        <w:t>without it, IDEA seems to go wrong: syntax highlighting doesn</w:t>
       </w:r>
       <w:r>
         <w:t>’</w:t>
@@ -11476,25 +11297,844 @@
       <w:r>
         <w:t>it.</w:t>
       </w:r>
-      <w:r>
-        <w:t xml:space="preserve"> </w:t>
-      </w:r>
-    </w:p>
+    </w:p>
+    <w:p>
+      <w:pPr>
+        <w:pStyle w:val="Heading2"/>
+      </w:pPr>
+      <w:bookmarkStart w:id="26" w:name="_Toc151623799"/>
+      <w:r>
+        <w:t>Using XSLT stylesheets for preprocessing</w:t>
+      </w:r>
+      <w:bookmarkEnd w:id="26"/>
+    </w:p>
+    <w:p>
+      <w:r>
+        <w:t>A third alternative way of preprocessing USX files is via XSLT stylesheets.</w:t>
+      </w:r>
+    </w:p>
+    <w:p>
+      <w:r>
+        <w:lastRenderedPageBreak/>
+        <w:t xml:space="preserve">You specify these as the values of configuration parameters named </w:t>
+      </w:r>
+      <w:proofErr w:type="spellStart"/>
+      <w:r>
+        <w:rPr>
+          <w:i/>
+          <w:iCs/>
+        </w:rPr>
+        <w:t>stepXsltStylesheet</w:t>
+      </w:r>
+      <w:proofErr w:type="spellEnd"/>
+      <w:r>
+        <w:t xml:space="preserve"> and / or </w:t>
+      </w:r>
+      <w:proofErr w:type="spellStart"/>
+      <w:r>
+        <w:rPr>
+          <w:i/>
+          <w:iCs/>
+        </w:rPr>
+        <w:t>stepXsltStylesheet_Gen</w:t>
+      </w:r>
+      <w:proofErr w:type="spellEnd"/>
+      <w:r>
+        <w:rPr>
+          <w:i/>
+          <w:iCs/>
+        </w:rPr>
+        <w:t xml:space="preserve">, </w:t>
+      </w:r>
+      <w:proofErr w:type="spellStart"/>
+      <w:r>
+        <w:rPr>
+          <w:i/>
+          <w:iCs/>
+        </w:rPr>
+        <w:t>stepXsltStylesheet_Exo</w:t>
+      </w:r>
+      <w:proofErr w:type="spellEnd"/>
+      <w:r>
+        <w:t>, etc (the names are not case-sensitive).</w:t>
+      </w:r>
+    </w:p>
+    <w:p>
+      <w:proofErr w:type="spellStart"/>
+      <w:r>
+        <w:rPr>
+          <w:i/>
+          <w:iCs/>
+        </w:rPr>
+        <w:t>stepXsltStylesheet</w:t>
+      </w:r>
+      <w:proofErr w:type="spellEnd"/>
+      <w:r>
+        <w:t xml:space="preserve"> gives a stylesheet which is used by default on all files.  </w:t>
+      </w:r>
+      <w:proofErr w:type="spellStart"/>
+      <w:r>
+        <w:rPr>
+          <w:i/>
+          <w:iCs/>
+        </w:rPr>
+        <w:t>stepXsltStylesheet</w:t>
+      </w:r>
+      <w:r>
+        <w:t>_</w:t>
+      </w:r>
+      <w:r>
+        <w:rPr>
+          <w:i/>
+          <w:iCs/>
+        </w:rPr>
+        <w:t>Gen</w:t>
+      </w:r>
+      <w:proofErr w:type="spellEnd"/>
+      <w:r>
+        <w:t>, etc, give stylesheets which are used only on the particular book.  If a specific stylesheet for a book exists, only that stylesheet is applied to that book – the default stylesheet is not also applied.</w:t>
+      </w:r>
+    </w:p>
+    <w:p>
+      <w:r>
+        <w:t xml:space="preserve">The value assigned to these parameters can be either a complete XSLT stylesheet or a collection of </w:t>
+      </w:r>
+      <w:proofErr w:type="spellStart"/>
+      <w:proofErr w:type="gramStart"/>
+      <w:r>
+        <w:rPr>
+          <w:i/>
+          <w:iCs/>
+        </w:rPr>
+        <w:t>xsl:template</w:t>
+      </w:r>
+      <w:proofErr w:type="spellEnd"/>
+      <w:proofErr w:type="gramEnd"/>
+      <w:r>
+        <w:t xml:space="preserve"> chunks.  In the latter case, a stylesheet is fabricated which contains all of the namespace settings from the document being processed (including any default namespace), along with code to copy across any parts of the document not altered by the various templates.  </w:t>
+      </w:r>
+      <w:proofErr w:type="gramStart"/>
+      <w:r>
+        <w:t>Thus</w:t>
+      </w:r>
+      <w:proofErr w:type="gramEnd"/>
+      <w:r>
+        <w:t xml:space="preserve"> something like:</w:t>
+      </w:r>
+    </w:p>
+    <w:p>
+      <w:pPr>
+        <w:rPr>
+          <w:rFonts w:ascii="Courier New" w:hAnsi="Courier New" w:cs="Courier New"/>
+          <w:sz w:val="15"/>
+          <w:szCs w:val="15"/>
+        </w:rPr>
+      </w:pPr>
+      <w:r>
+        <w:rPr>
+          <w:rFonts w:ascii="Courier New" w:hAnsi="Courier New" w:cs="Courier New"/>
+          <w:sz w:val="15"/>
+          <w:szCs w:val="15"/>
+        </w:rPr>
+        <w:t xml:space="preserve">  &lt;</w:t>
+      </w:r>
+      <w:proofErr w:type="spellStart"/>
+      <w:proofErr w:type="gramStart"/>
+      <w:r>
+        <w:rPr>
+          <w:rFonts w:ascii="Courier New" w:hAnsi="Courier New" w:cs="Courier New"/>
+          <w:sz w:val="15"/>
+          <w:szCs w:val="15"/>
+        </w:rPr>
+        <w:t>xsl:template</w:t>
+      </w:r>
+      <w:proofErr w:type="spellEnd"/>
+      <w:proofErr w:type="gramEnd"/>
+      <w:r>
+        <w:rPr>
+          <w:rFonts w:ascii="Courier New" w:hAnsi="Courier New" w:cs="Courier New"/>
+          <w:sz w:val="15"/>
+          <w:szCs w:val="15"/>
+        </w:rPr>
+        <w:t xml:space="preserve"> match="para[matches(@style, '^</w:t>
+      </w:r>
+      <w:proofErr w:type="spellStart"/>
+      <w:r>
+        <w:rPr>
+          <w:rFonts w:ascii="Courier New" w:hAnsi="Courier New" w:cs="Courier New"/>
+          <w:sz w:val="15"/>
+          <w:szCs w:val="15"/>
+        </w:rPr>
+        <w:t>mt</w:t>
+      </w:r>
+      <w:proofErr w:type="spellEnd"/>
+      <w:r>
+        <w:rPr>
+          <w:rFonts w:ascii="Courier New" w:hAnsi="Courier New" w:cs="Courier New"/>
+          <w:sz w:val="15"/>
+          <w:szCs w:val="15"/>
+        </w:rPr>
+        <w:t>(1|2)')]"/&gt;</w:t>
+      </w:r>
+    </w:p>
+    <w:p>
+      <w:pPr>
+        <w:spacing w:after="0" w:line="240" w:lineRule="auto"/>
+        <w:rPr>
+          <w:rFonts w:ascii="Courier New" w:hAnsi="Courier New" w:cs="Courier New"/>
+          <w:sz w:val="15"/>
+          <w:szCs w:val="15"/>
+        </w:rPr>
+      </w:pPr>
+      <w:r>
+        <w:rPr>
+          <w:rFonts w:ascii="Courier New" w:hAnsi="Courier New" w:cs="Courier New"/>
+          <w:sz w:val="15"/>
+          <w:szCs w:val="15"/>
+        </w:rPr>
+        <w:t xml:space="preserve">  &lt;</w:t>
+      </w:r>
+      <w:proofErr w:type="spellStart"/>
+      <w:proofErr w:type="gramStart"/>
+      <w:r>
+        <w:rPr>
+          <w:rFonts w:ascii="Courier New" w:hAnsi="Courier New" w:cs="Courier New"/>
+          <w:sz w:val="15"/>
+          <w:szCs w:val="15"/>
+        </w:rPr>
+        <w:t>xsl:template</w:t>
+      </w:r>
+      <w:proofErr w:type="spellEnd"/>
+      <w:proofErr w:type="gramEnd"/>
+      <w:r>
+        <w:rPr>
+          <w:rFonts w:ascii="Courier New" w:hAnsi="Courier New" w:cs="Courier New"/>
+          <w:sz w:val="15"/>
+          <w:szCs w:val="15"/>
+        </w:rPr>
+        <w:t xml:space="preserve"> match="verse"&gt;</w:t>
+      </w:r>
+    </w:p>
+    <w:p>
+      <w:pPr>
+        <w:spacing w:after="0" w:line="240" w:lineRule="auto"/>
+        <w:rPr>
+          <w:rFonts w:ascii="Courier New" w:hAnsi="Courier New" w:cs="Courier New"/>
+          <w:sz w:val="15"/>
+          <w:szCs w:val="15"/>
+        </w:rPr>
+      </w:pPr>
+      <w:r>
+        <w:rPr>
+          <w:rFonts w:ascii="Courier New" w:hAnsi="Courier New" w:cs="Courier New"/>
+          <w:sz w:val="15"/>
+          <w:szCs w:val="15"/>
+        </w:rPr>
+        <w:t xml:space="preserve">    &lt;</w:t>
+      </w:r>
+      <w:proofErr w:type="spellStart"/>
+      <w:r>
+        <w:rPr>
+          <w:rFonts w:ascii="Courier New" w:hAnsi="Courier New" w:cs="Courier New"/>
+          <w:sz w:val="15"/>
+          <w:szCs w:val="15"/>
+        </w:rPr>
+        <w:t>newVerse</w:t>
+      </w:r>
+      <w:proofErr w:type="spellEnd"/>
+      <w:r>
+        <w:rPr>
+          <w:rFonts w:ascii="Courier New" w:hAnsi="Courier New" w:cs="Courier New"/>
+          <w:sz w:val="15"/>
+          <w:szCs w:val="15"/>
+        </w:rPr>
+        <w:t>&gt;</w:t>
+      </w:r>
+    </w:p>
+    <w:p>
+      <w:pPr>
+        <w:spacing w:after="0" w:line="240" w:lineRule="auto"/>
+        <w:rPr>
+          <w:rFonts w:ascii="Courier New" w:hAnsi="Courier New" w:cs="Courier New"/>
+          <w:sz w:val="15"/>
+          <w:szCs w:val="15"/>
+        </w:rPr>
+      </w:pPr>
+      <w:r>
+        <w:rPr>
+          <w:rFonts w:ascii="Courier New" w:hAnsi="Courier New" w:cs="Courier New"/>
+          <w:sz w:val="15"/>
+          <w:szCs w:val="15"/>
+        </w:rPr>
+        <w:t xml:space="preserve">      </w:t>
+      </w:r>
+      <w:proofErr w:type="gramStart"/>
+      <w:r>
+        <w:rPr>
+          <w:rFonts w:ascii="Courier New" w:hAnsi="Courier New" w:cs="Courier New"/>
+          <w:sz w:val="15"/>
+          <w:szCs w:val="15"/>
+        </w:rPr>
+        <w:t>!</w:t>
+      </w:r>
+      <w:r>
+        <w:rPr>
+          <w:rFonts w:ascii="Courier New" w:hAnsi="Courier New" w:cs="Courier New"/>
+          <w:sz w:val="15"/>
+          <w:szCs w:val="15"/>
+        </w:rPr>
+        <w:t>recurse</w:t>
+      </w:r>
+      <w:proofErr w:type="gramEnd"/>
+    </w:p>
+    <w:p>
+      <w:pPr>
+        <w:spacing w:after="0" w:line="240" w:lineRule="auto"/>
+        <w:rPr>
+          <w:rFonts w:ascii="Courier New" w:hAnsi="Courier New" w:cs="Courier New"/>
+          <w:sz w:val="15"/>
+          <w:szCs w:val="15"/>
+        </w:rPr>
+      </w:pPr>
+      <w:r>
+        <w:rPr>
+          <w:rFonts w:ascii="Courier New" w:hAnsi="Courier New" w:cs="Courier New"/>
+          <w:sz w:val="15"/>
+          <w:szCs w:val="15"/>
+        </w:rPr>
+        <w:t xml:space="preserve">    &lt;/</w:t>
+      </w:r>
+      <w:proofErr w:type="spellStart"/>
+      <w:r>
+        <w:rPr>
+          <w:rFonts w:ascii="Courier New" w:hAnsi="Courier New" w:cs="Courier New"/>
+          <w:sz w:val="15"/>
+          <w:szCs w:val="15"/>
+        </w:rPr>
+        <w:t>newVerse</w:t>
+      </w:r>
+      <w:proofErr w:type="spellEnd"/>
+      <w:r>
+        <w:rPr>
+          <w:rFonts w:ascii="Courier New" w:hAnsi="Courier New" w:cs="Courier New"/>
+          <w:sz w:val="15"/>
+          <w:szCs w:val="15"/>
+        </w:rPr>
+        <w:t>&gt;</w:t>
+      </w:r>
+    </w:p>
+    <w:p>
+      <w:pPr>
+        <w:rPr>
+          <w:rFonts w:ascii="Courier New" w:hAnsi="Courier New" w:cs="Courier New"/>
+          <w:sz w:val="15"/>
+          <w:szCs w:val="15"/>
+        </w:rPr>
+      </w:pPr>
+      <w:r>
+        <w:rPr>
+          <w:rFonts w:ascii="Courier New" w:hAnsi="Courier New" w:cs="Courier New"/>
+          <w:sz w:val="15"/>
+          <w:szCs w:val="15"/>
+        </w:rPr>
+        <w:t xml:space="preserve">  &lt;/</w:t>
+      </w:r>
+      <w:proofErr w:type="spellStart"/>
+      <w:proofErr w:type="gramStart"/>
+      <w:r>
+        <w:rPr>
+          <w:rFonts w:ascii="Courier New" w:hAnsi="Courier New" w:cs="Courier New"/>
+          <w:sz w:val="15"/>
+          <w:szCs w:val="15"/>
+        </w:rPr>
+        <w:t>xsl:template</w:t>
+      </w:r>
+      <w:proofErr w:type="spellEnd"/>
+      <w:proofErr w:type="gramEnd"/>
+      <w:r>
+        <w:rPr>
+          <w:rFonts w:ascii="Courier New" w:hAnsi="Courier New" w:cs="Courier New"/>
+          <w:sz w:val="15"/>
+          <w:szCs w:val="15"/>
+        </w:rPr>
+        <w:t>&gt;</w:t>
+      </w:r>
+    </w:p>
+    <w:p/>
+    <w:p>
+      <w:r>
+        <w:t xml:space="preserve">is perfectly acceptable.  (This example illustrates a further shortcut – if you </w:t>
+      </w:r>
+      <w:proofErr w:type="gramStart"/>
+      <w:r>
+        <w:t xml:space="preserve">include </w:t>
+      </w:r>
+      <w:r>
+        <w:rPr>
+          <w:i/>
+          <w:iCs/>
+        </w:rPr>
+        <w:t>!</w:t>
+      </w:r>
+      <w:r>
+        <w:rPr>
+          <w:i/>
+          <w:iCs/>
+        </w:rPr>
+        <w:t>recurse</w:t>
+      </w:r>
+      <w:proofErr w:type="gramEnd"/>
+      <w:r>
+        <w:t>, it is expanded into code to process material contained within the matched tag.)</w:t>
+      </w:r>
+    </w:p>
+    <w:p>
+      <w:r>
+        <w:t>Recall, incidentally, that the definition of a configuration parameter may extend over several lines, but you need to mark the end of any continued line with a backslash.</w:t>
+      </w:r>
+    </w:p>
+    <w:p>
+      <w:pPr>
+        <w:pStyle w:val="Heading2"/>
+      </w:pPr>
+      <w:bookmarkStart w:id="27" w:name="_Toc151623800"/>
+      <w:r>
+        <w:t>Relative merits of the various alternatives</w:t>
+      </w:r>
+      <w:bookmarkEnd w:id="27"/>
+    </w:p>
+    <w:tbl>
+      <w:tblPr>
+        <w:tblStyle w:val="TableGrid"/>
+        <w:tblW w:w="0" w:type="auto"/>
+        <w:tblBorders>
+          <w:top w:val="none" w:sz="0" w:space="0" w:color="auto"/>
+          <w:left w:val="none" w:sz="0" w:space="0" w:color="auto"/>
+          <w:bottom w:val="none" w:sz="0" w:space="0" w:color="auto"/>
+          <w:right w:val="none" w:sz="0" w:space="0" w:color="auto"/>
+          <w:insideH w:val="single" w:sz="36" w:space="0" w:color="FFFFFF" w:themeColor="background1"/>
+          <w:insideV w:val="single" w:sz="36" w:space="0" w:color="FFFFFF" w:themeColor="background1"/>
+        </w:tblBorders>
+        <w:shd w:val="clear" w:color="auto" w:fill="D6E3BC" w:themeFill="accent3" w:themeFillTint="66"/>
+        <w:tblCellMar>
+          <w:top w:w="120" w:type="dxa"/>
+        </w:tblCellMar>
+        <w:tblLook w:val="04A0" w:firstRow="1" w:lastRow="0" w:firstColumn="1" w:lastColumn="0" w:noHBand="0" w:noVBand="1"/>
+      </w:tblPr>
+      <w:tblGrid>
+        <w:gridCol w:w="2405"/>
+        <w:gridCol w:w="6612"/>
+      </w:tblGrid>
+      <w:tr>
+        <w:tc>
+          <w:tcPr>
+            <w:tcW w:w="2405" w:type="dxa"/>
+            <w:vMerge w:val="restart"/>
+            <w:tcBorders>
+              <w:top w:val="nil"/>
+            </w:tcBorders>
+            <w:shd w:val="clear" w:color="auto" w:fill="FABF8F" w:themeFill="accent6" w:themeFillTint="99"/>
+            <w:vAlign w:val="center"/>
+          </w:tcPr>
+          <w:p>
+            <w:pPr>
+              <w:keepNext/>
+              <w:keepLines/>
+              <w:jc w:val="right"/>
+            </w:pPr>
+            <w:r>
+              <w:t>Standalone preprocessing</w:t>
+            </w:r>
+          </w:p>
+        </w:tc>
+        <w:tc>
+          <w:tcPr>
+            <w:tcW w:w="6612" w:type="dxa"/>
+            <w:tcBorders>
+              <w:top w:val="nil"/>
+              <w:bottom w:val="single" w:sz="36" w:space="0" w:color="FFFFFF" w:themeColor="background1"/>
+            </w:tcBorders>
+            <w:shd w:val="clear" w:color="auto" w:fill="D6E3BC" w:themeFill="accent3" w:themeFillTint="66"/>
+          </w:tcPr>
+          <w:p>
+            <w:pPr>
+              <w:pStyle w:val="ListParagraph"/>
+              <w:keepNext/>
+              <w:keepLines/>
+              <w:numPr>
+                <w:ilvl w:val="0"/>
+                <w:numId w:val="29"/>
+              </w:numPr>
+              <w:ind w:left="357" w:hanging="357"/>
+            </w:pPr>
+            <w:r>
+              <w:t>Easy to debug – you can simulate the command line used to run the preprocessor, and then debug using whatever features are available for the language you are using.</w:t>
+            </w:r>
+          </w:p>
+          <w:p>
+            <w:pPr>
+              <w:pStyle w:val="ListParagraph"/>
+              <w:keepNext/>
+              <w:keepLines/>
+              <w:numPr>
+                <w:ilvl w:val="0"/>
+                <w:numId w:val="29"/>
+              </w:numPr>
+              <w:ind w:left="357" w:hanging="357"/>
+            </w:pPr>
+            <w:r>
+              <w:t>Simplifies validation: the converter needs to compare its own outputs with its own inputs.  To this end, it can simply use the pre-processed files.</w:t>
+            </w:r>
+          </w:p>
+        </w:tc>
+      </w:tr>
+      <w:tr>
+        <w:tc>
+          <w:tcPr>
+            <w:tcW w:w="2405" w:type="dxa"/>
+            <w:vMerge/>
+            <w:shd w:val="clear" w:color="auto" w:fill="FABF8F" w:themeFill="accent6" w:themeFillTint="99"/>
+          </w:tcPr>
+          <w:p>
+            <w:pPr>
+              <w:jc w:val="right"/>
+            </w:pPr>
+          </w:p>
+        </w:tc>
+        <w:tc>
+          <w:tcPr>
+            <w:tcW w:w="6612" w:type="dxa"/>
+            <w:tcBorders>
+              <w:top w:val="single" w:sz="36" w:space="0" w:color="FFFFFF" w:themeColor="background1"/>
+              <w:bottom w:val="single" w:sz="36" w:space="0" w:color="FFFFFF" w:themeColor="background1"/>
+            </w:tcBorders>
+            <w:shd w:val="clear" w:color="auto" w:fill="D99594" w:themeFill="accent2" w:themeFillTint="99"/>
+          </w:tcPr>
+          <w:p>
+            <w:pPr>
+              <w:pStyle w:val="ListParagraph"/>
+              <w:numPr>
+                <w:ilvl w:val="0"/>
+                <w:numId w:val="29"/>
+              </w:numPr>
+              <w:ind w:left="357" w:hanging="357"/>
+            </w:pPr>
+            <w:r>
+              <w:t>Additional file io.</w:t>
+            </w:r>
+          </w:p>
+          <w:p>
+            <w:pPr>
+              <w:pStyle w:val="ListParagraph"/>
+              <w:numPr>
+                <w:ilvl w:val="0"/>
+                <w:numId w:val="29"/>
+              </w:numPr>
+              <w:ind w:left="357" w:hanging="357"/>
+            </w:pPr>
+            <w:r>
+              <w:t>Run</w:t>
+            </w:r>
+            <w:r>
+              <w:t>s</w:t>
+            </w:r>
+            <w:r>
+              <w:t xml:space="preserve"> as an additional step, rather than being integrated into the overall flow of the conversion process.  (Admittedly this is probably more of an affront to my sense of the aesthetic rather than a genuine problem.)</w:t>
+            </w:r>
+          </w:p>
+        </w:tc>
+      </w:tr>
+      <w:tr>
+        <w:tc>
+          <w:tcPr>
+            <w:tcW w:w="2405" w:type="dxa"/>
+            <w:vMerge w:val="restart"/>
+            <w:shd w:val="clear" w:color="auto" w:fill="FABF8F" w:themeFill="accent6" w:themeFillTint="99"/>
+            <w:vAlign w:val="center"/>
+          </w:tcPr>
+          <w:p>
+            <w:pPr>
+              <w:jc w:val="right"/>
+            </w:pPr>
+            <w:r>
+              <w:t>Callable preprocessing</w:t>
+            </w:r>
+          </w:p>
+        </w:tc>
+        <w:tc>
+          <w:tcPr>
+            <w:tcW w:w="6612" w:type="dxa"/>
+            <w:tcBorders>
+              <w:top w:val="single" w:sz="36" w:space="0" w:color="FFFFFF" w:themeColor="background1"/>
+              <w:bottom w:val="nil"/>
+            </w:tcBorders>
+            <w:shd w:val="clear" w:color="auto" w:fill="D6E3BC" w:themeFill="accent3" w:themeFillTint="66"/>
+          </w:tcPr>
+          <w:p>
+            <w:pPr>
+              <w:pStyle w:val="ListParagraph"/>
+              <w:keepNext/>
+              <w:keepLines/>
+              <w:numPr>
+                <w:ilvl w:val="0"/>
+                <w:numId w:val="29"/>
+              </w:numPr>
+              <w:ind w:left="357" w:hanging="357"/>
+            </w:pPr>
+            <w:r>
+              <w:t>Fits into the overall flow of the converter.</w:t>
+            </w:r>
+          </w:p>
+          <w:p>
+            <w:pPr>
+              <w:pStyle w:val="ListParagraph"/>
+              <w:keepNext/>
+              <w:keepLines/>
+              <w:numPr>
+                <w:ilvl w:val="0"/>
+                <w:numId w:val="29"/>
+              </w:numPr>
+              <w:ind w:left="357" w:hanging="357"/>
+            </w:pPr>
+            <w:r>
+              <w:t>Can be written in the same language as the converter, and use the same library code.</w:t>
+            </w:r>
+          </w:p>
+        </w:tc>
+      </w:tr>
+      <w:tr>
+        <w:tc>
+          <w:tcPr>
+            <w:tcW w:w="2405" w:type="dxa"/>
+            <w:vMerge/>
+            <w:shd w:val="clear" w:color="auto" w:fill="FABF8F" w:themeFill="accent6" w:themeFillTint="99"/>
+          </w:tcPr>
+          <w:p>
+            <w:pPr>
+              <w:jc w:val="right"/>
+            </w:pPr>
+          </w:p>
+        </w:tc>
+        <w:tc>
+          <w:tcPr>
+            <w:tcW w:w="6612" w:type="dxa"/>
+            <w:shd w:val="clear" w:color="auto" w:fill="D99594" w:themeFill="accent2" w:themeFillTint="99"/>
+          </w:tcPr>
+          <w:p>
+            <w:pPr>
+              <w:pStyle w:val="ListParagraph"/>
+              <w:numPr>
+                <w:ilvl w:val="0"/>
+                <w:numId w:val="29"/>
+              </w:numPr>
+              <w:ind w:left="357" w:hanging="357"/>
+            </w:pPr>
+            <w:r>
+              <w:t>I have not found a way of creating a library JAR from the library code, so library code has to be duplicated within the preprocessor at present.</w:t>
+            </w:r>
+          </w:p>
+          <w:p>
+            <w:pPr>
+              <w:pStyle w:val="ListParagraph"/>
+              <w:numPr>
+                <w:ilvl w:val="0"/>
+                <w:numId w:val="29"/>
+              </w:numPr>
+              <w:ind w:left="357" w:hanging="357"/>
+            </w:pPr>
+            <w:r>
+              <w:t xml:space="preserve">I found it difficult to persuade </w:t>
+            </w:r>
+            <w:proofErr w:type="spellStart"/>
+            <w:r>
+              <w:t>Intellij</w:t>
+            </w:r>
+            <w:proofErr w:type="spellEnd"/>
+            <w:r>
+              <w:t xml:space="preserve"> IDEA to create the JAR – I seemed to have to resort to a number of arbitrary expedients.</w:t>
+            </w:r>
+          </w:p>
+          <w:p>
+            <w:pPr>
+              <w:pStyle w:val="ListParagraph"/>
+              <w:numPr>
+                <w:ilvl w:val="0"/>
+                <w:numId w:val="29"/>
+              </w:numPr>
+              <w:ind w:left="357" w:hanging="357"/>
+            </w:pPr>
+            <w:r>
+              <w:lastRenderedPageBreak/>
+              <w:t>The converter needs help in order to carry out validation</w:t>
+            </w:r>
+            <w:r>
+              <w:t xml:space="preserve">.  By </w:t>
+            </w:r>
+            <w:proofErr w:type="gramStart"/>
+            <w:r>
+              <w:t>default</w:t>
+            </w:r>
+            <w:proofErr w:type="gramEnd"/>
+            <w:r>
+              <w:t xml:space="preserve"> if compares its own output against the raw input, but where the preprocessor has done things, it needs the preprocessor to tell it what the data looked like after it was modified.</w:t>
+            </w:r>
+          </w:p>
+          <w:p>
+            <w:pPr>
+              <w:pStyle w:val="ListParagraph"/>
+              <w:numPr>
+                <w:ilvl w:val="0"/>
+                <w:numId w:val="29"/>
+              </w:numPr>
+              <w:ind w:left="357" w:hanging="357"/>
+            </w:pPr>
+            <w:r>
+              <w:t xml:space="preserve">Difficult to debug? </w:t>
+            </w:r>
+          </w:p>
+        </w:tc>
+      </w:tr>
+      <w:tr>
+        <w:tc>
+          <w:tcPr>
+            <w:tcW w:w="2405" w:type="dxa"/>
+            <w:vMerge w:val="restart"/>
+            <w:shd w:val="clear" w:color="auto" w:fill="FABF8F" w:themeFill="accent6" w:themeFillTint="99"/>
+            <w:vAlign w:val="center"/>
+          </w:tcPr>
+          <w:p>
+            <w:pPr>
+              <w:jc w:val="right"/>
+            </w:pPr>
+            <w:r>
+              <w:lastRenderedPageBreak/>
+              <w:t>XSLT stylesheets</w:t>
+            </w:r>
+          </w:p>
+        </w:tc>
+        <w:tc>
+          <w:tcPr>
+            <w:tcW w:w="6612" w:type="dxa"/>
+            <w:shd w:val="clear" w:color="auto" w:fill="D6E3BC" w:themeFill="accent3" w:themeFillTint="66"/>
+          </w:tcPr>
+          <w:p>
+            <w:pPr>
+              <w:pStyle w:val="ListParagraph"/>
+              <w:keepNext/>
+              <w:keepLines/>
+              <w:numPr>
+                <w:ilvl w:val="0"/>
+                <w:numId w:val="29"/>
+              </w:numPr>
+              <w:ind w:left="357" w:hanging="357"/>
+            </w:pPr>
+            <w:r>
+              <w:t>Fits seamlessly into the overall flow of the conversion process.</w:t>
+            </w:r>
+          </w:p>
+          <w:p>
+            <w:pPr>
+              <w:pStyle w:val="ListParagraph"/>
+              <w:keepNext/>
+              <w:keepLines/>
+              <w:numPr>
+                <w:ilvl w:val="0"/>
+                <w:numId w:val="29"/>
+              </w:numPr>
+              <w:ind w:left="357" w:hanging="357"/>
+            </w:pPr>
+            <w:r>
+              <w:t>Avoids any need to create a separate program or JAR – you simply give XSLT code.</w:t>
+            </w:r>
+          </w:p>
+        </w:tc>
+      </w:tr>
+      <w:tr>
+        <w:tc>
+          <w:tcPr>
+            <w:tcW w:w="2405" w:type="dxa"/>
+            <w:vMerge/>
+            <w:tcBorders>
+              <w:bottom w:val="nil"/>
+            </w:tcBorders>
+            <w:shd w:val="clear" w:color="auto" w:fill="FABF8F" w:themeFill="accent6" w:themeFillTint="99"/>
+          </w:tcPr>
+          <w:p/>
+        </w:tc>
+        <w:tc>
+          <w:tcPr>
+            <w:tcW w:w="6612" w:type="dxa"/>
+            <w:tcBorders>
+              <w:bottom w:val="nil"/>
+            </w:tcBorders>
+            <w:shd w:val="clear" w:color="auto" w:fill="D99594" w:themeFill="accent2" w:themeFillTint="99"/>
+          </w:tcPr>
+          <w:p>
+            <w:pPr>
+              <w:pStyle w:val="ListParagraph"/>
+              <w:numPr>
+                <w:ilvl w:val="0"/>
+                <w:numId w:val="29"/>
+              </w:numPr>
+              <w:ind w:left="357" w:hanging="357"/>
+            </w:pPr>
+            <w:r>
+              <w:t>Possibly unfamiliar syntax.</w:t>
+            </w:r>
+          </w:p>
+          <w:p>
+            <w:pPr>
+              <w:pStyle w:val="ListParagraph"/>
+              <w:numPr>
+                <w:ilvl w:val="0"/>
+                <w:numId w:val="29"/>
+              </w:numPr>
+              <w:ind w:left="357" w:hanging="357"/>
+            </w:pPr>
+            <w:r>
+              <w:t xml:space="preserve">Not sure how to debug this.  (I do have some code built into </w:t>
+            </w:r>
+            <w:proofErr w:type="spellStart"/>
+            <w:r>
+              <w:t>Main.kt</w:t>
+            </w:r>
+            <w:proofErr w:type="spellEnd"/>
+            <w:r>
+              <w:t xml:space="preserve"> to help with this, but you’d have to rebuild the converter with that code enabled.)</w:t>
+            </w:r>
+          </w:p>
+          <w:p>
+            <w:pPr>
+              <w:pStyle w:val="ListParagraph"/>
+              <w:numPr>
+                <w:ilvl w:val="0"/>
+                <w:numId w:val="29"/>
+              </w:numPr>
+              <w:ind w:left="357" w:hanging="357"/>
+            </w:pPr>
+            <w:r>
+              <w:t>There may be things which this cannot achieve easily (not sure).</w:t>
+            </w:r>
+          </w:p>
+        </w:tc>
+      </w:tr>
+    </w:tbl>
+    <w:p/>
     <w:p>
       <w:pPr>
         <w:pStyle w:val="Heading1"/>
       </w:pPr>
-      <w:bookmarkStart w:id="26" w:name="_Ref66349274"/>
-      <w:bookmarkStart w:id="27" w:name="_Toc151403446"/>
+      <w:bookmarkStart w:id="28" w:name="_Ref66349274"/>
+      <w:bookmarkStart w:id="29" w:name="_Toc151623801"/>
       <w:r>
         <w:lastRenderedPageBreak/>
         <w:t>Running the converter</w:t>
       </w:r>
-      <w:bookmarkEnd w:id="26"/>
+      <w:bookmarkEnd w:id="28"/>
       <w:r>
         <w:t xml:space="preserve"> from the command line</w:t>
       </w:r>
-      <w:bookmarkEnd w:id="27"/>
+      <w:bookmarkEnd w:id="29"/>
     </w:p>
     <w:p>
       <w:pPr>
@@ -11566,13 +12206,13 @@
         <w:spacing w:before="400"/>
         <w:ind w:left="578" w:hanging="578"/>
       </w:pPr>
-      <w:bookmarkStart w:id="28" w:name="_Ref149990832"/>
-      <w:bookmarkStart w:id="29" w:name="_Toc151403447"/>
+      <w:bookmarkStart w:id="30" w:name="_Ref149990832"/>
+      <w:bookmarkStart w:id="31" w:name="_Toc151623802"/>
       <w:r>
         <w:t>Generating a Sword module</w:t>
       </w:r>
-      <w:bookmarkEnd w:id="28"/>
-      <w:bookmarkEnd w:id="29"/>
+      <w:bookmarkEnd w:id="30"/>
+      <w:bookmarkEnd w:id="31"/>
     </w:p>
     <w:p>
       <w:pPr>
@@ -12490,13 +13130,13 @@
       <w:pPr>
         <w:pStyle w:val="Heading2"/>
       </w:pPr>
-      <w:bookmarkStart w:id="30" w:name="_Ref139951112"/>
-      <w:bookmarkStart w:id="31" w:name="_Toc151403448"/>
+      <w:bookmarkStart w:id="32" w:name="_Ref139951112"/>
+      <w:bookmarkStart w:id="33" w:name="_Toc151623803"/>
       <w:r>
         <w:t>Evaluating versification schemes</w:t>
       </w:r>
-      <w:bookmarkEnd w:id="30"/>
-      <w:bookmarkEnd w:id="31"/>
+      <w:bookmarkEnd w:id="32"/>
+      <w:bookmarkEnd w:id="33"/>
     </w:p>
     <w:p>
       <w:pPr>
@@ -12727,14 +13367,14 @@
       <w:pPr>
         <w:pStyle w:val="Heading2"/>
       </w:pPr>
-      <w:bookmarkStart w:id="32" w:name="_Ref149992389"/>
-      <w:bookmarkStart w:id="33" w:name="_Toc151403449"/>
-      <w:bookmarkStart w:id="34" w:name="_Ref66349446"/>
+      <w:bookmarkStart w:id="34" w:name="_Ref149992389"/>
+      <w:bookmarkStart w:id="35" w:name="_Toc151623804"/>
+      <w:bookmarkStart w:id="36" w:name="_Ref66349446"/>
       <w:r>
         <w:t>Module naming</w:t>
       </w:r>
-      <w:bookmarkEnd w:id="32"/>
-      <w:bookmarkEnd w:id="33"/>
+      <w:bookmarkEnd w:id="34"/>
+      <w:bookmarkEnd w:id="35"/>
     </w:p>
     <w:p>
       <w:pPr>
@@ -13027,15 +13667,15 @@
       <w:pPr>
         <w:pStyle w:val="Heading2"/>
       </w:pPr>
-      <w:bookmarkStart w:id="35" w:name="_Ref150414648"/>
-      <w:bookmarkStart w:id="36" w:name="_Ref150414666"/>
-      <w:bookmarkStart w:id="37" w:name="_Toc151403450"/>
+      <w:bookmarkStart w:id="37" w:name="_Ref150414648"/>
+      <w:bookmarkStart w:id="38" w:name="_Ref150414666"/>
+      <w:bookmarkStart w:id="39" w:name="_Toc151623805"/>
       <w:r>
         <w:t>Version numbering and history information</w:t>
       </w:r>
-      <w:bookmarkEnd w:id="35"/>
-      <w:bookmarkEnd w:id="36"/>
       <w:bookmarkEnd w:id="37"/>
+      <w:bookmarkEnd w:id="38"/>
+      <w:bookmarkEnd w:id="39"/>
     </w:p>
     <w:p>
       <w:pPr>
@@ -13295,12 +13935,12 @@
       <w:pPr>
         <w:pStyle w:val="Heading2"/>
       </w:pPr>
-      <w:bookmarkStart w:id="38" w:name="_Toc151403451"/>
+      <w:bookmarkStart w:id="40" w:name="_Toc151623806"/>
       <w:r>
         <w:lastRenderedPageBreak/>
         <w:t>Checking the outputs</w:t>
       </w:r>
-      <w:bookmarkEnd w:id="38"/>
+      <w:bookmarkEnd w:id="40"/>
     </w:p>
     <w:p>
       <w:pPr>
@@ -13390,12 +14030,12 @@
         <w:pStyle w:val="Heading2"/>
         <w:ind w:left="578" w:hanging="578"/>
       </w:pPr>
-      <w:bookmarkStart w:id="39" w:name="_Toc151403452"/>
+      <w:bookmarkStart w:id="41" w:name="_Toc151623807"/>
       <w:r>
         <w:t>The Sword module</w:t>
       </w:r>
-      <w:bookmarkEnd w:id="34"/>
-      <w:bookmarkEnd w:id="39"/>
+      <w:bookmarkEnd w:id="36"/>
+      <w:bookmarkEnd w:id="41"/>
     </w:p>
     <w:p>
       <w:pPr>
@@ -13441,7 +14081,7 @@
         <w:pStyle w:val="Heading2"/>
         <w:ind w:left="578" w:hanging="578"/>
       </w:pPr>
-      <w:bookmarkStart w:id="40" w:name="_Toc151403453"/>
+      <w:bookmarkStart w:id="42" w:name="_Toc151623808"/>
       <w:r>
         <w:t>Additional information: t</w:t>
       </w:r>
@@ -13456,7 +14096,7 @@
       <w:r>
         <w:t xml:space="preserve"> folder and the enhanced Sword configuration file</w:t>
       </w:r>
-      <w:bookmarkEnd w:id="40"/>
+      <w:bookmarkEnd w:id="42"/>
     </w:p>
     <w:p>
       <w:pPr>
@@ -13583,25 +14223,25 @@
       <w:pPr>
         <w:pStyle w:val="Heading1"/>
       </w:pPr>
-      <w:bookmarkStart w:id="41" w:name="_Ref72852785"/>
-      <w:bookmarkStart w:id="42" w:name="_Toc151403454"/>
+      <w:bookmarkStart w:id="43" w:name="_Ref72852785"/>
+      <w:bookmarkStart w:id="44" w:name="_Toc151623809"/>
       <w:r>
         <w:lastRenderedPageBreak/>
         <w:t>Philosophy and implementation</w:t>
       </w:r>
-      <w:bookmarkEnd w:id="41"/>
-      <w:bookmarkEnd w:id="42"/>
+      <w:bookmarkEnd w:id="43"/>
+      <w:bookmarkEnd w:id="44"/>
     </w:p>
     <w:p>
       <w:pPr>
         <w:pStyle w:val="Heading2"/>
         <w:spacing w:before="0"/>
       </w:pPr>
-      <w:bookmarkStart w:id="43" w:name="_Toc151403455"/>
+      <w:bookmarkStart w:id="45" w:name="_Toc151623810"/>
       <w:r>
         <w:t>Overview</w:t>
       </w:r>
-      <w:bookmarkEnd w:id="43"/>
+      <w:bookmarkEnd w:id="45"/>
     </w:p>
     <w:p>
       <w:pPr>
@@ -15091,11 +15731,11 @@
       <w:pPr>
         <w:pStyle w:val="Heading2"/>
       </w:pPr>
-      <w:bookmarkStart w:id="44" w:name="_Toc151403456"/>
+      <w:bookmarkStart w:id="46" w:name="_Toc151623811"/>
       <w:r>
         <w:t>Folder structure</w:t>
       </w:r>
-      <w:bookmarkEnd w:id="44"/>
+      <w:bookmarkEnd w:id="46"/>
     </w:p>
     <w:p>
       <w:pPr>
@@ -15169,7 +15809,7 @@
                           <pic:cNvPicPr/>
                         </pic:nvPicPr>
                         <pic:blipFill>
-                          <a:blip r:embed="rId10"/>
+                          <a:blip r:embed="rId11"/>
                           <a:stretch>
                             <a:fillRect/>
                           </a:stretch>
@@ -15273,7 +15913,7 @@
                           <pic:cNvPicPr/>
                         </pic:nvPicPr>
                         <pic:blipFill>
-                          <a:blip r:embed="rId10"/>
+                          <a:blip r:embed="rId11"/>
                           <a:stretch>
                             <a:fillRect/>
                           </a:stretch>
@@ -15449,7 +16089,7 @@
                           <pic:cNvPicPr/>
                         </pic:nvPicPr>
                         <pic:blipFill>
-                          <a:blip r:embed="rId10"/>
+                          <a:blip r:embed="rId11"/>
                           <a:stretch>
                             <a:fillRect/>
                           </a:stretch>
@@ -15540,343 +16180,6 @@
                   <wp:extent cx="209550" cy="238125"/>
                   <wp:effectExtent l="0" t="0" r="0" b="9525"/>
                   <wp:docPr id="11" name="Picture 11"/>
-                  <wp:cNvGraphicFramePr>
-                    <a:graphicFrameLocks xmlns:a="http://schemas.openxmlformats.org/drawingml/2006/main" noChangeAspect="1"/>
-                  </wp:cNvGraphicFramePr>
-                  <a:graphic xmlns:a="http://schemas.openxmlformats.org/drawingml/2006/main">
-                    <a:graphicData uri="http://schemas.openxmlformats.org/drawingml/2006/picture">
-                      <pic:pic xmlns:pic="http://schemas.openxmlformats.org/drawingml/2006/picture">
-                        <pic:nvPicPr>
-                          <pic:cNvPr id="1" name=""/>
-                          <pic:cNvPicPr/>
-                        </pic:nvPicPr>
-                        <pic:blipFill>
-                          <a:blip r:embed="rId10"/>
-                          <a:stretch>
-                            <a:fillRect/>
-                          </a:stretch>
-                        </pic:blipFill>
-                        <pic:spPr>
-                          <a:xfrm>
-                            <a:off x="0" y="0"/>
-                            <a:ext cx="209550" cy="238125"/>
-                          </a:xfrm>
-                          <a:prstGeom prst="rect">
-                            <a:avLst/>
-                          </a:prstGeom>
-                        </pic:spPr>
-                      </pic:pic>
-                    </a:graphicData>
-                  </a:graphic>
-                </wp:inline>
-              </w:drawing>
-            </w:r>
-          </w:p>
-        </w:tc>
-        <w:tc>
-          <w:tcPr>
-            <w:tcW w:w="1762" w:type="dxa"/>
-            <w:shd w:val="clear" w:color="auto" w:fill="FBD4B4" w:themeFill="accent6" w:themeFillTint="66"/>
-            <w:vAlign w:val="center"/>
-          </w:tcPr>
-          <w:p>
-            <w:pPr>
-              <w:rPr>
-                <w:b/>
-                <w:bCs/>
-                <w:sz w:val="21"/>
-                <w:szCs w:val="21"/>
-              </w:rPr>
-            </w:pPr>
-            <w:proofErr w:type="spellStart"/>
-            <w:r>
-              <w:rPr>
-                <w:b/>
-                <w:bCs/>
-                <w:sz w:val="21"/>
-                <w:szCs w:val="21"/>
-              </w:rPr>
-              <w:t>RawUsx</w:t>
-            </w:r>
-            <w:proofErr w:type="spellEnd"/>
-          </w:p>
-        </w:tc>
-        <w:tc>
-          <w:tcPr>
-            <w:tcW w:w="6908" w:type="dxa"/>
-            <w:shd w:val="clear" w:color="auto" w:fill="FBD4B4" w:themeFill="accent6" w:themeFillTint="66"/>
-            <w:vAlign w:val="center"/>
-          </w:tcPr>
-          <w:p>
-            <w:pPr>
-              <w:rPr>
-                <w:sz w:val="21"/>
-                <w:szCs w:val="21"/>
-              </w:rPr>
-            </w:pPr>
-            <w:r>
-              <w:rPr>
-                <w:sz w:val="21"/>
-                <w:szCs w:val="21"/>
-              </w:rPr>
-              <w:t xml:space="preserve">You need to create this folder, and store the raw USX within it, one file per book, each with the </w:t>
-            </w:r>
-            <w:proofErr w:type="gramStart"/>
-            <w:r>
-              <w:rPr>
-                <w:sz w:val="21"/>
-                <w:szCs w:val="21"/>
-              </w:rPr>
-              <w:t>extension .</w:t>
-            </w:r>
-            <w:proofErr w:type="spellStart"/>
-            <w:r>
-              <w:rPr>
-                <w:sz w:val="21"/>
-                <w:szCs w:val="21"/>
-              </w:rPr>
-              <w:t>usx</w:t>
-            </w:r>
-            <w:proofErr w:type="spellEnd"/>
-            <w:proofErr w:type="gramEnd"/>
-            <w:r>
-              <w:rPr>
-                <w:sz w:val="21"/>
-                <w:szCs w:val="21"/>
-              </w:rPr>
-              <w:t>.  The names of the files don’t matter, because the processing looks at the file content to determine what each contains.</w:t>
-            </w:r>
-          </w:p>
-        </w:tc>
-      </w:tr>
-      <w:tr>
-        <w:trPr>
-          <w:cantSplit/>
-        </w:trPr>
-        <w:tc>
-          <w:tcPr>
-            <w:tcW w:w="414" w:type="dxa"/>
-            <w:vAlign w:val="center"/>
-          </w:tcPr>
-          <w:p>
-            <w:pPr>
-              <w:rPr>
-                <w:sz w:val="21"/>
-                <w:szCs w:val="21"/>
-              </w:rPr>
-            </w:pPr>
-            <w:r>
-              <w:rPr>
-                <w:noProof/>
-              </w:rPr>
-              <w:drawing>
-                <wp:inline distT="0" distB="0" distL="0" distR="0" wp14:anchorId="562BDC83" wp14:editId="6BB76E18">
-                  <wp:extent cx="209550" cy="238125"/>
-                  <wp:effectExtent l="0" t="0" r="0" b="9525"/>
-                  <wp:docPr id="17" name="Picture 17"/>
-                  <wp:cNvGraphicFramePr>
-                    <a:graphicFrameLocks xmlns:a="http://schemas.openxmlformats.org/drawingml/2006/main" noChangeAspect="1"/>
-                  </wp:cNvGraphicFramePr>
-                  <a:graphic xmlns:a="http://schemas.openxmlformats.org/drawingml/2006/main">
-                    <a:graphicData uri="http://schemas.openxmlformats.org/drawingml/2006/picture">
-                      <pic:pic xmlns:pic="http://schemas.openxmlformats.org/drawingml/2006/picture">
-                        <pic:nvPicPr>
-                          <pic:cNvPr id="1" name=""/>
-                          <pic:cNvPicPr/>
-                        </pic:nvPicPr>
-                        <pic:blipFill>
-                          <a:blip r:embed="rId10"/>
-                          <a:stretch>
-                            <a:fillRect/>
-                          </a:stretch>
-                        </pic:blipFill>
-                        <pic:spPr>
-                          <a:xfrm>
-                            <a:off x="0" y="0"/>
-                            <a:ext cx="209550" cy="238125"/>
-                          </a:xfrm>
-                          <a:prstGeom prst="rect">
-                            <a:avLst/>
-                          </a:prstGeom>
-                        </pic:spPr>
-                      </pic:pic>
-                    </a:graphicData>
-                  </a:graphic>
-                </wp:inline>
-              </w:drawing>
-            </w:r>
-          </w:p>
-        </w:tc>
-        <w:tc>
-          <w:tcPr>
-            <w:tcW w:w="1762" w:type="dxa"/>
-            <w:vAlign w:val="center"/>
-          </w:tcPr>
-          <w:p>
-            <w:pPr>
-              <w:rPr>
-                <w:sz w:val="21"/>
-                <w:szCs w:val="21"/>
-              </w:rPr>
-            </w:pPr>
-            <w:r>
-              <w:rPr>
-                <w:sz w:val="21"/>
-                <w:szCs w:val="21"/>
-              </w:rPr>
-              <w:t>Sword</w:t>
-            </w:r>
-          </w:p>
-        </w:tc>
-        <w:tc>
-          <w:tcPr>
-            <w:tcW w:w="6908" w:type="dxa"/>
-            <w:vAlign w:val="center"/>
-          </w:tcPr>
-          <w:p>
-            <w:pPr>
-              <w:rPr>
-                <w:sz w:val="21"/>
-                <w:szCs w:val="21"/>
-              </w:rPr>
-            </w:pPr>
-            <w:r>
-              <w:rPr>
-                <w:sz w:val="21"/>
-                <w:szCs w:val="21"/>
-              </w:rPr>
-              <w:t>The processing creates this and stores under it the file structure needed in order to produce a module.  In particular, immediately within this folder it generates a zip file which is the module itself.</w:t>
-            </w:r>
-          </w:p>
-        </w:tc>
-      </w:tr>
-      <w:tr>
-        <w:trPr>
-          <w:cantSplit/>
-        </w:trPr>
-        <w:tc>
-          <w:tcPr>
-            <w:tcW w:w="414" w:type="dxa"/>
-            <w:vAlign w:val="center"/>
-          </w:tcPr>
-          <w:p>
-            <w:pPr>
-              <w:rPr>
-                <w:sz w:val="21"/>
-                <w:szCs w:val="21"/>
-              </w:rPr>
-            </w:pPr>
-            <w:r>
-              <w:rPr>
-                <w:noProof/>
-              </w:rPr>
-              <w:drawing>
-                <wp:inline distT="0" distB="0" distL="0" distR="0" wp14:anchorId="77078D1F" wp14:editId="77BDC895">
-                  <wp:extent cx="209550" cy="238125"/>
-                  <wp:effectExtent l="0" t="0" r="0" b="9525"/>
-                  <wp:docPr id="18" name="Picture 18"/>
-                  <wp:cNvGraphicFramePr>
-                    <a:graphicFrameLocks xmlns:a="http://schemas.openxmlformats.org/drawingml/2006/main" noChangeAspect="1"/>
-                  </wp:cNvGraphicFramePr>
-                  <a:graphic xmlns:a="http://schemas.openxmlformats.org/drawingml/2006/main">
-                    <a:graphicData uri="http://schemas.openxmlformats.org/drawingml/2006/picture">
-                      <pic:pic xmlns:pic="http://schemas.openxmlformats.org/drawingml/2006/picture">
-                        <pic:nvPicPr>
-                          <pic:cNvPr id="1" name=""/>
-                          <pic:cNvPicPr/>
-                        </pic:nvPicPr>
-                        <pic:blipFill>
-                          <a:blip r:embed="rId10"/>
-                          <a:stretch>
-                            <a:fillRect/>
-                          </a:stretch>
-                        </pic:blipFill>
-                        <pic:spPr>
-                          <a:xfrm>
-                            <a:off x="0" y="0"/>
-                            <a:ext cx="209550" cy="238125"/>
-                          </a:xfrm>
-                          <a:prstGeom prst="rect">
-                            <a:avLst/>
-                          </a:prstGeom>
-                        </pic:spPr>
-                      </pic:pic>
-                    </a:graphicData>
-                  </a:graphic>
-                </wp:inline>
-              </w:drawing>
-            </w:r>
-          </w:p>
-        </w:tc>
-        <w:tc>
-          <w:tcPr>
-            <w:tcW w:w="1762" w:type="dxa"/>
-            <w:vAlign w:val="center"/>
-          </w:tcPr>
-          <w:p>
-            <w:pPr>
-              <w:rPr>
-                <w:sz w:val="21"/>
-                <w:szCs w:val="21"/>
-              </w:rPr>
-            </w:pPr>
-            <w:proofErr w:type="spellStart"/>
-            <w:r>
-              <w:rPr>
-                <w:sz w:val="21"/>
-                <w:szCs w:val="21"/>
-              </w:rPr>
-              <w:t>TextFeatures</w:t>
-            </w:r>
-            <w:proofErr w:type="spellEnd"/>
-          </w:p>
-        </w:tc>
-        <w:tc>
-          <w:tcPr>
-            <w:tcW w:w="6908" w:type="dxa"/>
-            <w:vAlign w:val="center"/>
-          </w:tcPr>
-          <w:p>
-            <w:pPr>
-              <w:rPr>
-                <w:sz w:val="21"/>
-                <w:szCs w:val="21"/>
-              </w:rPr>
-            </w:pPr>
-            <w:r>
-              <w:rPr>
-                <w:sz w:val="21"/>
-                <w:szCs w:val="21"/>
-              </w:rPr>
-              <w:t>The processing creates this and stores within it certain potentially useful information about the text.</w:t>
-            </w:r>
-          </w:p>
-        </w:tc>
-      </w:tr>
-      <w:tr>
-        <w:trPr>
-          <w:cantSplit/>
-        </w:trPr>
-        <w:tc>
-          <w:tcPr>
-            <w:tcW w:w="414" w:type="dxa"/>
-            <w:vAlign w:val="center"/>
-          </w:tcPr>
-          <w:p>
-            <w:pPr>
-              <w:rPr>
-                <w:noProof/>
-              </w:rPr>
-            </w:pPr>
-            <w:r>
-              <w:rPr>
-                <w:noProof/>
-              </w:rPr>
-              <w:drawing>
-                <wp:inline distT="0" distB="0" distL="0" distR="0" wp14:anchorId="46C4F2BE" wp14:editId="0CA12B2F">
-                  <wp:extent cx="125730" cy="151130"/>
-                  <wp:effectExtent l="0" t="0" r="7620" b="1270"/>
-                  <wp:docPr id="19" name="Picture 19"/>
                   <wp:cNvGraphicFramePr>
                     <a:graphicFrameLocks xmlns:a="http://schemas.openxmlformats.org/drawingml/2006/main" noChangeAspect="1"/>
                   </wp:cNvGraphicFramePr>
@@ -15896,7 +16199,7 @@
                         <pic:spPr>
                           <a:xfrm>
                             <a:off x="0" y="0"/>
-                            <a:ext cx="125730" cy="151130"/>
+                            <a:ext cx="209550" cy="238125"/>
                           </a:xfrm>
                           <a:prstGeom prst="rect">
                             <a:avLst/>
@@ -15913,27 +16216,35 @@
         <w:tc>
           <w:tcPr>
             <w:tcW w:w="1762" w:type="dxa"/>
+            <w:shd w:val="clear" w:color="auto" w:fill="FBD4B4" w:themeFill="accent6" w:themeFillTint="66"/>
             <w:vAlign w:val="center"/>
           </w:tcPr>
           <w:p>
             <w:pPr>
               <w:rPr>
+                <w:b/>
+                <w:bCs/>
                 <w:sz w:val="21"/>
                 <w:szCs w:val="21"/>
               </w:rPr>
             </w:pPr>
-            <w:r>
-              <w:rPr>
+            <w:proofErr w:type="spellStart"/>
+            <w:r>
+              <w:rPr>
+                <w:b/>
+                <w:bCs/>
                 <w:sz w:val="21"/>
                 <w:szCs w:val="21"/>
               </w:rPr>
-              <w:t>converterLog.txt</w:t>
-            </w:r>
+              <w:t>RawUsx</w:t>
+            </w:r>
+            <w:proofErr w:type="spellEnd"/>
           </w:p>
         </w:tc>
         <w:tc>
           <w:tcPr>
             <w:tcW w:w="6908" w:type="dxa"/>
+            <w:shd w:val="clear" w:color="auto" w:fill="FBD4B4" w:themeFill="accent6" w:themeFillTint="66"/>
             <w:vAlign w:val="center"/>
           </w:tcPr>
           <w:p>
@@ -15948,23 +16259,32 @@
                 <w:sz w:val="21"/>
                 <w:szCs w:val="21"/>
               </w:rPr>
-              <w:t xml:space="preserve">At the end of processing, contains a summary of any issues – including the main ones from </w:t>
-            </w:r>
-            <w:r>
-              <w:rPr>
-                <w:i/>
-                <w:iCs/>
+              <w:t xml:space="preserve">You need to create this folder, and store the raw USX within it, one file per book, each with the </w:t>
+            </w:r>
+            <w:proofErr w:type="gramStart"/>
+            <w:r>
+              <w:rPr>
                 <w:sz w:val="21"/>
                 <w:szCs w:val="21"/>
               </w:rPr>
-              <w:t>osis2mod</w:t>
-            </w:r>
+              <w:t>extension .</w:t>
+            </w:r>
+            <w:proofErr w:type="spellStart"/>
             <w:r>
               <w:rPr>
                 <w:sz w:val="21"/>
                 <w:szCs w:val="21"/>
               </w:rPr>
-              <w:t>.</w:t>
+              <w:t>usx</w:t>
+            </w:r>
+            <w:proofErr w:type="spellEnd"/>
+            <w:proofErr w:type="gramEnd"/>
+            <w:r>
+              <w:rPr>
+                <w:sz w:val="21"/>
+                <w:szCs w:val="21"/>
+              </w:rPr>
+              <w:t>.  The names of the files don’t matter, because the processing looks at the file content to determine what each contains.</w:t>
             </w:r>
           </w:p>
         </w:tc>
@@ -15981,18 +16301,19 @@
           <w:p>
             <w:pPr>
               <w:rPr>
+                <w:sz w:val="21"/>
+                <w:szCs w:val="21"/>
+              </w:rPr>
+            </w:pPr>
+            <w:r>
+              <w:rPr>
                 <w:noProof/>
               </w:rPr>
-            </w:pPr>
-            <w:r>
-              <w:rPr>
-                <w:noProof/>
-              </w:rPr>
               <w:drawing>
-                <wp:inline distT="0" distB="0" distL="0" distR="0" wp14:anchorId="1E025A7B" wp14:editId="5B55E132">
-                  <wp:extent cx="125730" cy="151130"/>
-                  <wp:effectExtent l="0" t="0" r="7620" b="1270"/>
-                  <wp:docPr id="21" name="Picture 21"/>
+                <wp:inline distT="0" distB="0" distL="0" distR="0" wp14:anchorId="562BDC83" wp14:editId="6BB76E18">
+                  <wp:extent cx="209550" cy="238125"/>
+                  <wp:effectExtent l="0" t="0" r="0" b="9525"/>
+                  <wp:docPr id="17" name="Picture 17"/>
                   <wp:cNvGraphicFramePr>
                     <a:graphicFrameLocks xmlns:a="http://schemas.openxmlformats.org/drawingml/2006/main" noChangeAspect="1"/>
                   </wp:cNvGraphicFramePr>
@@ -16012,6 +16333,209 @@
                         <pic:spPr>
                           <a:xfrm>
                             <a:off x="0" y="0"/>
+                            <a:ext cx="209550" cy="238125"/>
+                          </a:xfrm>
+                          <a:prstGeom prst="rect">
+                            <a:avLst/>
+                          </a:prstGeom>
+                        </pic:spPr>
+                      </pic:pic>
+                    </a:graphicData>
+                  </a:graphic>
+                </wp:inline>
+              </w:drawing>
+            </w:r>
+          </w:p>
+        </w:tc>
+        <w:tc>
+          <w:tcPr>
+            <w:tcW w:w="1762" w:type="dxa"/>
+            <w:vAlign w:val="center"/>
+          </w:tcPr>
+          <w:p>
+            <w:pPr>
+              <w:rPr>
+                <w:sz w:val="21"/>
+                <w:szCs w:val="21"/>
+              </w:rPr>
+            </w:pPr>
+            <w:r>
+              <w:rPr>
+                <w:sz w:val="21"/>
+                <w:szCs w:val="21"/>
+              </w:rPr>
+              <w:t>Sword</w:t>
+            </w:r>
+          </w:p>
+        </w:tc>
+        <w:tc>
+          <w:tcPr>
+            <w:tcW w:w="6908" w:type="dxa"/>
+            <w:vAlign w:val="center"/>
+          </w:tcPr>
+          <w:p>
+            <w:pPr>
+              <w:rPr>
+                <w:sz w:val="21"/>
+                <w:szCs w:val="21"/>
+              </w:rPr>
+            </w:pPr>
+            <w:r>
+              <w:rPr>
+                <w:sz w:val="21"/>
+                <w:szCs w:val="21"/>
+              </w:rPr>
+              <w:t>The processing creates this and stores under it the file structure needed in order to produce a module.  In particular, immediately within this folder it generates a zip file which is the module itself.</w:t>
+            </w:r>
+          </w:p>
+        </w:tc>
+      </w:tr>
+      <w:tr>
+        <w:trPr>
+          <w:cantSplit/>
+        </w:trPr>
+        <w:tc>
+          <w:tcPr>
+            <w:tcW w:w="414" w:type="dxa"/>
+            <w:vAlign w:val="center"/>
+          </w:tcPr>
+          <w:p>
+            <w:pPr>
+              <w:rPr>
+                <w:sz w:val="21"/>
+                <w:szCs w:val="21"/>
+              </w:rPr>
+            </w:pPr>
+            <w:r>
+              <w:rPr>
+                <w:noProof/>
+              </w:rPr>
+              <w:drawing>
+                <wp:inline distT="0" distB="0" distL="0" distR="0" wp14:anchorId="77078D1F" wp14:editId="77BDC895">
+                  <wp:extent cx="209550" cy="238125"/>
+                  <wp:effectExtent l="0" t="0" r="0" b="9525"/>
+                  <wp:docPr id="18" name="Picture 18"/>
+                  <wp:cNvGraphicFramePr>
+                    <a:graphicFrameLocks xmlns:a="http://schemas.openxmlformats.org/drawingml/2006/main" noChangeAspect="1"/>
+                  </wp:cNvGraphicFramePr>
+                  <a:graphic xmlns:a="http://schemas.openxmlformats.org/drawingml/2006/main">
+                    <a:graphicData uri="http://schemas.openxmlformats.org/drawingml/2006/picture">
+                      <pic:pic xmlns:pic="http://schemas.openxmlformats.org/drawingml/2006/picture">
+                        <pic:nvPicPr>
+                          <pic:cNvPr id="1" name=""/>
+                          <pic:cNvPicPr/>
+                        </pic:nvPicPr>
+                        <pic:blipFill>
+                          <a:blip r:embed="rId11"/>
+                          <a:stretch>
+                            <a:fillRect/>
+                          </a:stretch>
+                        </pic:blipFill>
+                        <pic:spPr>
+                          <a:xfrm>
+                            <a:off x="0" y="0"/>
+                            <a:ext cx="209550" cy="238125"/>
+                          </a:xfrm>
+                          <a:prstGeom prst="rect">
+                            <a:avLst/>
+                          </a:prstGeom>
+                        </pic:spPr>
+                      </pic:pic>
+                    </a:graphicData>
+                  </a:graphic>
+                </wp:inline>
+              </w:drawing>
+            </w:r>
+          </w:p>
+        </w:tc>
+        <w:tc>
+          <w:tcPr>
+            <w:tcW w:w="1762" w:type="dxa"/>
+            <w:vAlign w:val="center"/>
+          </w:tcPr>
+          <w:p>
+            <w:pPr>
+              <w:rPr>
+                <w:sz w:val="21"/>
+                <w:szCs w:val="21"/>
+              </w:rPr>
+            </w:pPr>
+            <w:proofErr w:type="spellStart"/>
+            <w:r>
+              <w:rPr>
+                <w:sz w:val="21"/>
+                <w:szCs w:val="21"/>
+              </w:rPr>
+              <w:t>TextFeatures</w:t>
+            </w:r>
+            <w:proofErr w:type="spellEnd"/>
+          </w:p>
+        </w:tc>
+        <w:tc>
+          <w:tcPr>
+            <w:tcW w:w="6908" w:type="dxa"/>
+            <w:vAlign w:val="center"/>
+          </w:tcPr>
+          <w:p>
+            <w:pPr>
+              <w:rPr>
+                <w:sz w:val="21"/>
+                <w:szCs w:val="21"/>
+              </w:rPr>
+            </w:pPr>
+            <w:r>
+              <w:rPr>
+                <w:sz w:val="21"/>
+                <w:szCs w:val="21"/>
+              </w:rPr>
+              <w:t>The processing creates this and stores within it certain potentially useful information about the text.</w:t>
+            </w:r>
+          </w:p>
+        </w:tc>
+      </w:tr>
+      <w:tr>
+        <w:trPr>
+          <w:cantSplit/>
+        </w:trPr>
+        <w:tc>
+          <w:tcPr>
+            <w:tcW w:w="414" w:type="dxa"/>
+            <w:vAlign w:val="center"/>
+          </w:tcPr>
+          <w:p>
+            <w:pPr>
+              <w:rPr>
+                <w:noProof/>
+              </w:rPr>
+            </w:pPr>
+            <w:r>
+              <w:rPr>
+                <w:noProof/>
+              </w:rPr>
+              <w:drawing>
+                <wp:inline distT="0" distB="0" distL="0" distR="0" wp14:anchorId="46C4F2BE" wp14:editId="0CA12B2F">
+                  <wp:extent cx="125730" cy="151130"/>
+                  <wp:effectExtent l="0" t="0" r="7620" b="1270"/>
+                  <wp:docPr id="19" name="Picture 19"/>
+                  <wp:cNvGraphicFramePr>
+                    <a:graphicFrameLocks xmlns:a="http://schemas.openxmlformats.org/drawingml/2006/main" noChangeAspect="1"/>
+                  </wp:cNvGraphicFramePr>
+                  <a:graphic xmlns:a="http://schemas.openxmlformats.org/drawingml/2006/main">
+                    <a:graphicData uri="http://schemas.openxmlformats.org/drawingml/2006/picture">
+                      <pic:pic xmlns:pic="http://schemas.openxmlformats.org/drawingml/2006/picture">
+                        <pic:nvPicPr>
+                          <pic:cNvPr id="1" name=""/>
+                          <pic:cNvPicPr/>
+                        </pic:nvPicPr>
+                        <pic:blipFill>
+                          <a:blip r:embed="rId12"/>
+                          <a:stretch>
+                            <a:fillRect/>
+                          </a:stretch>
+                        </pic:blipFill>
+                        <pic:spPr>
+                          <a:xfrm>
+                            <a:off x="0" y="0"/>
                             <a:ext cx="125730" cy="151130"/>
                           </a:xfrm>
                           <a:prstGeom prst="rect">
@@ -16043,7 +16567,7 @@
                 <w:sz w:val="21"/>
                 <w:szCs w:val="21"/>
               </w:rPr>
-              <w:t>osis2ModLog.txt</w:t>
+              <w:t>converterLog.txt</w:t>
             </w:r>
           </w:p>
         </w:tc>
@@ -16064,7 +16588,7 @@
                 <w:sz w:val="21"/>
                 <w:szCs w:val="21"/>
               </w:rPr>
-              <w:t xml:space="preserve">At the end of processing, contains a summary of any issues identified by </w:t>
+              <w:t xml:space="preserve">At the end of processing, contains a summary of any issues – including the main ones from </w:t>
             </w:r>
             <w:r>
               <w:rPr>
@@ -16085,19 +16609,135 @@
           </w:p>
         </w:tc>
       </w:tr>
+      <w:tr>
+        <w:trPr>
+          <w:cantSplit/>
+        </w:trPr>
+        <w:tc>
+          <w:tcPr>
+            <w:tcW w:w="414" w:type="dxa"/>
+            <w:vAlign w:val="center"/>
+          </w:tcPr>
+          <w:p>
+            <w:pPr>
+              <w:rPr>
+                <w:noProof/>
+              </w:rPr>
+            </w:pPr>
+            <w:r>
+              <w:rPr>
+                <w:noProof/>
+              </w:rPr>
+              <w:drawing>
+                <wp:inline distT="0" distB="0" distL="0" distR="0" wp14:anchorId="1E025A7B" wp14:editId="5B55E132">
+                  <wp:extent cx="125730" cy="151130"/>
+                  <wp:effectExtent l="0" t="0" r="7620" b="1270"/>
+                  <wp:docPr id="21" name="Picture 21"/>
+                  <wp:cNvGraphicFramePr>
+                    <a:graphicFrameLocks xmlns:a="http://schemas.openxmlformats.org/drawingml/2006/main" noChangeAspect="1"/>
+                  </wp:cNvGraphicFramePr>
+                  <a:graphic xmlns:a="http://schemas.openxmlformats.org/drawingml/2006/main">
+                    <a:graphicData uri="http://schemas.openxmlformats.org/drawingml/2006/picture">
+                      <pic:pic xmlns:pic="http://schemas.openxmlformats.org/drawingml/2006/picture">
+                        <pic:nvPicPr>
+                          <pic:cNvPr id="1" name=""/>
+                          <pic:cNvPicPr/>
+                        </pic:nvPicPr>
+                        <pic:blipFill>
+                          <a:blip r:embed="rId12"/>
+                          <a:stretch>
+                            <a:fillRect/>
+                          </a:stretch>
+                        </pic:blipFill>
+                        <pic:spPr>
+                          <a:xfrm>
+                            <a:off x="0" y="0"/>
+                            <a:ext cx="125730" cy="151130"/>
+                          </a:xfrm>
+                          <a:prstGeom prst="rect">
+                            <a:avLst/>
+                          </a:prstGeom>
+                        </pic:spPr>
+                      </pic:pic>
+                    </a:graphicData>
+                  </a:graphic>
+                </wp:inline>
+              </w:drawing>
+            </w:r>
+          </w:p>
+        </w:tc>
+        <w:tc>
+          <w:tcPr>
+            <w:tcW w:w="1762" w:type="dxa"/>
+            <w:vAlign w:val="center"/>
+          </w:tcPr>
+          <w:p>
+            <w:pPr>
+              <w:rPr>
+                <w:sz w:val="21"/>
+                <w:szCs w:val="21"/>
+              </w:rPr>
+            </w:pPr>
+            <w:r>
+              <w:rPr>
+                <w:sz w:val="21"/>
+                <w:szCs w:val="21"/>
+              </w:rPr>
+              <w:t>osis2ModLog.txt</w:t>
+            </w:r>
+          </w:p>
+        </w:tc>
+        <w:tc>
+          <w:tcPr>
+            <w:tcW w:w="6908" w:type="dxa"/>
+            <w:vAlign w:val="center"/>
+          </w:tcPr>
+          <w:p>
+            <w:pPr>
+              <w:rPr>
+                <w:sz w:val="21"/>
+                <w:szCs w:val="21"/>
+              </w:rPr>
+            </w:pPr>
+            <w:r>
+              <w:rPr>
+                <w:sz w:val="21"/>
+                <w:szCs w:val="21"/>
+              </w:rPr>
+              <w:t xml:space="preserve">At the end of processing, contains a summary of any issues identified by </w:t>
+            </w:r>
+            <w:r>
+              <w:rPr>
+                <w:i/>
+                <w:iCs/>
+                <w:sz w:val="21"/>
+                <w:szCs w:val="21"/>
+              </w:rPr>
+              <w:t>osis2mod</w:t>
+            </w:r>
+            <w:r>
+              <w:rPr>
+                <w:sz w:val="21"/>
+                <w:szCs w:val="21"/>
+              </w:rPr>
+              <w:t>.</w:t>
+            </w:r>
+          </w:p>
+        </w:tc>
+      </w:tr>
     </w:tbl>
     <w:p>
       <w:pPr>
         <w:pStyle w:val="Heading2"/>
       </w:pPr>
-      <w:bookmarkStart w:id="45" w:name="_Ref123804967"/>
-      <w:bookmarkStart w:id="46" w:name="_Toc151403457"/>
+      <w:bookmarkStart w:id="47" w:name="_Ref123804967"/>
+      <w:bookmarkStart w:id="48" w:name="_Toc151623812"/>
       <w:r>
         <w:lastRenderedPageBreak/>
         <w:t>Enhanced USX – why and what</w:t>
       </w:r>
-      <w:bookmarkEnd w:id="45"/>
-      <w:bookmarkEnd w:id="46"/>
+      <w:bookmarkEnd w:id="47"/>
+      <w:bookmarkEnd w:id="48"/>
     </w:p>
     <w:p>
       <w:pPr>
@@ -16612,13 +17252,13 @@
       <w:pPr>
         <w:pStyle w:val="Heading2"/>
       </w:pPr>
-      <w:bookmarkStart w:id="47" w:name="_Ref66291315"/>
-      <w:bookmarkStart w:id="48" w:name="_Toc151403458"/>
+      <w:bookmarkStart w:id="49" w:name="_Ref66291315"/>
+      <w:bookmarkStart w:id="50" w:name="_Toc151623813"/>
       <w:r>
         <w:t>Reversification</w:t>
       </w:r>
-      <w:bookmarkEnd w:id="47"/>
-      <w:bookmarkEnd w:id="48"/>
+      <w:bookmarkEnd w:id="49"/>
+      <w:bookmarkEnd w:id="50"/>
     </w:p>
     <w:p>
       <w:pPr>
@@ -16753,13 +17393,13 @@
       <w:pPr>
         <w:pStyle w:val="Heading2"/>
       </w:pPr>
-      <w:bookmarkStart w:id="49" w:name="_Ref139965257"/>
-      <w:bookmarkStart w:id="50" w:name="_Toc151403459"/>
+      <w:bookmarkStart w:id="51" w:name="_Ref139965257"/>
+      <w:bookmarkStart w:id="52" w:name="_Toc151623814"/>
       <w:r>
         <w:t>Non-compliance</w:t>
       </w:r>
-      <w:bookmarkEnd w:id="49"/>
-      <w:bookmarkEnd w:id="50"/>
+      <w:bookmarkEnd w:id="51"/>
+      <w:bookmarkEnd w:id="52"/>
     </w:p>
     <w:p>
       <w:pPr>
@@ -17054,11 +17694,11 @@
       <w:pPr>
         <w:pStyle w:val="Heading2"/>
       </w:pPr>
-      <w:bookmarkStart w:id="51" w:name="_Toc151403460"/>
+      <w:bookmarkStart w:id="53" w:name="_Toc151623815"/>
       <w:r>
         <w:t>Tools etc</w:t>
       </w:r>
-      <w:bookmarkEnd w:id="51"/>
+      <w:bookmarkEnd w:id="53"/>
     </w:p>
     <w:p>
       <w:pPr>
@@ -17210,13 +17850,13 @@
       <w:pPr>
         <w:pStyle w:val="Heading1"/>
       </w:pPr>
-      <w:bookmarkStart w:id="52" w:name="_Toc151403461"/>
-      <w:bookmarkStart w:id="53" w:name="_Ref66346559"/>
+      <w:bookmarkStart w:id="54" w:name="_Toc151623816"/>
+      <w:bookmarkStart w:id="55" w:name="_Ref66346559"/>
       <w:r>
         <w:lastRenderedPageBreak/>
         <w:t>A note on debugging</w:t>
       </w:r>
-      <w:bookmarkEnd w:id="52"/>
+      <w:bookmarkEnd w:id="54"/>
     </w:p>
     <w:p>
       <w:pPr>
@@ -17267,19 +17907,19 @@
       <w:pPr>
         <w:pStyle w:val="Heading1"/>
       </w:pPr>
-      <w:bookmarkStart w:id="54" w:name="_Ref73039802"/>
-      <w:bookmarkStart w:id="55" w:name="_Ref103161727"/>
-      <w:bookmarkStart w:id="56" w:name="_Toc151403462"/>
+      <w:bookmarkStart w:id="56" w:name="_Ref73039802"/>
+      <w:bookmarkStart w:id="57" w:name="_Ref103161727"/>
+      <w:bookmarkStart w:id="58" w:name="_Toc151623817"/>
       <w:r>
         <w:lastRenderedPageBreak/>
         <w:t>Gotchas</w:t>
       </w:r>
-      <w:bookmarkEnd w:id="54"/>
+      <w:bookmarkEnd w:id="56"/>
       <w:r>
         <w:t xml:space="preserve"> and arcane information</w:t>
       </w:r>
-      <w:bookmarkEnd w:id="55"/>
-      <w:bookmarkEnd w:id="56"/>
+      <w:bookmarkEnd w:id="57"/>
+      <w:bookmarkEnd w:id="58"/>
     </w:p>
     <w:p>
       <w:pPr>
@@ -17287,11 +17927,11 @@
         <w:spacing w:before="0"/>
         <w:ind w:left="578" w:hanging="578"/>
       </w:pPr>
-      <w:bookmarkStart w:id="57" w:name="_Toc151403463"/>
+      <w:bookmarkStart w:id="59" w:name="_Toc151623818"/>
       <w:r>
         <w:t>General</w:t>
       </w:r>
-      <w:bookmarkEnd w:id="57"/>
+      <w:bookmarkEnd w:id="59"/>
     </w:p>
     <w:p>
       <w:pPr>
@@ -17355,14 +17995,14 @@
       <w:r>
         <w:t xml:space="preserve"> from DBL actually comes with a styles file which gives this information, but unfortunately there appears to be no way in which we can actually make use of this information.</w:t>
       </w:r>
-      <w:bookmarkStart w:id="58" w:name="_Ref140118960"/>
+      <w:bookmarkStart w:id="60" w:name="_Ref140118960"/>
       <w:r>
         <w:rPr>
           <w:rStyle w:val="FootnoteReference"/>
         </w:rPr>
         <w:footnoteReference w:id="13"/>
       </w:r>
-      <w:bookmarkEnd w:id="58"/>
+      <w:bookmarkEnd w:id="60"/>
     </w:p>
     <w:p>
       <w:pPr>
@@ -17904,13 +18544,13 @@
       <w:pPr>
         <w:pStyle w:val="Heading2"/>
       </w:pPr>
-      <w:bookmarkStart w:id="59" w:name="_Ref103413876"/>
-      <w:bookmarkStart w:id="60" w:name="_Toc151403464"/>
+      <w:bookmarkStart w:id="61" w:name="_Ref103413876"/>
+      <w:bookmarkStart w:id="62" w:name="_Toc151623819"/>
       <w:r>
         <w:t>Tables</w:t>
       </w:r>
-      <w:bookmarkEnd w:id="59"/>
-      <w:bookmarkEnd w:id="60"/>
+      <w:bookmarkEnd w:id="61"/>
+      <w:bookmarkEnd w:id="62"/>
     </w:p>
     <w:p>
       <w:pPr>
@@ -18189,7 +18829,7 @@
       <w:pPr>
         <w:pStyle w:val="Heading1"/>
       </w:pPr>
-      <w:bookmarkStart w:id="61" w:name="_Toc151403465"/>
+      <w:bookmarkStart w:id="63" w:name="_Toc151623820"/>
       <w:proofErr w:type="spellStart"/>
       <w:r>
         <w:lastRenderedPageBreak/>
@@ -18199,7 +18839,7 @@
       <w:r>
         <w:t xml:space="preserve"> IDEA</w:t>
       </w:r>
-      <w:bookmarkEnd w:id="61"/>
+      <w:bookmarkEnd w:id="63"/>
     </w:p>
     <w:p>
       <w:pPr>
@@ -18207,11 +18847,11 @@
         <w:spacing w:before="0"/>
         <w:ind w:left="578" w:hanging="578"/>
       </w:pPr>
-      <w:bookmarkStart w:id="62" w:name="_Toc151403466"/>
+      <w:bookmarkStart w:id="64" w:name="_Toc151623821"/>
       <w:r>
         <w:t>Run configurations</w:t>
       </w:r>
-      <w:bookmarkEnd w:id="62"/>
+      <w:bookmarkEnd w:id="64"/>
     </w:p>
     <w:p>
       <w:pPr>
@@ -18284,7 +18924,7 @@
                     <pic:cNvPicPr/>
                   </pic:nvPicPr>
                   <pic:blipFill>
-                    <a:blip r:embed="rId12"/>
+                    <a:blip r:embed="rId13"/>
                     <a:stretch>
                       <a:fillRect/>
                     </a:stretch>
@@ -18322,11 +18962,11 @@
         <w:pStyle w:val="Heading2"/>
         <w:ind w:left="578" w:hanging="578"/>
       </w:pPr>
-      <w:bookmarkStart w:id="63" w:name="_Toc151403467"/>
+      <w:bookmarkStart w:id="65" w:name="_Toc151623822"/>
       <w:r>
         <w:t>Artifacts</w:t>
       </w:r>
-      <w:bookmarkEnd w:id="63"/>
+      <w:bookmarkEnd w:id="65"/>
     </w:p>
     <w:p>
       <w:pPr>
@@ -18520,7 +19160,7 @@
                     <pic:cNvPicPr/>
                   </pic:nvPicPr>
                   <pic:blipFill>
-                    <a:blip r:embed="rId13"/>
+                    <a:blip r:embed="rId14"/>
                     <a:stretch>
                       <a:fillRect/>
                     </a:stretch>
@@ -18769,7 +19409,7 @@
                     <pic:cNvPicPr/>
                   </pic:nvPicPr>
                   <pic:blipFill>
-                    <a:blip r:embed="rId13"/>
+                    <a:blip r:embed="rId14"/>
                     <a:stretch>
                       <a:fillRect/>
                     </a:stretch>
@@ -18862,11 +19502,11 @@
         <w:pStyle w:val="Heading2"/>
         <w:ind w:left="578" w:hanging="578"/>
       </w:pPr>
-      <w:bookmarkStart w:id="64" w:name="_Toc151403468"/>
+      <w:bookmarkStart w:id="66" w:name="_Toc151623823"/>
       <w:r>
         <w:t>Bugs</w:t>
       </w:r>
-      <w:bookmarkEnd w:id="64"/>
+      <w:bookmarkEnd w:id="66"/>
     </w:p>
     <w:p>
       <w:pPr>
@@ -18981,12 +19621,12 @@
       <w:pPr>
         <w:pStyle w:val="Heading1"/>
       </w:pPr>
-      <w:bookmarkStart w:id="65" w:name="_Toc151403469"/>
+      <w:bookmarkStart w:id="67" w:name="_Toc151623824"/>
       <w:r>
         <w:lastRenderedPageBreak/>
         <w:t>Internals</w:t>
       </w:r>
-      <w:bookmarkEnd w:id="65"/>
+      <w:bookmarkEnd w:id="67"/>
     </w:p>
     <w:p>
       <w:pPr>
@@ -19068,7 +19708,7 @@
         <w:pStyle w:val="Heading2"/>
         <w:ind w:left="578" w:hanging="578"/>
       </w:pPr>
-      <w:bookmarkStart w:id="66" w:name="_Toc151403470"/>
+      <w:bookmarkStart w:id="68" w:name="_Toc151623825"/>
       <w:proofErr w:type="spellStart"/>
       <w:proofErr w:type="gramStart"/>
       <w:r>
@@ -19087,7 +19727,7 @@
       <w:r>
         <w:t>onverter</w:t>
       </w:r>
-      <w:bookmarkEnd w:id="66"/>
+      <w:bookmarkEnd w:id="68"/>
       <w:proofErr w:type="spellEnd"/>
     </w:p>
     <w:p>
@@ -19846,7 +20486,7 @@
         <w:pStyle w:val="Heading2"/>
         <w:ind w:left="578" w:hanging="578"/>
       </w:pPr>
-      <w:bookmarkStart w:id="67" w:name="_Toc151403471"/>
+      <w:bookmarkStart w:id="69" w:name="_Toc151623826"/>
       <w:proofErr w:type="spellStart"/>
       <w:proofErr w:type="gramStart"/>
       <w:r>
@@ -19857,7 +20497,7 @@
       <w:r>
         <w:t>.textconverter.support</w:t>
       </w:r>
-      <w:bookmarkEnd w:id="67"/>
+      <w:bookmarkEnd w:id="69"/>
       <w:proofErr w:type="spellEnd"/>
     </w:p>
     <w:p>
@@ -20141,7 +20781,7 @@
       <w:pPr>
         <w:pStyle w:val="Heading1"/>
       </w:pPr>
-      <w:bookmarkStart w:id="68" w:name="_Toc151403472"/>
+      <w:bookmarkStart w:id="70" w:name="_Toc151623827"/>
       <w:r>
         <w:lastRenderedPageBreak/>
         <w:t>Shared</w:t>
@@ -20149,7 +20789,7 @@
       <w:r>
         <w:t xml:space="preserve"> configuration files</w:t>
       </w:r>
-      <w:bookmarkEnd w:id="68"/>
+      <w:bookmarkEnd w:id="70"/>
     </w:p>
     <w:p>
       <w:pPr>
@@ -20183,12 +20823,12 @@
       <w:pPr>
         <w:pStyle w:val="Heading1"/>
       </w:pPr>
-      <w:bookmarkStart w:id="69" w:name="_Toc151403473"/>
+      <w:bookmarkStart w:id="71" w:name="_Toc151623828"/>
       <w:r>
         <w:lastRenderedPageBreak/>
         <w:t>Conversion policy</w:t>
       </w:r>
-      <w:bookmarkEnd w:id="69"/>
+      <w:bookmarkEnd w:id="71"/>
     </w:p>
     <w:p>
       <w:pPr>
@@ -20858,11 +21498,11 @@
       </w:pPr>
     </w:p>
     <w:p>
-      <w:bookmarkStart w:id="70" w:name="Yellow"/>
-      <w:bookmarkStart w:id="71" w:name="Green"/>
-      <w:bookmarkEnd w:id="53"/>
-      <w:bookmarkEnd w:id="70"/>
-      <w:bookmarkEnd w:id="71"/>
+      <w:bookmarkStart w:id="72" w:name="Yellow"/>
+      <w:bookmarkStart w:id="73" w:name="Green"/>
+      <w:bookmarkEnd w:id="55"/>
+      <w:bookmarkEnd w:id="72"/>
+      <w:bookmarkEnd w:id="73"/>
     </w:p>
     <w:p>
       <w:pPr>
@@ -20881,8 +21521,8 @@
       </w:r>
     </w:p>
     <w:sectPr>
-      <w:headerReference w:type="default" r:id="rId14"/>
-      <w:footerReference w:type="default" r:id="rId15"/>
+      <w:headerReference w:type="default" r:id="rId15"/>
+      <w:footerReference w:type="default" r:id="rId16"/>
       <w:pgSz w:w="11907" w:h="16840" w:code="9"/>
       <w:pgMar w:top="437" w:right="1440" w:bottom="1440" w:left="1440" w:header="720" w:footer="720" w:gutter="0"/>
       <w:cols w:space="720"/>
@@ -22961,6 +23601,119 @@
     </w:lvl>
   </w:abstractNum>
   <w:abstractNum w:abstractNumId="13" w15:restartNumberingAfterBreak="0">
+    <w:nsid w:val="43BA05A3"/>
+    <w:multiLevelType w:val="hybridMultilevel"/>
+    <w:tmpl w:val="2B46841A"/>
+    <w:lvl w:ilvl="0" w:tplc="08090001">
+      <w:start w:val="1"/>
+      <w:numFmt w:val="bullet"/>
+      <w:lvlText w:val=""/>
+      <w:lvlJc w:val="left"/>
+      <w:pPr>
+        <w:ind w:left="720" w:hanging="360"/>
+      </w:pPr>
+      <w:rPr>
+        <w:rFonts w:ascii="Symbol" w:hAnsi="Symbol" w:hint="default"/>
+      </w:rPr>
+    </w:lvl>
+    <w:lvl w:ilvl="1" w:tplc="08090003" w:tentative="1">
+      <w:start w:val="1"/>
+      <w:numFmt w:val="bullet"/>
+      <w:lvlText w:val="o"/>
+      <w:lvlJc w:val="left"/>
+      <w:pPr>
+        <w:ind w:left="1440" w:hanging="360"/>
+      </w:pPr>
+      <w:rPr>
+        <w:rFonts w:ascii="Courier New" w:hAnsi="Courier New" w:cs="Courier New" w:hint="default"/>
+      </w:rPr>
+    </w:lvl>
+    <w:lvl w:ilvl="2" w:tplc="08090005" w:tentative="1">
+      <w:start w:val="1"/>
+      <w:numFmt w:val="bullet"/>
+      <w:lvlText w:val=""/>
+      <w:lvlJc w:val="left"/>
+      <w:pPr>
+        <w:ind w:left="2160" w:hanging="360"/>
+      </w:pPr>
+      <w:rPr>
+        <w:rFonts w:ascii="Wingdings" w:hAnsi="Wingdings" w:hint="default"/>
+      </w:rPr>
+    </w:lvl>
+    <w:lvl w:ilvl="3" w:tplc="08090001" w:tentative="1">
+      <w:start w:val="1"/>
+      <w:numFmt w:val="bullet"/>
+      <w:lvlText w:val=""/>
+      <w:lvlJc w:val="left"/>
+      <w:pPr>
+        <w:ind w:left="2880" w:hanging="360"/>
+      </w:pPr>
+      <w:rPr>
+        <w:rFonts w:ascii="Symbol" w:hAnsi="Symbol" w:hint="default"/>
+      </w:rPr>
+    </w:lvl>
+    <w:lvl w:ilvl="4" w:tplc="08090003" w:tentative="1">
+      <w:start w:val="1"/>
+      <w:numFmt w:val="bullet"/>
+      <w:lvlText w:val="o"/>
+      <w:lvlJc w:val="left"/>
+      <w:pPr>
+        <w:ind w:left="3600" w:hanging="360"/>
+      </w:pPr>
+      <w:rPr>
+        <w:rFonts w:ascii="Courier New" w:hAnsi="Courier New" w:cs="Courier New" w:hint="default"/>
+      </w:rPr>
+    </w:lvl>
+    <w:lvl w:ilvl="5" w:tplc="08090005" w:tentative="1">
+      <w:start w:val="1"/>
+      <w:numFmt w:val="bullet"/>
+      <w:lvlText w:val=""/>
+      <w:lvlJc w:val="left"/>
+      <w:pPr>
+        <w:ind w:left="4320" w:hanging="360"/>
+      </w:pPr>
+      <w:rPr>
+        <w:rFonts w:ascii="Wingdings" w:hAnsi="Wingdings" w:hint="default"/>
+      </w:rPr>
+    </w:lvl>
+    <w:lvl w:ilvl="6" w:tplc="08090001" w:tentative="1">
+      <w:start w:val="1"/>
+      <w:numFmt w:val="bullet"/>
+      <w:lvlText w:val=""/>
+      <w:lvlJc w:val="left"/>
+      <w:pPr>
+        <w:ind w:left="5040" w:hanging="360"/>
+      </w:pPr>
+      <w:rPr>
+        <w:rFonts w:ascii="Symbol" w:hAnsi="Symbol" w:hint="default"/>
+      </w:rPr>
+    </w:lvl>
+    <w:lvl w:ilvl="7" w:tplc="08090003" w:tentative="1">
+      <w:start w:val="1"/>
+      <w:numFmt w:val="bullet"/>
+      <w:lvlText w:val="o"/>
+      <w:lvlJc w:val="left"/>
+      <w:pPr>
+        <w:ind w:left="5760" w:hanging="360"/>
+      </w:pPr>
+      <w:rPr>
+        <w:rFonts w:ascii="Courier New" w:hAnsi="Courier New" w:cs="Courier New" w:hint="default"/>
+      </w:rPr>
+    </w:lvl>
+    <w:lvl w:ilvl="8" w:tplc="08090005" w:tentative="1">
+      <w:start w:val="1"/>
+      <w:numFmt w:val="bullet"/>
+      <w:lvlText w:val=""/>
+      <w:lvlJc w:val="left"/>
+      <w:pPr>
+        <w:ind w:left="6480" w:hanging="360"/>
+      </w:pPr>
+      <w:rPr>
+        <w:rFonts w:ascii="Wingdings" w:hAnsi="Wingdings" w:hint="default"/>
+      </w:rPr>
+    </w:lvl>
+  </w:abstractNum>
+  <w:abstractNum w:abstractNumId="14" w15:restartNumberingAfterBreak="0">
     <w:nsid w:val="538B4049"/>
     <w:multiLevelType w:val="hybridMultilevel"/>
     <w:tmpl w:val="F596FCA2"/>
@@ -23073,7 +23826,7 @@
       </w:rPr>
     </w:lvl>
   </w:abstractNum>
-  <w:abstractNum w:abstractNumId="14" w15:restartNumberingAfterBreak="0">
+  <w:abstractNum w:abstractNumId="15" w15:restartNumberingAfterBreak="0">
     <w:nsid w:val="5B227FAD"/>
     <w:multiLevelType w:val="hybridMultilevel"/>
     <w:tmpl w:val="DCBE16FE"/>
@@ -23186,7 +23939,7 @@
       </w:rPr>
     </w:lvl>
   </w:abstractNum>
-  <w:abstractNum w:abstractNumId="15" w15:restartNumberingAfterBreak="0">
+  <w:abstractNum w:abstractNumId="16" w15:restartNumberingAfterBreak="0">
     <w:nsid w:val="6D6B03AD"/>
     <w:multiLevelType w:val="hybridMultilevel"/>
     <w:tmpl w:val="60680C3E"/>
@@ -23299,7 +24052,7 @@
       </w:rPr>
     </w:lvl>
   </w:abstractNum>
-  <w:abstractNum w:abstractNumId="16" w15:restartNumberingAfterBreak="0">
+  <w:abstractNum w:abstractNumId="17" w15:restartNumberingAfterBreak="0">
     <w:nsid w:val="75D52C7D"/>
     <w:multiLevelType w:val="hybridMultilevel"/>
     <w:tmpl w:val="E604DAB0"/>
@@ -23412,7 +24165,7 @@
       </w:rPr>
     </w:lvl>
   </w:abstractNum>
-  <w:abstractNum w:abstractNumId="17" w15:restartNumberingAfterBreak="0">
+  <w:abstractNum w:abstractNumId="18" w15:restartNumberingAfterBreak="0">
     <w:nsid w:val="793D77B2"/>
     <w:multiLevelType w:val="hybridMultilevel"/>
     <w:tmpl w:val="623862E4"/>
@@ -23525,7 +24278,7 @@
       </w:rPr>
     </w:lvl>
   </w:abstractNum>
-  <w:abstractNum w:abstractNumId="18" w15:restartNumberingAfterBreak="0">
+  <w:abstractNum w:abstractNumId="19" w15:restartNumberingAfterBreak="0">
     <w:nsid w:val="7DE102E5"/>
     <w:multiLevelType w:val="hybridMultilevel"/>
     <w:tmpl w:val="75967650"/>
@@ -23621,7 +24374,7 @@
     <w:abstractNumId w:val="9"/>
   </w:num>
   <w:num w:numId="4" w16cid:durableId="1075711275">
-    <w:abstractNumId w:val="18"/>
+    <w:abstractNumId w:val="19"/>
   </w:num>
   <w:num w:numId="5" w16cid:durableId="1849707631">
     <w:abstractNumId w:val="12"/>
@@ -23633,7 +24386,7 @@
     <w:abstractNumId w:val="7"/>
   </w:num>
   <w:num w:numId="8" w16cid:durableId="197397416">
-    <w:abstractNumId w:val="13"/>
+    <w:abstractNumId w:val="14"/>
   </w:num>
   <w:num w:numId="9" w16cid:durableId="1164853820">
     <w:abstractNumId w:val="5"/>
@@ -23645,13 +24398,13 @@
     <w:abstractNumId w:val="6"/>
   </w:num>
   <w:num w:numId="12" w16cid:durableId="1151754262">
-    <w:abstractNumId w:val="16"/>
+    <w:abstractNumId w:val="17"/>
   </w:num>
   <w:num w:numId="13" w16cid:durableId="636380730">
     <w:abstractNumId w:val="4"/>
   </w:num>
   <w:num w:numId="14" w16cid:durableId="475685196">
-    <w:abstractNumId w:val="15"/>
+    <w:abstractNumId w:val="16"/>
   </w:num>
   <w:num w:numId="15" w16cid:durableId="1642926779">
     <w:abstractNumId w:val="11"/>
@@ -23660,7 +24413,7 @@
     <w:abstractNumId w:val="2"/>
   </w:num>
   <w:num w:numId="17" w16cid:durableId="1615288040">
-    <w:abstractNumId w:val="14"/>
+    <w:abstractNumId w:val="15"/>
   </w:num>
   <w:num w:numId="18" w16cid:durableId="931091007">
     <w:abstractNumId w:val="0"/>
@@ -23693,7 +24446,22 @@
     <w:abstractNumId w:val="9"/>
   </w:num>
   <w:num w:numId="28" w16cid:durableId="868373629">
-    <w:abstractNumId w:val="17"/>
+    <w:abstractNumId w:val="18"/>
+  </w:num>
+  <w:num w:numId="29" w16cid:durableId="1818453924">
+    <w:abstractNumId w:val="13"/>
+  </w:num>
+  <w:num w:numId="30" w16cid:durableId="33889563">
+    <w:abstractNumId w:val="9"/>
+  </w:num>
+  <w:num w:numId="31" w16cid:durableId="334305242">
+    <w:abstractNumId w:val="9"/>
+  </w:num>
+  <w:num w:numId="32" w16cid:durableId="2144695069">
+    <w:abstractNumId w:val="9"/>
+  </w:num>
+  <w:num w:numId="33" w16cid:durableId="747187422">
+    <w:abstractNumId w:val="9"/>
   </w:num>
   <w:numIdMacAtCleanup w:val="6"/>
 </w:numbering>
@@ -24084,7 +24852,7 @@
   <w:style w:type="paragraph" w:default="1" w:styleId="Normal">
     <w:name w:val="Normal"/>
     <w:qFormat/>
-    <w:rsid w:val="00155BD2"/>
+    <w:rsid w:val="006B1801"/>
     <w:pPr>
       <w:spacing w:after="120" w:line="280" w:lineRule="atLeast"/>
     </w:pPr>

</xml_diff>